<commit_message>
Renames "were solved" to "was solved"
</commit_message>
<xml_diff>
--- a/finalcif/template/template_text.docx
+++ b/finalcif/template/template_text.docx
@@ -973,11 +973,9 @@
       <w:r>
         <w:t xml:space="preserve"> </w:t>
       </w:r>
-      <w:proofErr w:type="spellStart"/>
-      <w:r>
-        <w:t>were</w:t>
-      </w:r>
-      <w:proofErr w:type="spellEnd"/>
+      <w:r>
+        <w:t>was</w:t>
+      </w:r>
       <w:r>
         <w:t xml:space="preserve"> </w:t>
       </w:r>
@@ -4394,7 +4392,6 @@
               <w:pStyle w:val="tabletext"/>
             </w:pPr>
             <w:proofErr w:type="spellStart"/>
-            <w:proofErr w:type="gramStart"/>
             <w:r>
               <w:t>Completeness</w:t>
             </w:r>
@@ -4403,57 +4400,55 @@
               <w:rPr>
                 <w:sz w:val="10"/>
               </w:rPr>
-              <w:t>{</w:t>
-            </w:r>
-            <w:proofErr w:type="gramEnd"/>
+              <w:t>{%</w:t>
+            </w:r>
+            <w:proofErr w:type="spellStart"/>
             <w:r>
               <w:rPr>
                 <w:sz w:val="10"/>
               </w:rPr>
-              <w:t>%</w:t>
-            </w:r>
-            <w:proofErr w:type="spellStart"/>
+              <w:t>if</w:t>
+            </w:r>
+            <w:proofErr w:type="spellEnd"/>
             <w:r>
               <w:rPr>
                 <w:sz w:val="10"/>
               </w:rPr>
-              <w:t>if</w:t>
-            </w:r>
-            <w:proofErr w:type="spellEnd"/>
+              <w:t xml:space="preserve"> </w:t>
+            </w:r>
+            <w:proofErr w:type="spellStart"/>
             <w:r>
               <w:rPr>
                 <w:sz w:val="10"/>
               </w:rPr>
+              <w:t>theta_full</w:t>
+            </w:r>
+            <w:proofErr w:type="spellEnd"/>
+            <w:r>
+              <w:rPr>
+                <w:sz w:val="10"/>
+              </w:rPr>
+              <w:t>%}</w:t>
+            </w:r>
+            <w:r>
               <w:t xml:space="preserve"> </w:t>
             </w:r>
             <w:proofErr w:type="spellStart"/>
             <w:r>
-              <w:rPr>
-                <w:sz w:val="10"/>
-              </w:rPr>
-              <w:t>theta_full</w:t>
-            </w:r>
-            <w:proofErr w:type="spellEnd"/>
-            <w:r>
-              <w:rPr>
-                <w:sz w:val="10"/>
-              </w:rPr>
-              <w:t>%}</w:t>
-            </w:r>
+              <w:t>to</w:t>
+            </w:r>
+            <w:proofErr w:type="spellEnd"/>
             <w:r>
               <w:t xml:space="preserve"> </w:t>
             </w:r>
-            <w:proofErr w:type="spellStart"/>
-            <w:r>
-              <w:t>to</w:t>
-            </w:r>
-            <w:proofErr w:type="spellEnd"/>
-            <w:r>
-              <w:t xml:space="preserve"> </w:t>
-            </w:r>
             <w:r>
               <w:br/>
-              <w:t xml:space="preserve">θ = </w:t>
+            </w:r>
+            <w:r>
+              <w:t>θ</w:t>
+            </w:r>
+            <w:r>
+              <w:t xml:space="preserve"> = </w:t>
             </w:r>
             <w:r>
               <w:t>{{</w:t>

</xml_diff>

<commit_message>
Adds adps to word template
</commit_message>
<xml_diff>
--- a/finalcif/template/template_text.docx
+++ b/finalcif/template/template_text.docx
@@ -4106,16 +4106,18 @@
           <w:color w:val="00B050"/>
           <w:lang w:val="en-US"/>
         </w:rPr>
-        <w:t xml:space="preserve">if options.atoms_table </w:t>
-      </w:r>
-      <w:r>
-        <w:rPr>
-          <w:lang w:val="en-US"/>
-        </w:rPr>
-        <w:t>%}</w:t>
-      </w:r>
-      <w:r>
-        <w:rPr>
+        <w:t xml:space="preserve">if </w:t>
+      </w:r>
+      <w:r>
+        <w:rPr>
+          <w:color w:val="00B050"/>
+          <w:lang w:val="en-US"/>
+        </w:rPr>
+        <w:t>atomic_coordinates</w:t>
+      </w:r>
+      <w:r>
+        <w:rPr>
+          <w:color w:val="00B050"/>
           <w:lang w:val="en-US"/>
         </w:rPr>
         <w:t xml:space="preserve"> </w:t>
@@ -4124,7 +4126,7 @@
         <w:rPr>
           <w:lang w:val="en-US"/>
         </w:rPr>
-        <w:t xml:space="preserve">Table </w:t>
+        <w:t xml:space="preserve">%} Table </w:t>
       </w:r>
       <w:r>
         <w:fldChar w:fldCharType="begin"/>
@@ -4152,13 +4154,7 @@
         <w:rPr>
           <w:lang w:val="en-US"/>
         </w:rPr>
-        <w:t xml:space="preserve"> Atomic coordinates and Ueq [</w:t>
-      </w:r>
-      <w:r>
-        <w:rPr>
-          <w:lang w:val="en-US"/>
-        </w:rPr>
-        <w:t>Å</w:t>
+        <w:t xml:space="preserve"> Atomic coordinates and Ueq [Å</w:t>
       </w:r>
       <w:r>
         <w:rPr>
@@ -4189,13 +4185,7 @@
         <w:rPr>
           <w:lang w:val="en-US"/>
         </w:rPr>
-        <w:t xml:space="preserve">cif.block.name </w:t>
-      </w:r>
-      <w:r>
-        <w:rPr>
-          <w:lang w:val="en-US"/>
-        </w:rPr>
-        <w:t>}}</w:t>
+        <w:t>cif.block.name }}</w:t>
       </w:r>
     </w:p>
     <w:tbl>
@@ -4673,35 +4663,976 @@
         </w:rPr>
         <w:t xml:space="preserve"> tensor.</w:t>
       </w:r>
-      <w:r>
-        <w:rPr>
-          <w:lang w:val="en-US"/>
-        </w:rPr>
-        <w:t xml:space="preserve"> {% </w:t>
-      </w:r>
-      <w:r>
-        <w:rPr>
+    </w:p>
+    <w:p>
+      <w:pPr>
+        <w:keepNext/>
+        <w:keepLines/>
+        <w:spacing w:before="240" w:after="60"/>
+        <w:outlineLvl w:val="1"/>
+        <w:rPr>
+          <w:rFonts w:asciiTheme="majorHAnsi" w:eastAsiaTheme="majorEastAsia" w:hAnsiTheme="majorHAnsi" w:cstheme="majorBidi"/>
+          <w:b/>
+          <w:color w:val="000000" w:themeColor="text1"/>
+          <w:sz w:val="24"/>
+          <w:szCs w:val="26"/>
+          <w:lang w:val="en-US"/>
+        </w:rPr>
+      </w:pPr>
+      <w:r>
+        <w:rPr>
+          <w:rFonts w:asciiTheme="majorHAnsi" w:eastAsiaTheme="majorEastAsia" w:hAnsiTheme="majorHAnsi" w:cstheme="majorBidi"/>
+          <w:b/>
+          <w:color w:val="000000" w:themeColor="text1"/>
+          <w:sz w:val="24"/>
+          <w:szCs w:val="26"/>
+          <w:lang w:val="en-US"/>
+        </w:rPr>
+        <w:t xml:space="preserve">{% endif %}{% </w:t>
+      </w:r>
+      <w:r>
+        <w:rPr>
+          <w:rFonts w:asciiTheme="majorHAnsi" w:eastAsiaTheme="majorEastAsia" w:hAnsiTheme="majorHAnsi" w:cstheme="majorBidi"/>
+          <w:b/>
           <w:color w:val="00B050"/>
+          <w:sz w:val="24"/>
+          <w:szCs w:val="26"/>
+          <w:lang w:val="en-US"/>
+        </w:rPr>
+        <w:t xml:space="preserve">if displacement_parameters </w:t>
+      </w:r>
+      <w:r>
+        <w:rPr>
+          <w:rFonts w:asciiTheme="majorHAnsi" w:eastAsiaTheme="majorEastAsia" w:hAnsiTheme="majorHAnsi" w:cstheme="majorBidi"/>
+          <w:b/>
+          <w:color w:val="000000" w:themeColor="text1"/>
+          <w:sz w:val="24"/>
+          <w:szCs w:val="26"/>
+          <w:lang w:val="en-US"/>
+        </w:rPr>
+        <w:t xml:space="preserve">%} Table </w:t>
+      </w:r>
+      <w:r>
+        <w:rPr>
+          <w:rFonts w:asciiTheme="majorHAnsi" w:eastAsiaTheme="majorEastAsia" w:hAnsiTheme="majorHAnsi" w:cstheme="majorBidi"/>
+          <w:b/>
+          <w:color w:val="000000" w:themeColor="text1"/>
+          <w:sz w:val="24"/>
+          <w:szCs w:val="26"/>
+        </w:rPr>
+        <w:fldChar w:fldCharType="begin"/>
+      </w:r>
+      <w:r>
+        <w:rPr>
+          <w:rFonts w:asciiTheme="majorHAnsi" w:eastAsiaTheme="majorEastAsia" w:hAnsiTheme="majorHAnsi" w:cstheme="majorBidi"/>
+          <w:b/>
+          <w:color w:val="000000" w:themeColor="text1"/>
+          <w:sz w:val="24"/>
+          <w:szCs w:val="26"/>
+          <w:lang w:val="en-US"/>
+        </w:rPr>
+        <w:instrText xml:space="preserve"> AUTONUM nummer \* </w:instrText>
+      </w:r>
+      <w:r>
+        <w:rPr>
+          <w:rFonts w:asciiTheme="majorHAnsi" w:eastAsiaTheme="majorEastAsia" w:hAnsiTheme="majorHAnsi" w:cstheme="majorBidi"/>
+          <w:b/>
+          <w:color w:val="000000" w:themeColor="text1"/>
+          <w:sz w:val="24"/>
+          <w:szCs w:val="26"/>
+        </w:rPr>
+        <w:fldChar w:fldCharType="separate"/>
+      </w:r>
+      <w:r>
+        <w:rPr>
+          <w:rFonts w:asciiTheme="majorHAnsi" w:eastAsiaTheme="majorEastAsia" w:hAnsiTheme="majorHAnsi" w:cstheme="majorBidi"/>
+          <w:b/>
+          <w:noProof/>
+          <w:color w:val="000000" w:themeColor="text1"/>
+          <w:sz w:val="24"/>
+          <w:szCs w:val="26"/>
+          <w:lang w:val="en-US"/>
+        </w:rPr>
+        <w:t>1</w:t>
+      </w:r>
+      <w:r>
+        <w:rPr>
+          <w:rFonts w:asciiTheme="majorHAnsi" w:eastAsiaTheme="majorEastAsia" w:hAnsiTheme="majorHAnsi" w:cstheme="majorBidi"/>
+          <w:b/>
+          <w:color w:val="000000" w:themeColor="text1"/>
+          <w:sz w:val="24"/>
+          <w:szCs w:val="26"/>
+        </w:rPr>
+        <w:fldChar w:fldCharType="end"/>
+      </w:r>
+      <w:r>
+        <w:rPr>
+          <w:rFonts w:asciiTheme="majorHAnsi" w:eastAsiaTheme="majorEastAsia" w:hAnsiTheme="majorHAnsi" w:cstheme="majorBidi"/>
+          <w:b/>
+          <w:color w:val="000000" w:themeColor="text1"/>
+          <w:sz w:val="24"/>
+          <w:szCs w:val="26"/>
+          <w:lang w:val="en-US"/>
+        </w:rPr>
+        <w:t xml:space="preserve"> Anisotropic displacement parameters (Å</w:t>
+      </w:r>
+      <w:r>
+        <w:rPr>
+          <w:rFonts w:asciiTheme="majorHAnsi" w:eastAsiaTheme="majorEastAsia" w:hAnsiTheme="majorHAnsi" w:cstheme="majorBidi"/>
+          <w:b/>
+          <w:color w:val="000000" w:themeColor="text1"/>
+          <w:sz w:val="24"/>
+          <w:szCs w:val="26"/>
+          <w:vertAlign w:val="superscript"/>
+          <w:lang w:val="en-US"/>
+        </w:rPr>
+        <w:t>2</w:t>
+      </w:r>
+      <w:r>
+        <w:rPr>
+          <w:rFonts w:asciiTheme="majorHAnsi" w:eastAsiaTheme="majorEastAsia" w:hAnsiTheme="majorHAnsi" w:cstheme="majorBidi"/>
+          <w:b/>
+          <w:color w:val="000000" w:themeColor="text1"/>
+          <w:sz w:val="24"/>
+          <w:szCs w:val="26"/>
+          <w:lang w:val="en-US"/>
+        </w:rPr>
+        <w:t>) for {{ cif.block.name }}. The anisotropic displacement factor exponent takes the form: −2</w:t>
+      </w:r>
+      <w:r>
+        <w:rPr>
+          <w:rFonts w:asciiTheme="majorHAnsi" w:eastAsiaTheme="majorEastAsia" w:hAnsiTheme="majorHAnsi" w:cstheme="majorBidi"/>
+          <w:b/>
+          <w:color w:val="000000" w:themeColor="text1"/>
+          <w:sz w:val="24"/>
+          <w:szCs w:val="26"/>
+        </w:rPr>
+        <w:t>π</w:t>
+      </w:r>
+      <w:r>
+        <w:rPr>
+          <w:rFonts w:asciiTheme="majorHAnsi" w:eastAsiaTheme="majorEastAsia" w:hAnsiTheme="majorHAnsi" w:cstheme="majorBidi"/>
+          <w:b/>
+          <w:color w:val="000000" w:themeColor="text1"/>
+          <w:sz w:val="24"/>
+          <w:szCs w:val="26"/>
+          <w:vertAlign w:val="superscript"/>
+          <w:lang w:val="en-US"/>
+        </w:rPr>
+        <w:t>2</w:t>
+      </w:r>
+      <w:r>
+        <w:rPr>
+          <w:rFonts w:asciiTheme="majorHAnsi" w:eastAsiaTheme="majorEastAsia" w:hAnsiTheme="majorHAnsi" w:cstheme="majorBidi"/>
+          <w:b/>
+          <w:color w:val="000000" w:themeColor="text1"/>
+          <w:sz w:val="24"/>
+          <w:szCs w:val="26"/>
+          <w:lang w:val="en-US"/>
+        </w:rPr>
+        <w:t>[</w:t>
+      </w:r>
+      <w:r>
+        <w:rPr>
+          <w:rFonts w:asciiTheme="majorHAnsi" w:eastAsiaTheme="majorEastAsia" w:hAnsiTheme="majorHAnsi" w:cstheme="majorBidi"/>
+          <w:b/>
+          <w:i/>
+          <w:color w:val="000000" w:themeColor="text1"/>
+          <w:sz w:val="24"/>
+          <w:szCs w:val="26"/>
+          <w:lang w:val="en-US"/>
+        </w:rPr>
+        <w:t> h</w:t>
+      </w:r>
+      <w:r>
+        <w:rPr>
+          <w:rFonts w:asciiTheme="majorHAnsi" w:eastAsiaTheme="majorEastAsia" w:hAnsiTheme="majorHAnsi" w:cstheme="majorBidi"/>
+          <w:b/>
+          <w:color w:val="000000" w:themeColor="text1"/>
+          <w:sz w:val="24"/>
+          <w:szCs w:val="26"/>
+          <w:vertAlign w:val="superscript"/>
+          <w:lang w:val="en-US"/>
+        </w:rPr>
+        <w:t>2</w:t>
+      </w:r>
+      <w:r>
+        <w:rPr>
+          <w:rFonts w:asciiTheme="majorHAnsi" w:eastAsiaTheme="majorEastAsia" w:hAnsiTheme="majorHAnsi" w:cstheme="majorBidi"/>
+          <w:b/>
+          <w:i/>
+          <w:color w:val="000000" w:themeColor="text1"/>
+          <w:sz w:val="24"/>
+          <w:szCs w:val="26"/>
+          <w:lang w:val="en-US"/>
+        </w:rPr>
+        <w:t>(a*)</w:t>
+      </w:r>
+      <w:r>
+        <w:rPr>
+          <w:rFonts w:asciiTheme="majorHAnsi" w:eastAsiaTheme="majorEastAsia" w:hAnsiTheme="majorHAnsi" w:cstheme="majorBidi"/>
+          <w:b/>
+          <w:color w:val="000000" w:themeColor="text1"/>
+          <w:sz w:val="24"/>
+          <w:szCs w:val="26"/>
+          <w:vertAlign w:val="superscript"/>
+          <w:lang w:val="en-US"/>
+        </w:rPr>
+        <w:t>2</w:t>
+      </w:r>
+      <w:r>
+        <w:rPr>
+          <w:rFonts w:asciiTheme="majorHAnsi" w:eastAsiaTheme="majorEastAsia" w:hAnsiTheme="majorHAnsi" w:cstheme="majorBidi"/>
+          <w:b/>
+          <w:i/>
+          <w:color w:val="000000" w:themeColor="text1"/>
+          <w:sz w:val="24"/>
+          <w:szCs w:val="26"/>
+          <w:lang w:val="en-US"/>
+        </w:rPr>
+        <w:t>U</w:t>
+      </w:r>
+      <w:r>
+        <w:rPr>
+          <w:rFonts w:asciiTheme="majorHAnsi" w:eastAsiaTheme="majorEastAsia" w:hAnsiTheme="majorHAnsi" w:cstheme="majorBidi"/>
+          <w:b/>
+          <w:color w:val="000000" w:themeColor="text1"/>
+          <w:sz w:val="24"/>
+          <w:szCs w:val="26"/>
+          <w:vertAlign w:val="subscript"/>
+          <w:lang w:val="en-US"/>
+        </w:rPr>
+        <w:t>11</w:t>
+      </w:r>
+      <w:r>
+        <w:rPr>
+          <w:rFonts w:asciiTheme="majorHAnsi" w:eastAsiaTheme="majorEastAsia" w:hAnsiTheme="majorHAnsi" w:cstheme="majorBidi"/>
+          <w:b/>
+          <w:i/>
+          <w:color w:val="000000" w:themeColor="text1"/>
+          <w:sz w:val="24"/>
+          <w:szCs w:val="26"/>
+          <w:lang w:val="en-US"/>
+        </w:rPr>
+        <w:t> + k</w:t>
+      </w:r>
+      <w:r>
+        <w:rPr>
+          <w:rFonts w:asciiTheme="majorHAnsi" w:eastAsiaTheme="majorEastAsia" w:hAnsiTheme="majorHAnsi" w:cstheme="majorBidi"/>
+          <w:b/>
+          <w:color w:val="000000" w:themeColor="text1"/>
+          <w:sz w:val="24"/>
+          <w:szCs w:val="26"/>
+          <w:vertAlign w:val="superscript"/>
+          <w:lang w:val="en-US"/>
+        </w:rPr>
+        <w:t>2</w:t>
+      </w:r>
+      <w:r>
+        <w:rPr>
+          <w:rFonts w:asciiTheme="majorHAnsi" w:eastAsiaTheme="majorEastAsia" w:hAnsiTheme="majorHAnsi" w:cstheme="majorBidi"/>
+          <w:b/>
+          <w:i/>
+          <w:color w:val="000000" w:themeColor="text1"/>
+          <w:sz w:val="24"/>
+          <w:szCs w:val="26"/>
+          <w:lang w:val="en-US"/>
+        </w:rPr>
+        <w:t>(b*)</w:t>
+      </w:r>
+      <w:r>
+        <w:rPr>
+          <w:rFonts w:asciiTheme="majorHAnsi" w:eastAsiaTheme="majorEastAsia" w:hAnsiTheme="majorHAnsi" w:cstheme="majorBidi"/>
+          <w:b/>
+          <w:color w:val="000000" w:themeColor="text1"/>
+          <w:sz w:val="24"/>
+          <w:szCs w:val="26"/>
+          <w:vertAlign w:val="superscript"/>
+          <w:lang w:val="en-US"/>
+        </w:rPr>
+        <w:t>2</w:t>
+      </w:r>
+      <w:r>
+        <w:rPr>
+          <w:rFonts w:asciiTheme="majorHAnsi" w:eastAsiaTheme="majorEastAsia" w:hAnsiTheme="majorHAnsi" w:cstheme="majorBidi"/>
+          <w:b/>
+          <w:i/>
+          <w:color w:val="000000" w:themeColor="text1"/>
+          <w:sz w:val="24"/>
+          <w:szCs w:val="26"/>
+          <w:lang w:val="en-US"/>
+        </w:rPr>
+        <w:t>U</w:t>
+      </w:r>
+      <w:r>
+        <w:rPr>
+          <w:rFonts w:asciiTheme="majorHAnsi" w:eastAsiaTheme="majorEastAsia" w:hAnsiTheme="majorHAnsi" w:cstheme="majorBidi"/>
+          <w:b/>
+          <w:color w:val="000000" w:themeColor="text1"/>
+          <w:sz w:val="24"/>
+          <w:szCs w:val="26"/>
+          <w:vertAlign w:val="subscript"/>
+          <w:lang w:val="en-US"/>
+        </w:rPr>
+        <w:t>22</w:t>
+      </w:r>
+      <w:r>
+        <w:rPr>
+          <w:rFonts w:asciiTheme="majorHAnsi" w:eastAsiaTheme="majorEastAsia" w:hAnsiTheme="majorHAnsi" w:cstheme="majorBidi"/>
+          <w:b/>
+          <w:color w:val="000000" w:themeColor="text1"/>
+          <w:sz w:val="24"/>
+          <w:szCs w:val="26"/>
+          <w:lang w:val="en-US"/>
+        </w:rPr>
+        <w:t> + … + </w:t>
+      </w:r>
+      <w:r>
+        <w:rPr>
+          <w:rFonts w:asciiTheme="majorHAnsi" w:eastAsiaTheme="majorEastAsia" w:hAnsiTheme="majorHAnsi" w:cstheme="majorBidi"/>
+          <w:b/>
+          <w:i/>
+          <w:color w:val="000000" w:themeColor="text1"/>
+          <w:sz w:val="24"/>
+          <w:szCs w:val="26"/>
+          <w:lang w:val="en-US"/>
+        </w:rPr>
+        <w:t>2hka*b*U</w:t>
+      </w:r>
+      <w:r>
+        <w:rPr>
+          <w:rFonts w:asciiTheme="majorHAnsi" w:eastAsiaTheme="majorEastAsia" w:hAnsiTheme="majorHAnsi" w:cstheme="majorBidi"/>
+          <w:b/>
+          <w:color w:val="000000" w:themeColor="text1"/>
+          <w:sz w:val="24"/>
+          <w:szCs w:val="26"/>
+          <w:vertAlign w:val="subscript"/>
+          <w:lang w:val="en-US"/>
+        </w:rPr>
+        <w:t>12</w:t>
+      </w:r>
+      <w:r>
+        <w:rPr>
+          <w:rFonts w:asciiTheme="majorHAnsi" w:eastAsiaTheme="majorEastAsia" w:hAnsiTheme="majorHAnsi" w:cstheme="majorBidi"/>
+          <w:b/>
+          <w:color w:val="000000" w:themeColor="text1"/>
+          <w:sz w:val="24"/>
+          <w:szCs w:val="26"/>
+          <w:lang w:val="en-US"/>
+        </w:rPr>
+        <w:t> ]</w:t>
+      </w:r>
+    </w:p>
+    <w:tbl>
+      <w:tblPr>
+        <w:tblStyle w:val="TableGridLight"/>
+        <w:tblW w:w="9634" w:type="dxa"/>
+        <w:tblLayout w:type="fixed"/>
+        <w:tblLook w:val="04A0" w:firstRow="1" w:lastRow="0" w:firstColumn="1" w:lastColumn="0" w:noHBand="0" w:noVBand="1"/>
+      </w:tblPr>
+      <w:tblGrid>
+        <w:gridCol w:w="1129"/>
+        <w:gridCol w:w="1417"/>
+        <w:gridCol w:w="1418"/>
+        <w:gridCol w:w="1417"/>
+        <w:gridCol w:w="1418"/>
+        <w:gridCol w:w="1417"/>
+        <w:gridCol w:w="1418"/>
+      </w:tblGrid>
+      <w:tr>
+        <w:tc>
+          <w:tcPr>
+            <w:tcW w:w="1129" w:type="dxa"/>
+            <w:vAlign w:val="center"/>
+          </w:tcPr>
+          <w:p>
+            <w:r>
+              <w:rPr>
+                <w:b/>
+              </w:rPr>
+              <w:t>Atom</w:t>
+            </w:r>
+          </w:p>
+        </w:tc>
+        <w:tc>
+          <w:tcPr>
+            <w:tcW w:w="1417" w:type="dxa"/>
+            <w:vAlign w:val="center"/>
+          </w:tcPr>
+          <w:p>
+            <w:r>
+              <w:rPr>
+                <w:b/>
+                <w:i/>
+              </w:rPr>
+              <w:t>U</w:t>
+            </w:r>
+            <w:r>
+              <w:rPr>
+                <w:b/>
+                <w:vertAlign w:val="subscript"/>
+              </w:rPr>
+              <w:t>11</w:t>
+            </w:r>
+          </w:p>
+        </w:tc>
+        <w:tc>
+          <w:tcPr>
+            <w:tcW w:w="1418" w:type="dxa"/>
+            <w:vAlign w:val="center"/>
+          </w:tcPr>
+          <w:p>
+            <w:r>
+              <w:rPr>
+                <w:b/>
+                <w:i/>
+              </w:rPr>
+              <w:t>U</w:t>
+            </w:r>
+            <w:r>
+              <w:rPr>
+                <w:b/>
+                <w:vertAlign w:val="subscript"/>
+              </w:rPr>
+              <w:t>22</w:t>
+            </w:r>
+          </w:p>
+        </w:tc>
+        <w:tc>
+          <w:tcPr>
+            <w:tcW w:w="1417" w:type="dxa"/>
+            <w:vAlign w:val="center"/>
+          </w:tcPr>
+          <w:p>
+            <w:r>
+              <w:rPr>
+                <w:b/>
+                <w:i/>
+              </w:rPr>
+              <w:t>U</w:t>
+            </w:r>
+            <w:r>
+              <w:rPr>
+                <w:b/>
+                <w:vertAlign w:val="subscript"/>
+              </w:rPr>
+              <w:t>33</w:t>
+            </w:r>
+          </w:p>
+        </w:tc>
+        <w:tc>
+          <w:tcPr>
+            <w:tcW w:w="1418" w:type="dxa"/>
+            <w:vAlign w:val="center"/>
+          </w:tcPr>
+          <w:p>
+            <w:r>
+              <w:rPr>
+                <w:b/>
+                <w:i/>
+              </w:rPr>
+              <w:t>U</w:t>
+            </w:r>
+            <w:r>
+              <w:rPr>
+                <w:b/>
+                <w:vertAlign w:val="subscript"/>
+              </w:rPr>
+              <w:t>23</w:t>
+            </w:r>
+          </w:p>
+        </w:tc>
+        <w:tc>
+          <w:tcPr>
+            <w:tcW w:w="1417" w:type="dxa"/>
+            <w:vAlign w:val="center"/>
+          </w:tcPr>
+          <w:p>
+            <w:pPr>
+              <w:rPr>
+                <w:b/>
+                <w:i/>
+              </w:rPr>
+            </w:pPr>
+            <w:r>
+              <w:rPr>
+                <w:b/>
+                <w:i/>
+              </w:rPr>
+              <w:t>U</w:t>
+            </w:r>
+            <w:r>
+              <w:rPr>
+                <w:b/>
+                <w:vertAlign w:val="subscript"/>
+              </w:rPr>
+              <w:t>13</w:t>
+            </w:r>
+          </w:p>
+        </w:tc>
+        <w:tc>
+          <w:tcPr>
+            <w:tcW w:w="1418" w:type="dxa"/>
+            <w:vAlign w:val="center"/>
+          </w:tcPr>
+          <w:p>
+            <w:pPr>
+              <w:rPr>
+                <w:b/>
+                <w:i/>
+              </w:rPr>
+            </w:pPr>
+            <w:r>
+              <w:rPr>
+                <w:b/>
+                <w:i/>
+              </w:rPr>
+              <w:t>U</w:t>
+            </w:r>
+            <w:r>
+              <w:rPr>
+                <w:b/>
+                <w:vertAlign w:val="subscript"/>
+              </w:rPr>
+              <w:t>12</w:t>
+            </w:r>
+          </w:p>
+        </w:tc>
+      </w:tr>
+      <w:tr>
+        <w:tc>
+          <w:tcPr>
+            <w:tcW w:w="1129" w:type="dxa"/>
+          </w:tcPr>
+          <w:p>
+            <w:pPr>
+              <w:rPr>
+                <w:lang w:val="en-US"/>
+              </w:rPr>
+            </w:pPr>
+            <w:r>
+              <w:rPr>
+                <w:lang w:val="en-US"/>
+              </w:rPr>
+              <w:t>{</w:t>
+            </w:r>
+            <w:r>
+              <w:rPr>
+                <w:sz w:val="14"/>
+                <w:lang w:val="en-US"/>
+              </w:rPr>
+              <w:t>%</w:t>
+            </w:r>
+            <w:r>
+              <w:rPr>
+                <w:color w:val="C00000"/>
+                <w:sz w:val="14"/>
+                <w:lang w:val="en-US"/>
+              </w:rPr>
+              <w:t xml:space="preserve">tr for </w:t>
+            </w:r>
+            <w:r>
+              <w:rPr>
+                <w:color w:val="4472C4" w:themeColor="accent1"/>
+                <w:sz w:val="14"/>
+                <w:lang w:val="en-US"/>
+              </w:rPr>
+              <w:t xml:space="preserve">atom </w:t>
+            </w:r>
+            <w:r>
+              <w:rPr>
+                <w:color w:val="C00000"/>
+                <w:sz w:val="14"/>
+                <w:lang w:val="en-US"/>
+              </w:rPr>
+              <w:t xml:space="preserve">in displacement_parameters  </w:t>
+            </w:r>
+            <w:r>
+              <w:rPr>
+                <w:sz w:val="14"/>
+                <w:lang w:val="en-US"/>
+              </w:rPr>
+              <w:t>%</w:t>
+            </w:r>
+            <w:r>
+              <w:rPr>
+                <w:lang w:val="en-US"/>
+              </w:rPr>
+              <w:t>}</w:t>
+            </w:r>
+          </w:p>
+        </w:tc>
+        <w:tc>
+          <w:tcPr>
+            <w:tcW w:w="1417" w:type="dxa"/>
+          </w:tcPr>
+          <w:p>
+            <w:pPr>
+              <w:jc w:val="both"/>
+              <w:rPr>
+                <w:lang w:val="en-US"/>
+              </w:rPr>
+            </w:pPr>
+          </w:p>
+        </w:tc>
+        <w:tc>
+          <w:tcPr>
+            <w:tcW w:w="1418" w:type="dxa"/>
+          </w:tcPr>
+          <w:p>
+            <w:pPr>
+              <w:jc w:val="both"/>
+              <w:rPr>
+                <w:lang w:val="en-US"/>
+              </w:rPr>
+            </w:pPr>
+          </w:p>
+        </w:tc>
+        <w:tc>
+          <w:tcPr>
+            <w:tcW w:w="1417" w:type="dxa"/>
+          </w:tcPr>
+          <w:p>
+            <w:pPr>
+              <w:jc w:val="both"/>
+              <w:rPr>
+                <w:lang w:val="en-US"/>
+              </w:rPr>
+            </w:pPr>
+          </w:p>
+        </w:tc>
+        <w:tc>
+          <w:tcPr>
+            <w:tcW w:w="1418" w:type="dxa"/>
+          </w:tcPr>
+          <w:p>
+            <w:pPr>
+              <w:jc w:val="both"/>
+              <w:rPr>
+                <w:lang w:val="en-US"/>
+              </w:rPr>
+            </w:pPr>
+          </w:p>
+        </w:tc>
+        <w:tc>
+          <w:tcPr>
+            <w:tcW w:w="1417" w:type="dxa"/>
+          </w:tcPr>
+          <w:p>
+            <w:pPr>
+              <w:jc w:val="both"/>
+              <w:rPr>
+                <w:lang w:val="en-US"/>
+              </w:rPr>
+            </w:pPr>
+          </w:p>
+        </w:tc>
+        <w:tc>
+          <w:tcPr>
+            <w:tcW w:w="1418" w:type="dxa"/>
+          </w:tcPr>
+          <w:p>
+            <w:pPr>
+              <w:jc w:val="both"/>
+              <w:rPr>
+                <w:lang w:val="en-US"/>
+              </w:rPr>
+            </w:pPr>
+          </w:p>
+        </w:tc>
+      </w:tr>
+      <w:tr>
+        <w:tc>
+          <w:tcPr>
+            <w:tcW w:w="1129" w:type="dxa"/>
+          </w:tcPr>
+          <w:p>
+            <w:pPr>
+              <w:jc w:val="both"/>
+            </w:pPr>
+            <w:r>
+              <w:t xml:space="preserve">{{ </w:t>
+            </w:r>
+            <w:r>
+              <w:rPr>
+                <w:color w:val="4472C4" w:themeColor="accent1"/>
+                <w:sz w:val="16"/>
+              </w:rPr>
+              <w:t>atom</w:t>
+            </w:r>
+            <w:r>
+              <w:rPr>
+                <w:sz w:val="16"/>
+              </w:rPr>
+              <w:t xml:space="preserve">.label </w:t>
+            </w:r>
+            <w:r>
+              <w:t>}}</w:t>
+            </w:r>
+          </w:p>
+        </w:tc>
+        <w:tc>
+          <w:tcPr>
+            <w:tcW w:w="1417" w:type="dxa"/>
+          </w:tcPr>
+          <w:p>
+            <w:pPr>
+              <w:jc w:val="both"/>
+            </w:pPr>
+            <w:r>
+              <w:t xml:space="preserve">{{ </w:t>
+            </w:r>
+            <w:r>
+              <w:rPr>
+                <w:color w:val="4472C4" w:themeColor="accent1"/>
+              </w:rPr>
+              <w:t>atom</w:t>
+            </w:r>
+            <w:r>
+              <w:t>.U11 }}</w:t>
+            </w:r>
+          </w:p>
+        </w:tc>
+        <w:tc>
+          <w:tcPr>
+            <w:tcW w:w="1418" w:type="dxa"/>
+          </w:tcPr>
+          <w:p>
+            <w:pPr>
+              <w:jc w:val="both"/>
+            </w:pPr>
+            <w:r>
+              <w:t xml:space="preserve">{{ </w:t>
+            </w:r>
+            <w:r>
+              <w:rPr>
+                <w:color w:val="4472C4" w:themeColor="accent1"/>
+              </w:rPr>
+              <w:t>atom</w:t>
+            </w:r>
+            <w:r>
+              <w:t>.U22 }}</w:t>
+            </w:r>
+          </w:p>
+        </w:tc>
+        <w:tc>
+          <w:tcPr>
+            <w:tcW w:w="1417" w:type="dxa"/>
+          </w:tcPr>
+          <w:p>
+            <w:pPr>
+              <w:jc w:val="both"/>
+            </w:pPr>
+            <w:r>
+              <w:t xml:space="preserve">{{ </w:t>
+            </w:r>
+            <w:r>
+              <w:rPr>
+                <w:color w:val="4472C4" w:themeColor="accent1"/>
+              </w:rPr>
+              <w:t>atom</w:t>
+            </w:r>
+            <w:r>
+              <w:t>.U33 }}</w:t>
+            </w:r>
+          </w:p>
+        </w:tc>
+        <w:tc>
+          <w:tcPr>
+            <w:tcW w:w="1418" w:type="dxa"/>
+          </w:tcPr>
+          <w:p>
+            <w:pPr>
+              <w:jc w:val="both"/>
+            </w:pPr>
+            <w:r>
+              <w:t xml:space="preserve">{{ </w:t>
+            </w:r>
+            <w:r>
+              <w:rPr>
+                <w:color w:val="4472C4" w:themeColor="accent1"/>
+              </w:rPr>
+              <w:t>atom</w:t>
+            </w:r>
+            <w:r>
+              <w:t>.U23 }}</w:t>
+            </w:r>
+          </w:p>
+        </w:tc>
+        <w:tc>
+          <w:tcPr>
+            <w:tcW w:w="1417" w:type="dxa"/>
+          </w:tcPr>
+          <w:p>
+            <w:pPr>
+              <w:jc w:val="both"/>
+            </w:pPr>
+            <w:r>
+              <w:t xml:space="preserve">{{ </w:t>
+            </w:r>
+            <w:r>
+              <w:rPr>
+                <w:color w:val="4472C4" w:themeColor="accent1"/>
+              </w:rPr>
+              <w:t>atom</w:t>
+            </w:r>
+            <w:r>
+              <w:t>.U13 }}</w:t>
+            </w:r>
+          </w:p>
+        </w:tc>
+        <w:tc>
+          <w:tcPr>
+            <w:tcW w:w="1418" w:type="dxa"/>
+          </w:tcPr>
+          <w:p>
+            <w:pPr>
+              <w:jc w:val="both"/>
+            </w:pPr>
+            <w:r>
+              <w:t xml:space="preserve">{{ </w:t>
+            </w:r>
+            <w:r>
+              <w:rPr>
+                <w:color w:val="4472C4" w:themeColor="accent1"/>
+              </w:rPr>
+              <w:t>atom</w:t>
+            </w:r>
+            <w:r>
+              <w:t>.U12 }}</w:t>
+            </w:r>
+          </w:p>
+        </w:tc>
+      </w:tr>
+      <w:tr>
+        <w:tc>
+          <w:tcPr>
+            <w:tcW w:w="1129" w:type="dxa"/>
+          </w:tcPr>
+          <w:p>
+            <w:pPr>
+              <w:jc w:val="both"/>
+            </w:pPr>
+            <w:r>
+              <w:t>{%</w:t>
+            </w:r>
+            <w:r>
+              <w:rPr>
+                <w:color w:val="C00000"/>
+              </w:rPr>
+              <w:t xml:space="preserve">tr </w:t>
+            </w:r>
+            <w:r>
+              <w:rPr>
+                <w:color w:val="C00000"/>
+                <w:sz w:val="16"/>
+              </w:rPr>
+              <w:t xml:space="preserve">endfor </w:t>
+            </w:r>
+            <w:r>
+              <w:t>%}</w:t>
+            </w:r>
+          </w:p>
+        </w:tc>
+        <w:tc>
+          <w:tcPr>
+            <w:tcW w:w="1417" w:type="dxa"/>
+          </w:tcPr>
+          <w:p>
+            <w:pPr>
+              <w:jc w:val="both"/>
+            </w:pPr>
+          </w:p>
+        </w:tc>
+        <w:tc>
+          <w:tcPr>
+            <w:tcW w:w="1418" w:type="dxa"/>
+          </w:tcPr>
+          <w:p>
+            <w:pPr>
+              <w:jc w:val="both"/>
+            </w:pPr>
+          </w:p>
+        </w:tc>
+        <w:tc>
+          <w:tcPr>
+            <w:tcW w:w="1417" w:type="dxa"/>
+          </w:tcPr>
+          <w:p>
+            <w:pPr>
+              <w:jc w:val="both"/>
+            </w:pPr>
+          </w:p>
+        </w:tc>
+        <w:tc>
+          <w:tcPr>
+            <w:tcW w:w="1418" w:type="dxa"/>
+          </w:tcPr>
+          <w:p>
+            <w:pPr>
+              <w:jc w:val="both"/>
+            </w:pPr>
+          </w:p>
+        </w:tc>
+        <w:tc>
+          <w:tcPr>
+            <w:tcW w:w="1417" w:type="dxa"/>
+          </w:tcPr>
+          <w:p>
+            <w:pPr>
+              <w:jc w:val="both"/>
+            </w:pPr>
+          </w:p>
+        </w:tc>
+        <w:tc>
+          <w:tcPr>
+            <w:tcW w:w="1418" w:type="dxa"/>
+          </w:tcPr>
+          <w:p>
+            <w:pPr>
+              <w:jc w:val="both"/>
+            </w:pPr>
+          </w:p>
+        </w:tc>
+      </w:tr>
+    </w:tbl>
+    <w:p>
+      <w:pPr>
+        <w:jc w:val="both"/>
+        <w:rPr>
+          <w:sz w:val="16"/>
+          <w:szCs w:val="16"/>
+          <w:lang w:val="en-US"/>
+        </w:rPr>
+      </w:pPr>
+      <w:r>
+        <w:rPr>
+          <w:sz w:val="16"/>
+          <w:szCs w:val="16"/>
+          <w:lang w:val="en-US"/>
+        </w:rPr>
+        <w:t xml:space="preserve">{% </w:t>
+      </w:r>
+      <w:r>
+        <w:rPr>
+          <w:color w:val="00B050"/>
+          <w:sz w:val="16"/>
+          <w:szCs w:val="16"/>
           <w:lang w:val="en-US"/>
         </w:rPr>
         <w:t xml:space="preserve">endif </w:t>
       </w:r>
       <w:r>
         <w:rPr>
-          <w:lang w:val="en-US"/>
-        </w:rPr>
-        <w:t>%}</w:t>
-      </w:r>
-      <w:r>
-        <w:rPr>
-          <w:lang w:val="en-US"/>
-        </w:rPr>
-        <w:t xml:space="preserve">{% </w:t>
+          <w:sz w:val="16"/>
+          <w:szCs w:val="16"/>
+          <w:lang w:val="en-US"/>
+        </w:rPr>
+        <w:t xml:space="preserve">%}{% </w:t>
       </w:r>
       <w:r>
         <w:rPr>
           <w:color w:val="FF0000"/>
-          <w:sz w:val="20"/>
           <w:szCs w:val="20"/>
           <w:lang w:val="en-US"/>
         </w:rPr>
@@ -4709,20 +5640,15 @@
       </w:r>
       <w:r>
         <w:rPr>
-          <w:lang w:val="en-US"/>
-        </w:rPr>
-        <w:t>%}</w:t>
-      </w:r>
-      <w:r>
-        <w:rPr>
-          <w:lang w:val="en-US"/>
-        </w:rPr>
-        <w:t>{%</w:t>
+          <w:sz w:val="16"/>
+          <w:szCs w:val="16"/>
+          <w:lang w:val="en-US"/>
+        </w:rPr>
+        <w:t>%}{%</w:t>
       </w:r>
       <w:r>
         <w:rPr>
           <w:color w:val="7030A0"/>
-          <w:sz w:val="20"/>
           <w:szCs w:val="20"/>
           <w:lang w:val="en-US"/>
         </w:rPr>
@@ -4730,6 +5656,8 @@
       </w:r>
       <w:r>
         <w:rPr>
+          <w:sz w:val="16"/>
+          <w:szCs w:val="16"/>
           <w:lang w:val="en-US"/>
         </w:rPr>
         <w:t>%}</w:t>
@@ -6465,6 +7393,7 @@
         <w:pStyle w:val="Heading2"/>
       </w:pPr>
       <w:r>
+        <w:lastRenderedPageBreak/>
         <w:t>Bibliography</w:t>
       </w:r>
     </w:p>
@@ -6720,7 +7649,6 @@
               <v:path gradientshapeok="t" o:connecttype="rect"/>
             </v:shapetype>
             <v:shape id="MSIPCM76464da798dc44271e10ab21" o:spid="_x0000_s1026" type="#_x0000_t202" alt="{&quot;HashCode&quot;:-527952489,&quot;Height&quot;:842.0,&quot;Width&quot;:595.0,&quot;Placement&quot;:&quot;Footer&quot;,&quot;Index&quot;:&quot;Primary&quot;,&quot;Section&quot;:1,&quot;Top&quot;:0.0,&quot;Left&quot;:0.0}" style="position:absolute;margin-left:0;margin-top:805.45pt;width:595pt;height:21.5pt;z-index:251659264;visibility:visible;mso-wrap-style:square;mso-wrap-distance-left:9pt;mso-wrap-distance-top:0;mso-wrap-distance-right:9pt;mso-wrap-distance-bottom:0;mso-position-horizontal:absolute;mso-position-horizontal-relative:page;mso-position-vertical:absolute;mso-position-vertical-relative:page;v-text-anchor:bottom" o:gfxdata="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" o:allowincell="f" filled="f" stroked="f" strokeweight=".5pt">
-              <v:fill o:detectmouseclick="t"/>
               <v:textbox inset=",0,,0">
                 <w:txbxContent>
                   <w:p>
@@ -7788,7 +8716,6 @@
   <w:style w:type="character" w:default="1" w:styleId="DefaultParagraphFont">
     <w:name w:val="Default Paragraph Font"/>
     <w:uiPriority w:val="1"/>
-    <w:semiHidden/>
     <w:unhideWhenUsed/>
   </w:style>
   <w:style w:type="table" w:default="1" w:styleId="TableNormal">

</xml_diff>

<commit_message>
Fixes path for report template file
* remove confidential text from templates
</commit_message>
<xml_diff>
--- a/finalcif/template/template_text.docx
+++ b/finalcif/template/template_text.docx
@@ -1,10 +1,10 @@
 
 <file path=word/document.xml><?xml version="1.0" encoding="utf-8"?>
-<w:document xmlns:wpc="http://schemas.microsoft.com/office/word/2010/wordprocessingCanvas" xmlns:cx="http://schemas.microsoft.com/office/drawing/2014/chartex" xmlns:cx1="http://schemas.microsoft.com/office/drawing/2015/9/8/chartex" xmlns:cx2="http://schemas.microsoft.com/office/drawing/2015/10/21/chartex" xmlns:cx3="http://schemas.microsoft.com/office/drawing/2016/5/9/chartex" xmlns:cx4="http://schemas.microsoft.com/office/drawing/2016/5/10/chartex" xmlns:cx5="http://schemas.microsoft.com/office/drawing/2016/5/11/chartex" xmlns:cx6="http://schemas.microsoft.com/office/drawing/2016/5/12/chartex" xmlns:cx7="http://schemas.microsoft.com/office/drawing/2016/5/13/chartex" xmlns:cx8="http://schemas.microsoft.com/office/drawing/2016/5/14/chartex" xmlns:mc="http://schemas.openxmlformats.org/markup-compatibility/2006" xmlns:aink="http://schemas.microsoft.com/office/drawing/2016/ink" xmlns:am3d="http://schemas.microsoft.com/office/drawing/2017/model3d" xmlns:o="urn:schemas-microsoft-com:office:office" xmlns:r="http://schemas.openxmlformats.org/officeDocument/2006/relationships" xmlns:m="http://schemas.openxmlformats.org/officeDocument/2006/math" xmlns:v="urn:schemas-microsoft-com:vml" xmlns:wp14="http://schemas.microsoft.com/office/word/2010/wordprocessingDrawing" xmlns:wp="http://schemas.openxmlformats.org/drawingml/2006/wordprocessingDrawing" xmlns:w10="urn:schemas-microsoft-com:office:word" xmlns:w="http://schemas.openxmlformats.org/wordprocessingml/2006/main" xmlns:w14="http://schemas.microsoft.com/office/word/2010/wordml" xmlns:w15="http://schemas.microsoft.com/office/word/2012/wordml" xmlns:w16cex="http://schemas.microsoft.com/office/word/2018/wordml/cex" xmlns:w16cid="http://schemas.microsoft.com/office/word/2016/wordml/cid" xmlns:w16="http://schemas.microsoft.com/office/word/2018/wordml" xmlns:w16sdtdh="http://schemas.microsoft.com/office/word/2020/wordml/sdtdatahash" xmlns:w16se="http://schemas.microsoft.com/office/word/2015/wordml/symex" xmlns:wpg="http://schemas.microsoft.com/office/word/2010/wordprocessingGroup" xmlns:wpi="http://schemas.microsoft.com/office/word/2010/wordprocessingInk" xmlns:wne="http://schemas.microsoft.com/office/word/2006/wordml" xmlns:wps="http://schemas.microsoft.com/office/word/2010/wordprocessingShape" mc:Ignorable="w14 w15 w16se w16cid w16 w16cex w16sdtdh wp14">
+<w:document xmlns:wpc="http://schemas.microsoft.com/office/word/2010/wordprocessingCanvas" xmlns:cx="http://schemas.microsoft.com/office/drawing/2014/chartex" xmlns:cx1="http://schemas.microsoft.com/office/drawing/2015/9/8/chartex" xmlns:cx2="http://schemas.microsoft.com/office/drawing/2015/10/21/chartex" xmlns:cx3="http://schemas.microsoft.com/office/drawing/2016/5/9/chartex" xmlns:cx4="http://schemas.microsoft.com/office/drawing/2016/5/10/chartex" xmlns:cx5="http://schemas.microsoft.com/office/drawing/2016/5/11/chartex" xmlns:cx6="http://schemas.microsoft.com/office/drawing/2016/5/12/chartex" xmlns:cx7="http://schemas.microsoft.com/office/drawing/2016/5/13/chartex" xmlns:cx8="http://schemas.microsoft.com/office/drawing/2016/5/14/chartex" xmlns:mc="http://schemas.openxmlformats.org/markup-compatibility/2006" xmlns:aink="http://schemas.microsoft.com/office/drawing/2016/ink" xmlns:am3d="http://schemas.microsoft.com/office/drawing/2017/model3d" xmlns:o="urn:schemas-microsoft-com:office:office" xmlns:oel="http://schemas.microsoft.com/office/2019/extlst" xmlns:r="http://schemas.openxmlformats.org/officeDocument/2006/relationships" xmlns:m="http://schemas.openxmlformats.org/officeDocument/2006/math" xmlns:v="urn:schemas-microsoft-com:vml" xmlns:wp14="http://schemas.microsoft.com/office/word/2010/wordprocessingDrawing" xmlns:wp="http://schemas.openxmlformats.org/drawingml/2006/wordprocessingDrawing" xmlns:w10="urn:schemas-microsoft-com:office:word" xmlns:w="http://schemas.openxmlformats.org/wordprocessingml/2006/main" xmlns:w14="http://schemas.microsoft.com/office/word/2010/wordml" xmlns:w15="http://schemas.microsoft.com/office/word/2012/wordml" xmlns:w16cex="http://schemas.microsoft.com/office/word/2018/wordml/cex" xmlns:w16cid="http://schemas.microsoft.com/office/word/2016/wordml/cid" xmlns:w16="http://schemas.microsoft.com/office/word/2018/wordml" xmlns:w16sdtdh="http://schemas.microsoft.com/office/word/2020/wordml/sdtdatahash" xmlns:w16se="http://schemas.microsoft.com/office/word/2015/wordml/symex" xmlns:wpg="http://schemas.microsoft.com/office/word/2010/wordprocessingGroup" xmlns:wpi="http://schemas.microsoft.com/office/word/2010/wordprocessingInk" xmlns:wne="http://schemas.microsoft.com/office/word/2006/wordml" xmlns:wps="http://schemas.microsoft.com/office/word/2010/wordprocessingShape" mc:Ignorable="w14 w15 w16se w16cid w16 w16cex w16sdtdh wp14">
   <w:body>
     <w:p>
       <w:pPr>
-        <w:pStyle w:val="Heading1"/>
+        <w:pStyle w:val="berschrift1"/>
         <w:rPr>
           <w:lang w:val="en-US"/>
         </w:rPr>
@@ -1272,7 +1272,7 @@
     </w:p>
     <w:p>
       <w:pPr>
-        <w:pStyle w:val="Heading2"/>
+        <w:pStyle w:val="berschrift2"/>
         <w:rPr>
           <w:lang w:val="en-US"/>
         </w:rPr>
@@ -1386,7 +1386,7 @@
     </w:p>
     <w:tbl>
       <w:tblPr>
-        <w:tblStyle w:val="TableGridLight"/>
+        <w:tblStyle w:val="TabellemithellemGitternetz"/>
         <w:tblW w:w="4534" w:type="dxa"/>
         <w:tblLook w:val="04A0" w:firstRow="1" w:lastRow="0" w:firstColumn="1" w:lastColumn="0" w:noHBand="0" w:noVBand="1"/>
       </w:tblPr>
@@ -3943,12 +3943,6 @@
     <w:p>
       <w:pPr>
         <w:sectPr>
-          <w:headerReference w:type="even" r:id="rId8"/>
-          <w:headerReference w:type="default" r:id="rId9"/>
-          <w:footerReference w:type="even" r:id="rId10"/>
-          <w:footerReference w:type="default" r:id="rId11"/>
-          <w:headerReference w:type="first" r:id="rId12"/>
-          <w:footerReference w:type="first" r:id="rId13"/>
           <w:type w:val="continuous"/>
           <w:pgSz w:w="11900" w:h="16840"/>
           <w:pgMar w:top="1418" w:right="1021" w:bottom="1418" w:left="1276" w:header="709" w:footer="709" w:gutter="0"/>
@@ -3962,7 +3956,7 @@
     </w:p>
     <w:p>
       <w:pPr>
-        <w:pStyle w:val="Heading2"/>
+        <w:pStyle w:val="berschrift2"/>
         <w:rPr>
           <w:lang w:val="en-US"/>
         </w:rPr>
@@ -4084,7 +4078,7 @@
     </w:p>
     <w:p>
       <w:pPr>
-        <w:pStyle w:val="Heading2"/>
+        <w:pStyle w:val="berschrift2"/>
         <w:rPr>
           <w:lang w:val="en-US"/>
         </w:rPr>
@@ -4190,7 +4184,7 @@
     </w:p>
     <w:tbl>
       <w:tblPr>
-        <w:tblStyle w:val="TableGridLight"/>
+        <w:tblStyle w:val="TabellemithellemGitternetz"/>
         <w:tblW w:w="0" w:type="auto"/>
         <w:tblLayout w:type="fixed"/>
         <w:tblLook w:val="04A0" w:firstRow="1" w:lastRow="0" w:firstColumn="1" w:lastColumn="0" w:noHBand="0" w:noVBand="1"/>
@@ -5025,7 +5019,7 @@
     </w:p>
     <w:tbl>
       <w:tblPr>
-        <w:tblStyle w:val="TableGridLight"/>
+        <w:tblStyle w:val="TabellemithellemGitternetz"/>
         <w:tblW w:w="9634" w:type="dxa"/>
         <w:tblLayout w:type="fixed"/>
         <w:tblLook w:val="04A0" w:firstRow="1" w:lastRow="0" w:firstColumn="1" w:lastColumn="0" w:noHBand="0" w:noVBand="1"/>
@@ -5665,7 +5659,7 @@
     </w:p>
     <w:p>
       <w:pPr>
-        <w:pStyle w:val="Heading2"/>
+        <w:pStyle w:val="berschrift2"/>
         <w:rPr>
           <w:lang w:val="en-US"/>
         </w:rPr>
@@ -5731,7 +5725,7 @@
     </w:p>
     <w:tbl>
       <w:tblPr>
-        <w:tblStyle w:val="TableGrid"/>
+        <w:tblStyle w:val="Tabellenraster"/>
         <w:tblW w:w="0" w:type="auto"/>
         <w:tblLook w:val="04A0" w:firstRow="1" w:lastRow="0" w:firstColumn="1" w:lastColumn="0" w:noHBand="0" w:noVBand="1"/>
       </w:tblPr>
@@ -6332,7 +6326,7 @@
     </w:p>
     <w:p>
       <w:pPr>
-        <w:pStyle w:val="Heading2"/>
+        <w:pStyle w:val="berschrift2"/>
         <w:rPr>
           <w:lang w:val="en-US"/>
         </w:rPr>
@@ -6412,7 +6406,7 @@
     </w:p>
     <w:tbl>
       <w:tblPr>
-        <w:tblStyle w:val="TableGrid"/>
+        <w:tblStyle w:val="Tabellenraster"/>
         <w:tblW w:w="0" w:type="auto"/>
         <w:tblLook w:val="04A0" w:firstRow="1" w:lastRow="0" w:firstColumn="1" w:lastColumn="0" w:noHBand="0" w:noVBand="1"/>
       </w:tblPr>
@@ -6855,7 +6849,7 @@
     </w:p>
     <w:p>
       <w:pPr>
-        <w:pStyle w:val="Heading2"/>
+        <w:pStyle w:val="berschrift2"/>
         <w:rPr>
           <w:lang w:val="en-US"/>
         </w:rPr>
@@ -6915,7 +6909,7 @@
     </w:p>
     <w:tbl>
       <w:tblPr>
-        <w:tblStyle w:val="TableGrid"/>
+        <w:tblStyle w:val="Tabellenraster"/>
         <w:tblW w:w="0" w:type="auto"/>
         <w:tblLook w:val="04A0" w:firstRow="1" w:lastRow="0" w:firstColumn="1" w:lastColumn="0" w:noHBand="0" w:noVBand="1"/>
       </w:tblPr>
@@ -7390,7 +7384,7 @@
     </w:p>
     <w:p>
       <w:pPr>
-        <w:pStyle w:val="Heading2"/>
+        <w:pStyle w:val="berschrift2"/>
       </w:pPr>
       <w:r>
         <w:lastRenderedPageBreak/>
@@ -7522,7 +7516,7 @@
 </file>
 
 <file path=word/endnotes.xml><?xml version="1.0" encoding="utf-8"?>
-<w:endnotes xmlns:wpc="http://schemas.microsoft.com/office/word/2010/wordprocessingCanvas" xmlns:cx="http://schemas.microsoft.com/office/drawing/2014/chartex" xmlns:cx1="http://schemas.microsoft.com/office/drawing/2015/9/8/chartex" xmlns:cx2="http://schemas.microsoft.com/office/drawing/2015/10/21/chartex" xmlns:cx3="http://schemas.microsoft.com/office/drawing/2016/5/9/chartex" xmlns:cx4="http://schemas.microsoft.com/office/drawing/2016/5/10/chartex" xmlns:cx5="http://schemas.microsoft.com/office/drawing/2016/5/11/chartex" xmlns:cx6="http://schemas.microsoft.com/office/drawing/2016/5/12/chartex" xmlns:cx7="http://schemas.microsoft.com/office/drawing/2016/5/13/chartex" xmlns:cx8="http://schemas.microsoft.com/office/drawing/2016/5/14/chartex" xmlns:mc="http://schemas.openxmlformats.org/markup-compatibility/2006" xmlns:aink="http://schemas.microsoft.com/office/drawing/2016/ink" xmlns:am3d="http://schemas.microsoft.com/office/drawing/2017/model3d" xmlns:o="urn:schemas-microsoft-com:office:office" xmlns:r="http://schemas.openxmlformats.org/officeDocument/2006/relationships" xmlns:m="http://schemas.openxmlformats.org/officeDocument/2006/math" xmlns:v="urn:schemas-microsoft-com:vml" xmlns:wp14="http://schemas.microsoft.com/office/word/2010/wordprocessingDrawing" xmlns:wp="http://schemas.openxmlformats.org/drawingml/2006/wordprocessingDrawing" xmlns:w10="urn:schemas-microsoft-com:office:word" xmlns:w="http://schemas.openxmlformats.org/wordprocessingml/2006/main" xmlns:w14="http://schemas.microsoft.com/office/word/2010/wordml" xmlns:w15="http://schemas.microsoft.com/office/word/2012/wordml" xmlns:w16cex="http://schemas.microsoft.com/office/word/2018/wordml/cex" xmlns:w16cid="http://schemas.microsoft.com/office/word/2016/wordml/cid" xmlns:w16="http://schemas.microsoft.com/office/word/2018/wordml" xmlns:w16sdtdh="http://schemas.microsoft.com/office/word/2020/wordml/sdtdatahash" xmlns:w16se="http://schemas.microsoft.com/office/word/2015/wordml/symex" xmlns:wpg="http://schemas.microsoft.com/office/word/2010/wordprocessingGroup" xmlns:wpi="http://schemas.microsoft.com/office/word/2010/wordprocessingInk" xmlns:wne="http://schemas.microsoft.com/office/word/2006/wordml" xmlns:wps="http://schemas.microsoft.com/office/word/2010/wordprocessingShape" mc:Ignorable="w14 w15 w16se w16cid w16 w16cex w16sdtdh wp14">
+<w:endnotes xmlns:wpc="http://schemas.microsoft.com/office/word/2010/wordprocessingCanvas" xmlns:cx="http://schemas.microsoft.com/office/drawing/2014/chartex" xmlns:cx1="http://schemas.microsoft.com/office/drawing/2015/9/8/chartex" xmlns:cx2="http://schemas.microsoft.com/office/drawing/2015/10/21/chartex" xmlns:cx3="http://schemas.microsoft.com/office/drawing/2016/5/9/chartex" xmlns:cx4="http://schemas.microsoft.com/office/drawing/2016/5/10/chartex" xmlns:cx5="http://schemas.microsoft.com/office/drawing/2016/5/11/chartex" xmlns:cx6="http://schemas.microsoft.com/office/drawing/2016/5/12/chartex" xmlns:cx7="http://schemas.microsoft.com/office/drawing/2016/5/13/chartex" xmlns:cx8="http://schemas.microsoft.com/office/drawing/2016/5/14/chartex" xmlns:mc="http://schemas.openxmlformats.org/markup-compatibility/2006" xmlns:aink="http://schemas.microsoft.com/office/drawing/2016/ink" xmlns:am3d="http://schemas.microsoft.com/office/drawing/2017/model3d" xmlns:o="urn:schemas-microsoft-com:office:office" xmlns:oel="http://schemas.microsoft.com/office/2019/extlst" xmlns:r="http://schemas.openxmlformats.org/officeDocument/2006/relationships" xmlns:m="http://schemas.openxmlformats.org/officeDocument/2006/math" xmlns:v="urn:schemas-microsoft-com:vml" xmlns:wp14="http://schemas.microsoft.com/office/word/2010/wordprocessingDrawing" xmlns:wp="http://schemas.openxmlformats.org/drawingml/2006/wordprocessingDrawing" xmlns:w10="urn:schemas-microsoft-com:office:word" xmlns:w="http://schemas.openxmlformats.org/wordprocessingml/2006/main" xmlns:w14="http://schemas.microsoft.com/office/word/2010/wordml" xmlns:w15="http://schemas.microsoft.com/office/word/2012/wordml" xmlns:w16cex="http://schemas.microsoft.com/office/word/2018/wordml/cex" xmlns:w16cid="http://schemas.microsoft.com/office/word/2016/wordml/cid" xmlns:w16="http://schemas.microsoft.com/office/word/2018/wordml" xmlns:w16sdtdh="http://schemas.microsoft.com/office/word/2020/wordml/sdtdatahash" xmlns:w16se="http://schemas.microsoft.com/office/word/2015/wordml/symex" xmlns:wpg="http://schemas.microsoft.com/office/word/2010/wordprocessingGroup" xmlns:wpi="http://schemas.microsoft.com/office/word/2010/wordprocessingInk" xmlns:wne="http://schemas.microsoft.com/office/word/2006/wordml" xmlns:wps="http://schemas.microsoft.com/office/word/2010/wordprocessingShape" mc:Ignorable="w14 w15 w16se w16cid w16 w16cex w16sdtdh wp14">
   <w:endnote w:type="separator" w:id="-1">
     <w:p>
       <w:pPr>
@@ -7546,153 +7540,8 @@
 </w:endnotes>
 </file>
 
-<file path=word/footer1.xml><?xml version="1.0" encoding="utf-8"?>
-<w:ftr xmlns:wpc="http://schemas.microsoft.com/office/word/2010/wordprocessingCanvas" xmlns:cx="http://schemas.microsoft.com/office/drawing/2014/chartex" xmlns:cx1="http://schemas.microsoft.com/office/drawing/2015/9/8/chartex" xmlns:cx2="http://schemas.microsoft.com/office/drawing/2015/10/21/chartex" xmlns:cx3="http://schemas.microsoft.com/office/drawing/2016/5/9/chartex" xmlns:cx4="http://schemas.microsoft.com/office/drawing/2016/5/10/chartex" xmlns:cx5="http://schemas.microsoft.com/office/drawing/2016/5/11/chartex" xmlns:cx6="http://schemas.microsoft.com/office/drawing/2016/5/12/chartex" xmlns:cx7="http://schemas.microsoft.com/office/drawing/2016/5/13/chartex" xmlns:cx8="http://schemas.microsoft.com/office/drawing/2016/5/14/chartex" xmlns:mc="http://schemas.openxmlformats.org/markup-compatibility/2006" xmlns:aink="http://schemas.microsoft.com/office/drawing/2016/ink" xmlns:am3d="http://schemas.microsoft.com/office/drawing/2017/model3d" xmlns:o="urn:schemas-microsoft-com:office:office" xmlns:r="http://schemas.openxmlformats.org/officeDocument/2006/relationships" xmlns:m="http://schemas.openxmlformats.org/officeDocument/2006/math" xmlns:v="urn:schemas-microsoft-com:vml" xmlns:wp14="http://schemas.microsoft.com/office/word/2010/wordprocessingDrawing" xmlns:wp="http://schemas.openxmlformats.org/drawingml/2006/wordprocessingDrawing" xmlns:w10="urn:schemas-microsoft-com:office:word" xmlns:w="http://schemas.openxmlformats.org/wordprocessingml/2006/main" xmlns:w14="http://schemas.microsoft.com/office/word/2010/wordml" xmlns:w15="http://schemas.microsoft.com/office/word/2012/wordml" xmlns:w16cex="http://schemas.microsoft.com/office/word/2018/wordml/cex" xmlns:w16cid="http://schemas.microsoft.com/office/word/2016/wordml/cid" xmlns:w16="http://schemas.microsoft.com/office/word/2018/wordml" xmlns:w16sdtdh="http://schemas.microsoft.com/office/word/2020/wordml/sdtdatahash" xmlns:w16se="http://schemas.microsoft.com/office/word/2015/wordml/symex" xmlns:wpg="http://schemas.microsoft.com/office/word/2010/wordprocessingGroup" xmlns:wpi="http://schemas.microsoft.com/office/word/2010/wordprocessingInk" xmlns:wne="http://schemas.microsoft.com/office/word/2006/wordml" xmlns:wps="http://schemas.microsoft.com/office/word/2010/wordprocessingShape" mc:Ignorable="w14 w15 w16se w16cid w16 w16cex w16sdtdh wp14">
-  <w:p>
-    <w:pPr>
-      <w:pStyle w:val="Footer"/>
-    </w:pPr>
-  </w:p>
-</w:ftr>
-</file>
-
-<file path=word/footer2.xml><?xml version="1.0" encoding="utf-8"?>
-<w:ftr xmlns:wpc="http://schemas.microsoft.com/office/word/2010/wordprocessingCanvas" xmlns:cx="http://schemas.microsoft.com/office/drawing/2014/chartex" xmlns:cx1="http://schemas.microsoft.com/office/drawing/2015/9/8/chartex" xmlns:cx2="http://schemas.microsoft.com/office/drawing/2015/10/21/chartex" xmlns:cx3="http://schemas.microsoft.com/office/drawing/2016/5/9/chartex" xmlns:cx4="http://schemas.microsoft.com/office/drawing/2016/5/10/chartex" xmlns:cx5="http://schemas.microsoft.com/office/drawing/2016/5/11/chartex" xmlns:cx6="http://schemas.microsoft.com/office/drawing/2016/5/12/chartex" xmlns:cx7="http://schemas.microsoft.com/office/drawing/2016/5/13/chartex" xmlns:cx8="http://schemas.microsoft.com/office/drawing/2016/5/14/chartex" xmlns:mc="http://schemas.openxmlformats.org/markup-compatibility/2006" xmlns:aink="http://schemas.microsoft.com/office/drawing/2016/ink" xmlns:am3d="http://schemas.microsoft.com/office/drawing/2017/model3d" xmlns:o="urn:schemas-microsoft-com:office:office" xmlns:r="http://schemas.openxmlformats.org/officeDocument/2006/relationships" xmlns:m="http://schemas.openxmlformats.org/officeDocument/2006/math" xmlns:v="urn:schemas-microsoft-com:vml" xmlns:wp14="http://schemas.microsoft.com/office/word/2010/wordprocessingDrawing" xmlns:wp="http://schemas.openxmlformats.org/drawingml/2006/wordprocessingDrawing" xmlns:w10="urn:schemas-microsoft-com:office:word" xmlns:w="http://schemas.openxmlformats.org/wordprocessingml/2006/main" xmlns:w14="http://schemas.microsoft.com/office/word/2010/wordml" xmlns:w15="http://schemas.microsoft.com/office/word/2012/wordml" xmlns:w16cex="http://schemas.microsoft.com/office/word/2018/wordml/cex" xmlns:w16cid="http://schemas.microsoft.com/office/word/2016/wordml/cid" xmlns:w16="http://schemas.microsoft.com/office/word/2018/wordml" xmlns:w16sdtdh="http://schemas.microsoft.com/office/word/2020/wordml/sdtdatahash" xmlns:w16se="http://schemas.microsoft.com/office/word/2015/wordml/symex" xmlns:wpg="http://schemas.microsoft.com/office/word/2010/wordprocessingGroup" xmlns:wpi="http://schemas.microsoft.com/office/word/2010/wordprocessingInk" xmlns:wne="http://schemas.microsoft.com/office/word/2006/wordml" xmlns:wps="http://schemas.microsoft.com/office/word/2010/wordprocessingShape" mc:Ignorable="w14 w15 w16se w16cid w16 w16cex w16sdtdh wp14">
-  <w:p>
-    <w:pPr>
-      <w:pStyle w:val="Footer"/>
-    </w:pPr>
-    <w:r>
-      <w:rPr>
-        <w:noProof/>
-      </w:rPr>
-      <mc:AlternateContent>
-        <mc:Choice Requires="wps">
-          <w:drawing>
-            <wp:anchor distT="0" distB="0" distL="114300" distR="114300" simplePos="0" relativeHeight="251659264" behindDoc="0" locked="0" layoutInCell="0" allowOverlap="1" wp14:anchorId="0ECDE634" wp14:editId="624DAB20">
-              <wp:simplePos x="0" y="0"/>
-              <wp:positionH relativeFrom="page">
-                <wp:posOffset>0</wp:posOffset>
-              </wp:positionH>
-              <wp:positionV relativeFrom="page">
-                <wp:posOffset>10229215</wp:posOffset>
-              </wp:positionV>
-              <wp:extent cx="7556500" cy="273050"/>
-              <wp:effectExtent l="0" t="0" r="0" b="12700"/>
-              <wp:wrapNone/>
-              <wp:docPr id="1" name="MSIPCM76464da798dc44271e10ab21" descr="{&quot;HashCode&quot;:-527952489,&quot;Height&quot;:842.0,&quot;Width&quot;:595.0,&quot;Placement&quot;:&quot;Footer&quot;,&quot;Index&quot;:&quot;Primary&quot;,&quot;Section&quot;:1,&quot;Top&quot;:0.0,&quot;Left&quot;:0.0}"/>
-              <wp:cNvGraphicFramePr/>
-              <a:graphic xmlns:a="http://schemas.openxmlformats.org/drawingml/2006/main">
-                <a:graphicData uri="http://schemas.microsoft.com/office/word/2010/wordprocessingShape">
-                  <wps:wsp>
-                    <wps:cNvSpPr txBox="1"/>
-                    <wps:spPr>
-                      <a:xfrm>
-                        <a:off x="0" y="0"/>
-                        <a:ext cx="7556500" cy="273050"/>
-                      </a:xfrm>
-                      <a:prstGeom prst="rect">
-                        <a:avLst/>
-                      </a:prstGeom>
-                      <a:noFill/>
-                      <a:ln w="6350">
-                        <a:noFill/>
-                      </a:ln>
-                      <a:extLst>
-                        <a:ext uri="{91240B29-F687-4F45-9708-019B960494DF}">
-                          <a14:hiddenLine xmlns:a14="http://schemas.microsoft.com/office/drawing/2010/main" w="6350">
-                            <a:solidFill>
-                              <a:prstClr val="black"/>
-                            </a:solidFill>
-                          </a14:hiddenLine>
-                        </a:ext>
-                      </a:extLst>
-                    </wps:spPr>
-                    <wps:txbx>
-                      <w:txbxContent>
-                        <w:p>
-                          <w:pPr>
-                            <w:jc w:val="center"/>
-                            <w:rPr>
-                              <w:rFonts w:ascii="Calibri" w:hAnsi="Calibri" w:cs="Calibri"/>
-                              <w:color w:val="000000"/>
-                              <w:sz w:val="16"/>
-                            </w:rPr>
-                          </w:pPr>
-                          <w:r>
-                            <w:rPr>
-                              <w:rFonts w:ascii="Calibri" w:hAnsi="Calibri" w:cs="Calibri"/>
-                              <w:color w:val="000000"/>
-                              <w:sz w:val="16"/>
-                            </w:rPr>
-                            <w:t>-Bruker Confidential-</w:t>
-                          </w:r>
-                        </w:p>
-                      </w:txbxContent>
-                    </wps:txbx>
-                    <wps:bodyPr rot="0" spcFirstLastPara="0" vertOverflow="overflow" horzOverflow="overflow" vert="horz" wrap="square" lIns="91440" tIns="0" rIns="91440" bIns="0" numCol="1" spcCol="0" rtlCol="0" fromWordArt="0" anchor="b" anchorCtr="0" forceAA="0" compatLnSpc="1">
-                      <a:prstTxWarp prst="textNoShape">
-                        <a:avLst/>
-                      </a:prstTxWarp>
-                      <a:noAutofit/>
-                    </wps:bodyPr>
-                  </wps:wsp>
-                </a:graphicData>
-              </a:graphic>
-            </wp:anchor>
-          </w:drawing>
-        </mc:Choice>
-        <mc:Fallback>
-          <w:pict>
-            <v:shapetype w14:anchorId="0ECDE634" id="_x0000_t202" coordsize="21600,21600" o:spt="202" path="m,l,21600r21600,l21600,xe">
-              <v:stroke joinstyle="miter"/>
-              <v:path gradientshapeok="t" o:connecttype="rect"/>
-            </v:shapetype>
-            <v:shape id="MSIPCM76464da798dc44271e10ab21" o:spid="_x0000_s1026" type="#_x0000_t202" alt="{&quot;HashCode&quot;:-527952489,&quot;Height&quot;:842.0,&quot;Width&quot;:595.0,&quot;Placement&quot;:&quot;Footer&quot;,&quot;Index&quot;:&quot;Primary&quot;,&quot;Section&quot;:1,&quot;Top&quot;:0.0,&quot;Left&quot;:0.0}" style="position:absolute;margin-left:0;margin-top:805.45pt;width:595pt;height:21.5pt;z-index:251659264;visibility:visible;mso-wrap-style:square;mso-wrap-distance-left:9pt;mso-wrap-distance-top:0;mso-wrap-distance-right:9pt;mso-wrap-distance-bottom:0;mso-position-horizontal:absolute;mso-position-horizontal-relative:page;mso-position-vertical:absolute;mso-position-vertical-relative:page;v-text-anchor:bottom" o:gfxdata="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" o:allowincell="f" filled="f" stroked="f" strokeweight=".5pt">
-              <v:textbox inset=",0,,0">
-                <w:txbxContent>
-                  <w:p>
-                    <w:pPr>
-                      <w:jc w:val="center"/>
-                      <w:rPr>
-                        <w:rFonts w:ascii="Calibri" w:hAnsi="Calibri" w:cs="Calibri"/>
-                        <w:color w:val="000000"/>
-                        <w:sz w:val="16"/>
-                      </w:rPr>
-                    </w:pPr>
-                    <w:r>
-                      <w:rPr>
-                        <w:rFonts w:ascii="Calibri" w:hAnsi="Calibri" w:cs="Calibri"/>
-                        <w:color w:val="000000"/>
-                        <w:sz w:val="16"/>
-                      </w:rPr>
-                      <w:t>-Bruker Confidential-</w:t>
-                    </w:r>
-                  </w:p>
-                </w:txbxContent>
-              </v:textbox>
-              <w10:wrap anchorx="page" anchory="page"/>
-            </v:shape>
-          </w:pict>
-        </mc:Fallback>
-      </mc:AlternateContent>
-    </w:r>
-  </w:p>
-</w:ftr>
-</file>
-
-<file path=word/footer3.xml><?xml version="1.0" encoding="utf-8"?>
-<w:ftr xmlns:wpc="http://schemas.microsoft.com/office/word/2010/wordprocessingCanvas" xmlns:cx="http://schemas.microsoft.com/office/drawing/2014/chartex" xmlns:cx1="http://schemas.microsoft.com/office/drawing/2015/9/8/chartex" xmlns:cx2="http://schemas.microsoft.com/office/drawing/2015/10/21/chartex" xmlns:cx3="http://schemas.microsoft.com/office/drawing/2016/5/9/chartex" xmlns:cx4="http://schemas.microsoft.com/office/drawing/2016/5/10/chartex" xmlns:cx5="http://schemas.microsoft.com/office/drawing/2016/5/11/chartex" xmlns:cx6="http://schemas.microsoft.com/office/drawing/2016/5/12/chartex" xmlns:cx7="http://schemas.microsoft.com/office/drawing/2016/5/13/chartex" xmlns:cx8="http://schemas.microsoft.com/office/drawing/2016/5/14/chartex" xmlns:mc="http://schemas.openxmlformats.org/markup-compatibility/2006" xmlns:aink="http://schemas.microsoft.com/office/drawing/2016/ink" xmlns:am3d="http://schemas.microsoft.com/office/drawing/2017/model3d" xmlns:o="urn:schemas-microsoft-com:office:office" xmlns:r="http://schemas.openxmlformats.org/officeDocument/2006/relationships" xmlns:m="http://schemas.openxmlformats.org/officeDocument/2006/math" xmlns:v="urn:schemas-microsoft-com:vml" xmlns:wp14="http://schemas.microsoft.com/office/word/2010/wordprocessingDrawing" xmlns:wp="http://schemas.openxmlformats.org/drawingml/2006/wordprocessingDrawing" xmlns:w10="urn:schemas-microsoft-com:office:word" xmlns:w="http://schemas.openxmlformats.org/wordprocessingml/2006/main" xmlns:w14="http://schemas.microsoft.com/office/word/2010/wordml" xmlns:w15="http://schemas.microsoft.com/office/word/2012/wordml" xmlns:w16cex="http://schemas.microsoft.com/office/word/2018/wordml/cex" xmlns:w16cid="http://schemas.microsoft.com/office/word/2016/wordml/cid" xmlns:w16="http://schemas.microsoft.com/office/word/2018/wordml" xmlns:w16sdtdh="http://schemas.microsoft.com/office/word/2020/wordml/sdtdatahash" xmlns:w16se="http://schemas.microsoft.com/office/word/2015/wordml/symex" xmlns:wpg="http://schemas.microsoft.com/office/word/2010/wordprocessingGroup" xmlns:wpi="http://schemas.microsoft.com/office/word/2010/wordprocessingInk" xmlns:wne="http://schemas.microsoft.com/office/word/2006/wordml" xmlns:wps="http://schemas.microsoft.com/office/word/2010/wordprocessingShape" mc:Ignorable="w14 w15 w16se w16cid w16 w16cex w16sdtdh wp14">
-  <w:p>
-    <w:pPr>
-      <w:pStyle w:val="Footer"/>
-    </w:pPr>
-  </w:p>
-</w:ftr>
-</file>
-
 <file path=word/footnotes.xml><?xml version="1.0" encoding="utf-8"?>
-<w:footnotes xmlns:wpc="http://schemas.microsoft.com/office/word/2010/wordprocessingCanvas" xmlns:cx="http://schemas.microsoft.com/office/drawing/2014/chartex" xmlns:cx1="http://schemas.microsoft.com/office/drawing/2015/9/8/chartex" xmlns:cx2="http://schemas.microsoft.com/office/drawing/2015/10/21/chartex" xmlns:cx3="http://schemas.microsoft.com/office/drawing/2016/5/9/chartex" xmlns:cx4="http://schemas.microsoft.com/office/drawing/2016/5/10/chartex" xmlns:cx5="http://schemas.microsoft.com/office/drawing/2016/5/11/chartex" xmlns:cx6="http://schemas.microsoft.com/office/drawing/2016/5/12/chartex" xmlns:cx7="http://schemas.microsoft.com/office/drawing/2016/5/13/chartex" xmlns:cx8="http://schemas.microsoft.com/office/drawing/2016/5/14/chartex" xmlns:mc="http://schemas.openxmlformats.org/markup-compatibility/2006" xmlns:aink="http://schemas.microsoft.com/office/drawing/2016/ink" xmlns:am3d="http://schemas.microsoft.com/office/drawing/2017/model3d" xmlns:o="urn:schemas-microsoft-com:office:office" xmlns:r="http://schemas.openxmlformats.org/officeDocument/2006/relationships" xmlns:m="http://schemas.openxmlformats.org/officeDocument/2006/math" xmlns:v="urn:schemas-microsoft-com:vml" xmlns:wp14="http://schemas.microsoft.com/office/word/2010/wordprocessingDrawing" xmlns:wp="http://schemas.openxmlformats.org/drawingml/2006/wordprocessingDrawing" xmlns:w10="urn:schemas-microsoft-com:office:word" xmlns:w="http://schemas.openxmlformats.org/wordprocessingml/2006/main" xmlns:w14="http://schemas.microsoft.com/office/word/2010/wordml" xmlns:w15="http://schemas.microsoft.com/office/word/2012/wordml" xmlns:w16cex="http://schemas.microsoft.com/office/word/2018/wordml/cex" xmlns:w16cid="http://schemas.microsoft.com/office/word/2016/wordml/cid" xmlns:w16="http://schemas.microsoft.com/office/word/2018/wordml" xmlns:w16sdtdh="http://schemas.microsoft.com/office/word/2020/wordml/sdtdatahash" xmlns:w16se="http://schemas.microsoft.com/office/word/2015/wordml/symex" xmlns:wpg="http://schemas.microsoft.com/office/word/2010/wordprocessingGroup" xmlns:wpi="http://schemas.microsoft.com/office/word/2010/wordprocessingInk" xmlns:wne="http://schemas.microsoft.com/office/word/2006/wordml" xmlns:wps="http://schemas.microsoft.com/office/word/2010/wordprocessingShape" mc:Ignorable="w14 w15 w16se w16cid w16 w16cex w16sdtdh wp14">
+<w:footnotes xmlns:wpc="http://schemas.microsoft.com/office/word/2010/wordprocessingCanvas" xmlns:cx="http://schemas.microsoft.com/office/drawing/2014/chartex" xmlns:cx1="http://schemas.microsoft.com/office/drawing/2015/9/8/chartex" xmlns:cx2="http://schemas.microsoft.com/office/drawing/2015/10/21/chartex" xmlns:cx3="http://schemas.microsoft.com/office/drawing/2016/5/9/chartex" xmlns:cx4="http://schemas.microsoft.com/office/drawing/2016/5/10/chartex" xmlns:cx5="http://schemas.microsoft.com/office/drawing/2016/5/11/chartex" xmlns:cx6="http://schemas.microsoft.com/office/drawing/2016/5/12/chartex" xmlns:cx7="http://schemas.microsoft.com/office/drawing/2016/5/13/chartex" xmlns:cx8="http://schemas.microsoft.com/office/drawing/2016/5/14/chartex" xmlns:mc="http://schemas.openxmlformats.org/markup-compatibility/2006" xmlns:aink="http://schemas.microsoft.com/office/drawing/2016/ink" xmlns:am3d="http://schemas.microsoft.com/office/drawing/2017/model3d" xmlns:o="urn:schemas-microsoft-com:office:office" xmlns:oel="http://schemas.microsoft.com/office/2019/extlst" xmlns:r="http://schemas.openxmlformats.org/officeDocument/2006/relationships" xmlns:m="http://schemas.openxmlformats.org/officeDocument/2006/math" xmlns:v="urn:schemas-microsoft-com:vml" xmlns:wp14="http://schemas.microsoft.com/office/word/2010/wordprocessingDrawing" xmlns:wp="http://schemas.openxmlformats.org/drawingml/2006/wordprocessingDrawing" xmlns:w10="urn:schemas-microsoft-com:office:word" xmlns:w="http://schemas.openxmlformats.org/wordprocessingml/2006/main" xmlns:w14="http://schemas.microsoft.com/office/word/2010/wordml" xmlns:w15="http://schemas.microsoft.com/office/word/2012/wordml" xmlns:w16cex="http://schemas.microsoft.com/office/word/2018/wordml/cex" xmlns:w16cid="http://schemas.microsoft.com/office/word/2016/wordml/cid" xmlns:w16="http://schemas.microsoft.com/office/word/2018/wordml" xmlns:w16sdtdh="http://schemas.microsoft.com/office/word/2020/wordml/sdtdatahash" xmlns:w16se="http://schemas.microsoft.com/office/word/2015/wordml/symex" xmlns:wpg="http://schemas.microsoft.com/office/word/2010/wordprocessingGroup" xmlns:wpi="http://schemas.microsoft.com/office/word/2010/wordprocessingInk" xmlns:wne="http://schemas.microsoft.com/office/word/2006/wordml" xmlns:wps="http://schemas.microsoft.com/office/word/2010/wordprocessingShape" mc:Ignorable="w14 w15 w16se w16cid w16 w16cex w16sdtdh wp14">
   <w:footnote w:type="separator" w:id="-1">
     <w:p>
       <w:pPr>
@@ -7716,38 +7565,8 @@
 </w:footnotes>
 </file>
 
-<file path=word/header1.xml><?xml version="1.0" encoding="utf-8"?>
-<w:hdr xmlns:wpc="http://schemas.microsoft.com/office/word/2010/wordprocessingCanvas" xmlns:cx="http://schemas.microsoft.com/office/drawing/2014/chartex" xmlns:cx1="http://schemas.microsoft.com/office/drawing/2015/9/8/chartex" xmlns:cx2="http://schemas.microsoft.com/office/drawing/2015/10/21/chartex" xmlns:cx3="http://schemas.microsoft.com/office/drawing/2016/5/9/chartex" xmlns:cx4="http://schemas.microsoft.com/office/drawing/2016/5/10/chartex" xmlns:cx5="http://schemas.microsoft.com/office/drawing/2016/5/11/chartex" xmlns:cx6="http://schemas.microsoft.com/office/drawing/2016/5/12/chartex" xmlns:cx7="http://schemas.microsoft.com/office/drawing/2016/5/13/chartex" xmlns:cx8="http://schemas.microsoft.com/office/drawing/2016/5/14/chartex" xmlns:mc="http://schemas.openxmlformats.org/markup-compatibility/2006" xmlns:aink="http://schemas.microsoft.com/office/drawing/2016/ink" xmlns:am3d="http://schemas.microsoft.com/office/drawing/2017/model3d" xmlns:o="urn:schemas-microsoft-com:office:office" xmlns:r="http://schemas.openxmlformats.org/officeDocument/2006/relationships" xmlns:m="http://schemas.openxmlformats.org/officeDocument/2006/math" xmlns:v="urn:schemas-microsoft-com:vml" xmlns:wp14="http://schemas.microsoft.com/office/word/2010/wordprocessingDrawing" xmlns:wp="http://schemas.openxmlformats.org/drawingml/2006/wordprocessingDrawing" xmlns:w10="urn:schemas-microsoft-com:office:word" xmlns:w="http://schemas.openxmlformats.org/wordprocessingml/2006/main" xmlns:w14="http://schemas.microsoft.com/office/word/2010/wordml" xmlns:w15="http://schemas.microsoft.com/office/word/2012/wordml" xmlns:w16cex="http://schemas.microsoft.com/office/word/2018/wordml/cex" xmlns:w16cid="http://schemas.microsoft.com/office/word/2016/wordml/cid" xmlns:w16="http://schemas.microsoft.com/office/word/2018/wordml" xmlns:w16sdtdh="http://schemas.microsoft.com/office/word/2020/wordml/sdtdatahash" xmlns:w16se="http://schemas.microsoft.com/office/word/2015/wordml/symex" xmlns:wpg="http://schemas.microsoft.com/office/word/2010/wordprocessingGroup" xmlns:wpi="http://schemas.microsoft.com/office/word/2010/wordprocessingInk" xmlns:wne="http://schemas.microsoft.com/office/word/2006/wordml" xmlns:wps="http://schemas.microsoft.com/office/word/2010/wordprocessingShape" mc:Ignorable="w14 w15 w16se w16cid w16 w16cex w16sdtdh wp14">
-  <w:p>
-    <w:pPr>
-      <w:pStyle w:val="Header"/>
-    </w:pPr>
-  </w:p>
-</w:hdr>
-</file>
-
-<file path=word/header2.xml><?xml version="1.0" encoding="utf-8"?>
-<w:hdr xmlns:wpc="http://schemas.microsoft.com/office/word/2010/wordprocessingCanvas" xmlns:cx="http://schemas.microsoft.com/office/drawing/2014/chartex" xmlns:cx1="http://schemas.microsoft.com/office/drawing/2015/9/8/chartex" xmlns:cx2="http://schemas.microsoft.com/office/drawing/2015/10/21/chartex" xmlns:cx3="http://schemas.microsoft.com/office/drawing/2016/5/9/chartex" xmlns:cx4="http://schemas.microsoft.com/office/drawing/2016/5/10/chartex" xmlns:cx5="http://schemas.microsoft.com/office/drawing/2016/5/11/chartex" xmlns:cx6="http://schemas.microsoft.com/office/drawing/2016/5/12/chartex" xmlns:cx7="http://schemas.microsoft.com/office/drawing/2016/5/13/chartex" xmlns:cx8="http://schemas.microsoft.com/office/drawing/2016/5/14/chartex" xmlns:mc="http://schemas.openxmlformats.org/markup-compatibility/2006" xmlns:aink="http://schemas.microsoft.com/office/drawing/2016/ink" xmlns:am3d="http://schemas.microsoft.com/office/drawing/2017/model3d" xmlns:o="urn:schemas-microsoft-com:office:office" xmlns:r="http://schemas.openxmlformats.org/officeDocument/2006/relationships" xmlns:m="http://schemas.openxmlformats.org/officeDocument/2006/math" xmlns:v="urn:schemas-microsoft-com:vml" xmlns:wp14="http://schemas.microsoft.com/office/word/2010/wordprocessingDrawing" xmlns:wp="http://schemas.openxmlformats.org/drawingml/2006/wordprocessingDrawing" xmlns:w10="urn:schemas-microsoft-com:office:word" xmlns:w="http://schemas.openxmlformats.org/wordprocessingml/2006/main" xmlns:w14="http://schemas.microsoft.com/office/word/2010/wordml" xmlns:w15="http://schemas.microsoft.com/office/word/2012/wordml" xmlns:w16cex="http://schemas.microsoft.com/office/word/2018/wordml/cex" xmlns:w16cid="http://schemas.microsoft.com/office/word/2016/wordml/cid" xmlns:w16="http://schemas.microsoft.com/office/word/2018/wordml" xmlns:w16sdtdh="http://schemas.microsoft.com/office/word/2020/wordml/sdtdatahash" xmlns:w16se="http://schemas.microsoft.com/office/word/2015/wordml/symex" xmlns:wpg="http://schemas.microsoft.com/office/word/2010/wordprocessingGroup" xmlns:wpi="http://schemas.microsoft.com/office/word/2010/wordprocessingInk" xmlns:wne="http://schemas.microsoft.com/office/word/2006/wordml" xmlns:wps="http://schemas.microsoft.com/office/word/2010/wordprocessingShape" mc:Ignorable="w14 w15 w16se w16cid w16 w16cex w16sdtdh wp14">
-  <w:p>
-    <w:pPr>
-      <w:pStyle w:val="Header"/>
-    </w:pPr>
-  </w:p>
-</w:hdr>
-</file>
-
-<file path=word/header3.xml><?xml version="1.0" encoding="utf-8"?>
-<w:hdr xmlns:wpc="http://schemas.microsoft.com/office/word/2010/wordprocessingCanvas" xmlns:cx="http://schemas.microsoft.com/office/drawing/2014/chartex" xmlns:cx1="http://schemas.microsoft.com/office/drawing/2015/9/8/chartex" xmlns:cx2="http://schemas.microsoft.com/office/drawing/2015/10/21/chartex" xmlns:cx3="http://schemas.microsoft.com/office/drawing/2016/5/9/chartex" xmlns:cx4="http://schemas.microsoft.com/office/drawing/2016/5/10/chartex" xmlns:cx5="http://schemas.microsoft.com/office/drawing/2016/5/11/chartex" xmlns:cx6="http://schemas.microsoft.com/office/drawing/2016/5/12/chartex" xmlns:cx7="http://schemas.microsoft.com/office/drawing/2016/5/13/chartex" xmlns:cx8="http://schemas.microsoft.com/office/drawing/2016/5/14/chartex" xmlns:mc="http://schemas.openxmlformats.org/markup-compatibility/2006" xmlns:aink="http://schemas.microsoft.com/office/drawing/2016/ink" xmlns:am3d="http://schemas.microsoft.com/office/drawing/2017/model3d" xmlns:o="urn:schemas-microsoft-com:office:office" xmlns:r="http://schemas.openxmlformats.org/officeDocument/2006/relationships" xmlns:m="http://schemas.openxmlformats.org/officeDocument/2006/math" xmlns:v="urn:schemas-microsoft-com:vml" xmlns:wp14="http://schemas.microsoft.com/office/word/2010/wordprocessingDrawing" xmlns:wp="http://schemas.openxmlformats.org/drawingml/2006/wordprocessingDrawing" xmlns:w10="urn:schemas-microsoft-com:office:word" xmlns:w="http://schemas.openxmlformats.org/wordprocessingml/2006/main" xmlns:w14="http://schemas.microsoft.com/office/word/2010/wordml" xmlns:w15="http://schemas.microsoft.com/office/word/2012/wordml" xmlns:w16cex="http://schemas.microsoft.com/office/word/2018/wordml/cex" xmlns:w16cid="http://schemas.microsoft.com/office/word/2016/wordml/cid" xmlns:w16="http://schemas.microsoft.com/office/word/2018/wordml" xmlns:w16sdtdh="http://schemas.microsoft.com/office/word/2020/wordml/sdtdatahash" xmlns:w16se="http://schemas.microsoft.com/office/word/2015/wordml/symex" xmlns:wpg="http://schemas.microsoft.com/office/word/2010/wordprocessingGroup" xmlns:wpi="http://schemas.microsoft.com/office/word/2010/wordprocessingInk" xmlns:wne="http://schemas.microsoft.com/office/word/2006/wordml" xmlns:wps="http://schemas.microsoft.com/office/word/2010/wordprocessingShape" mc:Ignorable="w14 w15 w16se w16cid w16 w16cex w16sdtdh wp14">
-  <w:p>
-    <w:pPr>
-      <w:pStyle w:val="Header"/>
-    </w:pPr>
-  </w:p>
-</w:hdr>
-</file>
-
 <file path=word/numbering.xml><?xml version="1.0" encoding="utf-8"?>
-<w:numbering xmlns:wpc="http://schemas.microsoft.com/office/word/2010/wordprocessingCanvas" xmlns:cx="http://schemas.microsoft.com/office/drawing/2014/chartex" xmlns:cx1="http://schemas.microsoft.com/office/drawing/2015/9/8/chartex" xmlns:cx2="http://schemas.microsoft.com/office/drawing/2015/10/21/chartex" xmlns:cx3="http://schemas.microsoft.com/office/drawing/2016/5/9/chartex" xmlns:cx4="http://schemas.microsoft.com/office/drawing/2016/5/10/chartex" xmlns:cx5="http://schemas.microsoft.com/office/drawing/2016/5/11/chartex" xmlns:cx6="http://schemas.microsoft.com/office/drawing/2016/5/12/chartex" xmlns:cx7="http://schemas.microsoft.com/office/drawing/2016/5/13/chartex" xmlns:cx8="http://schemas.microsoft.com/office/drawing/2016/5/14/chartex" xmlns:mc="http://schemas.openxmlformats.org/markup-compatibility/2006" xmlns:aink="http://schemas.microsoft.com/office/drawing/2016/ink" xmlns:am3d="http://schemas.microsoft.com/office/drawing/2017/model3d" xmlns:o="urn:schemas-microsoft-com:office:office" xmlns:r="http://schemas.openxmlformats.org/officeDocument/2006/relationships" xmlns:m="http://schemas.openxmlformats.org/officeDocument/2006/math" xmlns:v="urn:schemas-microsoft-com:vml" xmlns:wp14="http://schemas.microsoft.com/office/word/2010/wordprocessingDrawing" xmlns:wp="http://schemas.openxmlformats.org/drawingml/2006/wordprocessingDrawing" xmlns:w10="urn:schemas-microsoft-com:office:word" xmlns:w="http://schemas.openxmlformats.org/wordprocessingml/2006/main" xmlns:w14="http://schemas.microsoft.com/office/word/2010/wordml" xmlns:w15="http://schemas.microsoft.com/office/word/2012/wordml" xmlns:w16cex="http://schemas.microsoft.com/office/word/2018/wordml/cex" xmlns:w16cid="http://schemas.microsoft.com/office/word/2016/wordml/cid" xmlns:w16="http://schemas.microsoft.com/office/word/2018/wordml" xmlns:w16sdtdh="http://schemas.microsoft.com/office/word/2020/wordml/sdtdatahash" xmlns:w16se="http://schemas.microsoft.com/office/word/2015/wordml/symex" xmlns:wpg="http://schemas.microsoft.com/office/word/2010/wordprocessingGroup" xmlns:wpi="http://schemas.microsoft.com/office/word/2010/wordprocessingInk" xmlns:wne="http://schemas.microsoft.com/office/word/2006/wordml" xmlns:wps="http://schemas.microsoft.com/office/word/2010/wordprocessingShape" mc:Ignorable="w14 w15 w16se w16cid w16 w16cex w16sdtdh wp14">
+<w:numbering xmlns:wpc="http://schemas.microsoft.com/office/word/2010/wordprocessingCanvas" xmlns:cx="http://schemas.microsoft.com/office/drawing/2014/chartex" xmlns:cx1="http://schemas.microsoft.com/office/drawing/2015/9/8/chartex" xmlns:cx2="http://schemas.microsoft.com/office/drawing/2015/10/21/chartex" xmlns:cx3="http://schemas.microsoft.com/office/drawing/2016/5/9/chartex" xmlns:cx4="http://schemas.microsoft.com/office/drawing/2016/5/10/chartex" xmlns:cx5="http://schemas.microsoft.com/office/drawing/2016/5/11/chartex" xmlns:cx6="http://schemas.microsoft.com/office/drawing/2016/5/12/chartex" xmlns:cx7="http://schemas.microsoft.com/office/drawing/2016/5/13/chartex" xmlns:cx8="http://schemas.microsoft.com/office/drawing/2016/5/14/chartex" xmlns:mc="http://schemas.openxmlformats.org/markup-compatibility/2006" xmlns:aink="http://schemas.microsoft.com/office/drawing/2016/ink" xmlns:am3d="http://schemas.microsoft.com/office/drawing/2017/model3d" xmlns:o="urn:schemas-microsoft-com:office:office" xmlns:oel="http://schemas.microsoft.com/office/2019/extlst" xmlns:r="http://schemas.openxmlformats.org/officeDocument/2006/relationships" xmlns:m="http://schemas.openxmlformats.org/officeDocument/2006/math" xmlns:v="urn:schemas-microsoft-com:vml" xmlns:wp14="http://schemas.microsoft.com/office/word/2010/wordprocessingDrawing" xmlns:wp="http://schemas.openxmlformats.org/drawingml/2006/wordprocessingDrawing" xmlns:w10="urn:schemas-microsoft-com:office:word" xmlns:w="http://schemas.openxmlformats.org/wordprocessingml/2006/main" xmlns:w14="http://schemas.microsoft.com/office/word/2010/wordml" xmlns:w15="http://schemas.microsoft.com/office/word/2012/wordml" xmlns:w16cex="http://schemas.microsoft.com/office/word/2018/wordml/cex" xmlns:w16cid="http://schemas.microsoft.com/office/word/2016/wordml/cid" xmlns:w16="http://schemas.microsoft.com/office/word/2018/wordml" xmlns:w16sdtdh="http://schemas.microsoft.com/office/word/2020/wordml/sdtdatahash" xmlns:w16se="http://schemas.microsoft.com/office/word/2015/wordml/symex" xmlns:wpg="http://schemas.microsoft.com/office/word/2010/wordprocessingGroup" xmlns:wpi="http://schemas.microsoft.com/office/word/2010/wordprocessingInk" xmlns:wne="http://schemas.microsoft.com/office/word/2006/wordml" xmlns:wps="http://schemas.microsoft.com/office/word/2010/wordprocessingShape" mc:Ignorable="w14 w15 w16se w16cid w16 w16cex w16sdtdh wp14">
   <w:abstractNum w:abstractNumId="0" w15:restartNumberingAfterBreak="0">
     <w:nsid w:val="1E816CD0"/>
     <w:multiLevelType w:val="multilevel"/>
@@ -8634,7 +8453,7 @@
     <w:lsdException w:name="Unresolved Mention" w:semiHidden="1" w:unhideWhenUsed="1"/>
     <w:lsdException w:name="Smart Link" w:semiHidden="1" w:unhideWhenUsed="1"/>
   </w:latentStyles>
-  <w:style w:type="paragraph" w:default="1" w:styleId="Normal">
+  <w:style w:type="paragraph" w:default="1" w:styleId="Standard">
     <w:name w:val="Normal"/>
     <w:qFormat/>
     <w:rsid w:val="00066F61"/>
@@ -8646,11 +8465,11 @@
       <w:sz w:val="20"/>
     </w:rPr>
   </w:style>
-  <w:style w:type="paragraph" w:styleId="Heading1">
+  <w:style w:type="paragraph" w:styleId="berschrift1">
     <w:name w:val="heading 1"/>
-    <w:basedOn w:val="Normal"/>
-    <w:next w:val="Normal"/>
-    <w:link w:val="Heading1Char"/>
+    <w:basedOn w:val="Standard"/>
+    <w:next w:val="Standard"/>
+    <w:link w:val="berschrift1Zchn"/>
     <w:uiPriority w:val="9"/>
     <w:qFormat/>
     <w:rsid w:val="00E1630C"/>
@@ -8668,11 +8487,11 @@
       <w:szCs w:val="32"/>
     </w:rPr>
   </w:style>
-  <w:style w:type="paragraph" w:styleId="Heading2">
+  <w:style w:type="paragraph" w:styleId="berschrift2">
     <w:name w:val="heading 2"/>
-    <w:basedOn w:val="Normal"/>
-    <w:next w:val="Normal"/>
-    <w:link w:val="Heading2Char"/>
+    <w:basedOn w:val="Standard"/>
+    <w:next w:val="Standard"/>
+    <w:link w:val="berschrift2Zchn"/>
     <w:uiPriority w:val="9"/>
     <w:unhideWhenUsed/>
     <w:qFormat/>
@@ -8691,11 +8510,11 @@
       <w:szCs w:val="26"/>
     </w:rPr>
   </w:style>
-  <w:style w:type="paragraph" w:styleId="Heading3">
+  <w:style w:type="paragraph" w:styleId="berschrift3">
     <w:name w:val="heading 3"/>
-    <w:basedOn w:val="Normal"/>
-    <w:next w:val="Normal"/>
-    <w:link w:val="Heading3Char"/>
+    <w:basedOn w:val="Standard"/>
+    <w:next w:val="Standard"/>
+    <w:link w:val="berschrift3Zchn"/>
     <w:uiPriority w:val="9"/>
     <w:unhideWhenUsed/>
     <w:qFormat/>
@@ -8713,12 +8532,13 @@
       <w:sz w:val="22"/>
     </w:rPr>
   </w:style>
-  <w:style w:type="character" w:default="1" w:styleId="DefaultParagraphFont">
+  <w:style w:type="character" w:default="1" w:styleId="Absatz-Standardschriftart">
     <w:name w:val="Default Paragraph Font"/>
     <w:uiPriority w:val="1"/>
+    <w:semiHidden/>
     <w:unhideWhenUsed/>
   </w:style>
-  <w:style w:type="table" w:default="1" w:styleId="TableNormal">
+  <w:style w:type="table" w:default="1" w:styleId="NormaleTabelle">
     <w:name w:val="Normal Table"/>
     <w:uiPriority w:val="99"/>
     <w:semiHidden/>
@@ -8733,16 +8553,16 @@
       </w:tblCellMar>
     </w:tblPr>
   </w:style>
-  <w:style w:type="numbering" w:default="1" w:styleId="NoList">
+  <w:style w:type="numbering" w:default="1" w:styleId="KeineListe">
     <w:name w:val="No List"/>
     <w:uiPriority w:val="99"/>
     <w:semiHidden/>
     <w:unhideWhenUsed/>
   </w:style>
-  <w:style w:type="table" w:styleId="TableGrid">
+  <w:style w:type="table" w:styleId="Tabellenraster">
     <w:name w:val="Table Grid"/>
     <w:aliases w:val="DK"/>
-    <w:basedOn w:val="TableNormal"/>
+    <w:basedOn w:val="NormaleTabelle"/>
     <w:uiPriority w:val="39"/>
     <w:rsid w:val="0067390E"/>
     <w:rPr>
@@ -8771,10 +8591,10 @@
       </w:tcPr>
     </w:tblStylePr>
   </w:style>
-  <w:style w:type="character" w:customStyle="1" w:styleId="Heading1Char">
-    <w:name w:val="Heading 1 Char"/>
-    <w:basedOn w:val="DefaultParagraphFont"/>
-    <w:link w:val="Heading1"/>
+  <w:style w:type="character" w:customStyle="1" w:styleId="berschrift1Zchn">
+    <w:name w:val="Überschrift 1 Zchn"/>
+    <w:basedOn w:val="Absatz-Standardschriftart"/>
+    <w:link w:val="berschrift1"/>
     <w:uiPriority w:val="9"/>
     <w:rsid w:val="00E1630C"/>
     <w:rPr>
@@ -8785,10 +8605,10 @@
       <w:szCs w:val="32"/>
     </w:rPr>
   </w:style>
-  <w:style w:type="character" w:customStyle="1" w:styleId="Heading2Char">
-    <w:name w:val="Heading 2 Char"/>
-    <w:basedOn w:val="DefaultParagraphFont"/>
-    <w:link w:val="Heading2"/>
+  <w:style w:type="character" w:customStyle="1" w:styleId="berschrift2Zchn">
+    <w:name w:val="Überschrift 2 Zchn"/>
+    <w:basedOn w:val="Absatz-Standardschriftart"/>
+    <w:link w:val="berschrift2"/>
     <w:uiPriority w:val="9"/>
     <w:rsid w:val="003155A4"/>
     <w:rPr>
@@ -8798,11 +8618,11 @@
       <w:szCs w:val="26"/>
     </w:rPr>
   </w:style>
-  <w:style w:type="paragraph" w:styleId="Title">
+  <w:style w:type="paragraph" w:styleId="Titel">
     <w:name w:val="Title"/>
-    <w:basedOn w:val="Normal"/>
-    <w:next w:val="Normal"/>
-    <w:link w:val="TitleChar"/>
+    <w:basedOn w:val="Standard"/>
+    <w:next w:val="Standard"/>
+    <w:link w:val="TitelZchn"/>
     <w:uiPriority w:val="10"/>
     <w:qFormat/>
     <w:rsid w:val="00A86119"/>
@@ -8819,10 +8639,10 @@
       <w:szCs w:val="56"/>
     </w:rPr>
   </w:style>
-  <w:style w:type="character" w:customStyle="1" w:styleId="TitleChar">
-    <w:name w:val="Title Char"/>
-    <w:basedOn w:val="DefaultParagraphFont"/>
-    <w:link w:val="Title"/>
+  <w:style w:type="character" w:customStyle="1" w:styleId="TitelZchn">
+    <w:name w:val="Titel Zchn"/>
+    <w:basedOn w:val="Absatz-Standardschriftart"/>
+    <w:link w:val="Titel"/>
     <w:uiPriority w:val="10"/>
     <w:rsid w:val="00A86119"/>
     <w:rPr>
@@ -8834,9 +8654,9 @@
       <w:szCs w:val="56"/>
     </w:rPr>
   </w:style>
-  <w:style w:type="table" w:styleId="TableGridLight">
+  <w:style w:type="table" w:styleId="TabellemithellemGitternetz">
     <w:name w:val="Grid Table Light"/>
-    <w:basedOn w:val="TableNormal"/>
+    <w:basedOn w:val="NormaleTabelle"/>
     <w:uiPriority w:val="40"/>
     <w:rsid w:val="00A86119"/>
     <w:tblPr>
@@ -8850,9 +8670,9 @@
       </w:tblBorders>
     </w:tblPr>
   </w:style>
-  <w:style w:type="table" w:styleId="PlainTable4">
+  <w:style w:type="table" w:styleId="EinfacheTabelle4">
     <w:name w:val="Plain Table 4"/>
-    <w:basedOn w:val="TableNormal"/>
+    <w:basedOn w:val="NormaleTabelle"/>
     <w:uiPriority w:val="44"/>
     <w:rsid w:val="00A86119"/>
     <w:tblPr>
@@ -8896,9 +8716,9 @@
       </w:tcPr>
     </w:tblStylePr>
   </w:style>
-  <w:style w:type="paragraph" w:styleId="NoSpacing">
+  <w:style w:type="paragraph" w:styleId="KeinLeerraum">
     <w:name w:val="No Spacing"/>
-    <w:next w:val="Normal"/>
+    <w:next w:val="Standard"/>
     <w:uiPriority w:val="1"/>
     <w:qFormat/>
     <w:rsid w:val="00A86119"/>
@@ -8908,7 +8728,7 @@
   </w:style>
   <w:style w:type="character" w:customStyle="1" w:styleId="hochgestellt">
     <w:name w:val="hochgestellt"/>
-    <w:basedOn w:val="DefaultParagraphFont"/>
+    <w:basedOn w:val="Absatz-Standardschriftart"/>
     <w:uiPriority w:val="1"/>
     <w:qFormat/>
     <w:rsid w:val="006841D6"/>
@@ -8918,7 +8738,7 @@
   </w:style>
   <w:style w:type="character" w:customStyle="1" w:styleId="tiefgestellt">
     <w:name w:val="tiefgestellt"/>
-    <w:basedOn w:val="DefaultParagraphFont"/>
+    <w:basedOn w:val="Absatz-Standardschriftart"/>
     <w:uiPriority w:val="1"/>
     <w:qFormat/>
     <w:rsid w:val="00A86119"/>
@@ -8926,10 +8746,10 @@
       <w:vertAlign w:val="subscript"/>
     </w:rPr>
   </w:style>
-  <w:style w:type="character" w:customStyle="1" w:styleId="Heading3Char">
-    <w:name w:val="Heading 3 Char"/>
-    <w:basedOn w:val="DefaultParagraphFont"/>
-    <w:link w:val="Heading3"/>
+  <w:style w:type="character" w:customStyle="1" w:styleId="berschrift3Zchn">
+    <w:name w:val="Überschrift 3 Zchn"/>
+    <w:basedOn w:val="Absatz-Standardschriftart"/>
+    <w:link w:val="berschrift3"/>
     <w:uiPriority w:val="9"/>
     <w:rsid w:val="00AD1E84"/>
     <w:rPr>
@@ -8941,7 +8761,7 @@
   </w:style>
   <w:style w:type="paragraph" w:customStyle="1" w:styleId="fliesstext">
     <w:name w:val="fliesstext"/>
-    <w:basedOn w:val="Normal"/>
+    <w:basedOn w:val="Standard"/>
     <w:qFormat/>
     <w:rsid w:val="002D5F04"/>
     <w:pPr>
@@ -8989,10 +8809,10 @@
       <w:jc w:val="left"/>
     </w:pPr>
   </w:style>
-  <w:style w:type="paragraph" w:styleId="Caption">
+  <w:style w:type="paragraph" w:styleId="Beschriftung">
     <w:name w:val="caption"/>
-    <w:basedOn w:val="Normal"/>
-    <w:next w:val="Normal"/>
+    <w:basedOn w:val="Standard"/>
+    <w:next w:val="Standard"/>
     <w:uiPriority w:val="35"/>
     <w:unhideWhenUsed/>
     <w:qFormat/>
@@ -9010,7 +8830,7 @@
   </w:style>
   <w:style w:type="character" w:styleId="Hyperlink">
     <w:name w:val="Hyperlink"/>
-    <w:basedOn w:val="DefaultParagraphFont"/>
+    <w:basedOn w:val="Absatz-Standardschriftart"/>
     <w:uiPriority w:val="99"/>
     <w:unhideWhenUsed/>
     <w:rsid w:val="00EA79B1"/>
@@ -9019,9 +8839,9 @@
       <w:u w:val="single"/>
     </w:rPr>
   </w:style>
-  <w:style w:type="character" w:styleId="UnresolvedMention">
+  <w:style w:type="character" w:styleId="NichtaufgelsteErwhnung">
     <w:name w:val="Unresolved Mention"/>
-    <w:basedOn w:val="DefaultParagraphFont"/>
+    <w:basedOn w:val="Absatz-Standardschriftart"/>
     <w:uiPriority w:val="99"/>
     <w:semiHidden/>
     <w:unhideWhenUsed/>
@@ -9041,9 +8861,9 @@
       </w:numPr>
     </w:pPr>
   </w:style>
-  <w:style w:type="paragraph" w:styleId="ListParagraph">
+  <w:style w:type="paragraph" w:styleId="Listenabsatz">
     <w:name w:val="List Paragraph"/>
-    <w:basedOn w:val="Normal"/>
+    <w:basedOn w:val="Standard"/>
     <w:uiPriority w:val="34"/>
     <w:qFormat/>
     <w:rsid w:val="00AA33EB"/>
@@ -9054,7 +8874,7 @@
   </w:style>
   <w:style w:type="paragraph" w:customStyle="1" w:styleId="citation1">
     <w:name w:val="citation1"/>
-    <w:basedOn w:val="ListParagraph"/>
+    <w:basedOn w:val="Listenabsatz"/>
     <w:qFormat/>
     <w:rsid w:val="00370C19"/>
     <w:pPr>
@@ -9063,10 +8883,10 @@
       </w:numPr>
     </w:pPr>
   </w:style>
-  <w:style w:type="paragraph" w:styleId="Header">
+  <w:style w:type="paragraph" w:styleId="Kopfzeile">
     <w:name w:val="header"/>
-    <w:basedOn w:val="Normal"/>
-    <w:link w:val="HeaderChar"/>
+    <w:basedOn w:val="Standard"/>
+    <w:link w:val="KopfzeileZchn"/>
     <w:uiPriority w:val="99"/>
     <w:unhideWhenUsed/>
     <w:rsid w:val="00571AF1"/>
@@ -9078,10 +8898,10 @@
       <w:spacing w:line="240" w:lineRule="auto"/>
     </w:pPr>
   </w:style>
-  <w:style w:type="character" w:customStyle="1" w:styleId="HeaderChar">
-    <w:name w:val="Header Char"/>
-    <w:basedOn w:val="DefaultParagraphFont"/>
-    <w:link w:val="Header"/>
+  <w:style w:type="character" w:customStyle="1" w:styleId="KopfzeileZchn">
+    <w:name w:val="Kopfzeile Zchn"/>
+    <w:basedOn w:val="Absatz-Standardschriftart"/>
+    <w:link w:val="Kopfzeile"/>
     <w:uiPriority w:val="99"/>
     <w:rsid w:val="00571AF1"/>
     <w:rPr>
@@ -9089,10 +8909,10 @@
       <w:sz w:val="20"/>
     </w:rPr>
   </w:style>
-  <w:style w:type="paragraph" w:styleId="Footer">
+  <w:style w:type="paragraph" w:styleId="Fuzeile">
     <w:name w:val="footer"/>
-    <w:basedOn w:val="Normal"/>
-    <w:link w:val="FooterChar"/>
+    <w:basedOn w:val="Standard"/>
+    <w:link w:val="FuzeileZchn"/>
     <w:uiPriority w:val="99"/>
     <w:unhideWhenUsed/>
     <w:rsid w:val="00571AF1"/>
@@ -9104,10 +8924,10 @@
       <w:spacing w:line="240" w:lineRule="auto"/>
     </w:pPr>
   </w:style>
-  <w:style w:type="character" w:customStyle="1" w:styleId="FooterChar">
-    <w:name w:val="Footer Char"/>
-    <w:basedOn w:val="DefaultParagraphFont"/>
-    <w:link w:val="Footer"/>
+  <w:style w:type="character" w:customStyle="1" w:styleId="FuzeileZchn">
+    <w:name w:val="Fußzeile Zchn"/>
+    <w:basedOn w:val="Absatz-Standardschriftart"/>
+    <w:link w:val="Fuzeile"/>
     <w:uiPriority w:val="99"/>
     <w:rsid w:val="00571AF1"/>
     <w:rPr>

</xml_diff>

<commit_message>
Fix formatting of table footers
</commit_message>
<xml_diff>
--- a/finalcif/template/template_text.docx
+++ b/finalcif/template/template_text.docx
@@ -4,7 +4,7 @@
   <w:body>
     <w:p>
       <w:pPr>
-        <w:pStyle w:val="Heading1"/>
+        <w:pStyle w:val="berschrift1"/>
       </w:pPr>
       <w:r>
         <w:t>Structure Tables</w:t>
@@ -174,13 +174,8 @@
         <w:t xml:space="preserve">was </w:t>
       </w:r>
       <w:r>
-        <w:t xml:space="preserve">mounted </w:t>
-      </w:r>
-      <w:proofErr w:type="gramStart"/>
-      <w:r>
-        <w:t>on</w:t>
-      </w:r>
-      <w:proofErr w:type="gramEnd"/>
+        <w:t>mounted on</w:t>
+      </w:r>
       <w:r>
         <w:t xml:space="preserve"> </w:t>
       </w:r>
@@ -1734,7 +1729,7 @@
     </w:p>
     <w:p>
       <w:pPr>
-        <w:pStyle w:val="Heading2"/>
+        <w:pStyle w:val="berschrift2"/>
       </w:pPr>
       <w:r>
         <w:br w:type="column"/>
@@ -1801,7 +1796,7 @@
     </w:p>
     <w:tbl>
       <w:tblPr>
-        <w:tblStyle w:val="TableGridLight"/>
+        <w:tblStyle w:val="TabellemithellemGitternetz"/>
         <w:tblW w:w="4534" w:type="dxa"/>
         <w:tblLook w:val="04A0" w:firstRow="1" w:lastRow="0" w:firstColumn="1" w:lastColumn="0" w:noHBand="0" w:noVBand="1"/>
       </w:tblPr>
@@ -2954,11 +2949,7 @@
               <w:t>μ</w:t>
             </w:r>
             <w:r>
-              <w:t xml:space="preserve"> [</w:t>
-            </w:r>
-            <w:proofErr w:type="gramStart"/>
-            <w:r>
-              <w:t>mm</w:t>
+              <w:t xml:space="preserve"> [mm</w:t>
             </w:r>
             <w:r>
               <w:rPr>
@@ -2973,7 +2964,6 @@
               </w:rPr>
               <w:t>1</w:t>
             </w:r>
-            <w:proofErr w:type="gramEnd"/>
             <w:r>
               <w:t>]</w:t>
             </w:r>
@@ -3703,6 +3693,7 @@
               <w:pStyle w:val="BodyText1"/>
               <w:jc w:val="left"/>
             </w:pPr>
+            <w:proofErr w:type="spellStart"/>
             <w:r>
               <w:rPr>
                 <w:i/>
@@ -3715,6 +3706,7 @@
               </w:rPr>
               <w:t>int</w:t>
             </w:r>
+            <w:proofErr w:type="spellEnd"/>
             <w:r>
               <w:t xml:space="preserve"> = </w:t>
             </w:r>
@@ -4801,7 +4793,7 @@
     </w:p>
     <w:p>
       <w:pPr>
-        <w:pStyle w:val="Heading2"/>
+        <w:pStyle w:val="berschrift2"/>
       </w:pPr>
       <w:r>
         <w:lastRenderedPageBreak/>
@@ -4839,7 +4831,7 @@
     </w:p>
     <w:p>
       <w:pPr>
-        <w:pStyle w:val="Heading2"/>
+        <w:pStyle w:val="berschrift2"/>
       </w:pPr>
       <w:r>
         <w:t xml:space="preserve">Refinement details for </w:t>
@@ -4888,7 +4880,7 @@
     </w:p>
     <w:p>
       <w:pPr>
-        <w:pStyle w:val="Heading2"/>
+        <w:pStyle w:val="berschrift2"/>
       </w:pPr>
       <w:r>
         <w:t>{%</w:t>
@@ -4902,7 +4894,7 @@
     </w:p>
     <w:p>
       <w:pPr>
-        <w:pStyle w:val="Heading2"/>
+        <w:pStyle w:val="berschrift2"/>
       </w:pPr>
       <w:r>
         <w:t>{%</w:t>
@@ -4939,7 +4931,7 @@
     </w:p>
     <w:p>
       <w:pPr>
-        <w:pStyle w:val="Heading2"/>
+        <w:pStyle w:val="berschrift2"/>
       </w:pPr>
       <w:r>
         <w:t xml:space="preserve">Table </w:t>
@@ -4993,7 +4985,7 @@
     </w:p>
     <w:tbl>
       <w:tblPr>
-        <w:tblStyle w:val="TableGridLight"/>
+        <w:tblStyle w:val="TabellemithellemGitternetz"/>
         <w:tblW w:w="0" w:type="auto"/>
         <w:tblLayout w:type="fixed"/>
         <w:tblLook w:val="04A0" w:firstRow="1" w:lastRow="0" w:firstColumn="1" w:lastColumn="0" w:noHBand="0" w:noVBand="1"/>
@@ -5539,7 +5531,7 @@
     </w:p>
     <w:p>
       <w:pPr>
-        <w:pStyle w:val="Heading2"/>
+        <w:pStyle w:val="berschrift2"/>
       </w:pPr>
       <w:r>
         <w:t xml:space="preserve">Table </w:t>
@@ -5686,7 +5678,7 @@
     </w:p>
     <w:tbl>
       <w:tblPr>
-        <w:tblStyle w:val="TableGridLight"/>
+        <w:tblStyle w:val="TabellemithellemGitternetz"/>
         <w:tblW w:w="9634" w:type="dxa"/>
         <w:tblLayout w:type="fixed"/>
         <w:tblLook w:val="04A0" w:firstRow="1" w:lastRow="0" w:firstColumn="1" w:lastColumn="0" w:noHBand="0" w:noVBand="1"/>
@@ -6356,7 +6348,7 @@
     </w:p>
     <w:p>
       <w:pPr>
-        <w:pStyle w:val="Heading2"/>
+        <w:pStyle w:val="berschrift2"/>
         <w:sectPr>
           <w:pgSz w:w="11900" w:h="16840"/>
           <w:pgMar w:top="1418" w:right="1021" w:bottom="1418" w:left="1276" w:header="709" w:footer="709" w:gutter="0"/>
@@ -6399,7 +6391,7 @@
     </w:p>
     <w:tbl>
       <w:tblPr>
-        <w:tblStyle w:val="TableGrid"/>
+        <w:tblStyle w:val="Tabellenraster"/>
         <w:tblW w:w="0" w:type="auto"/>
         <w:tblLook w:val="04A0" w:firstRow="1" w:lastRow="0" w:firstColumn="1" w:lastColumn="0" w:noHBand="0" w:noVBand="1"/>
       </w:tblPr>
@@ -6796,45 +6788,26 @@
     </w:tbl>
     <w:p>
       <w:pPr>
-        <w:rPr>
-          <w:sz w:val="16"/>
-          <w:szCs w:val="16"/>
-        </w:rPr>
-      </w:pPr>
-      <w:r>
-        <w:rPr>
-          <w:sz w:val="16"/>
-          <w:szCs w:val="16"/>
-        </w:rPr>
+        <w:pStyle w:val="tablefoot"/>
+      </w:pPr>
+      <w:r>
         <w:t>{%</w:t>
       </w:r>
       <w:r>
-        <w:rPr>
-          <w:sz w:val="16"/>
-          <w:szCs w:val="16"/>
-        </w:rPr>
         <w:t>r</w:t>
       </w:r>
       <w:r>
-        <w:rPr>
-          <w:sz w:val="16"/>
-          <w:szCs w:val="16"/>
-        </w:rPr>
         <w:t xml:space="preserve"> </w:t>
       </w:r>
       <w:r>
         <w:rPr>
           <w:color w:val="ED7D31" w:themeColor="accent2"/>
-          <w:sz w:val="16"/>
-          <w:szCs w:val="16"/>
         </w:rPr>
         <w:t>if</w:t>
       </w:r>
       <w:r>
         <w:rPr>
           <w:color w:val="ED7D31" w:themeColor="accent2"/>
-          <w:sz w:val="16"/>
-          <w:szCs w:val="16"/>
         </w:rPr>
         <w:t xml:space="preserve"> </w:t>
       </w:r>
@@ -6843,16 +6816,12 @@
       <w:r>
         <w:rPr>
           <w:color w:val="ED7D31" w:themeColor="accent2"/>
-          <w:sz w:val="16"/>
-          <w:szCs w:val="16"/>
         </w:rPr>
         <w:t>options.</w:t>
       </w:r>
       <w:r>
         <w:rPr>
           <w:color w:val="ED7D31" w:themeColor="accent2"/>
-          <w:sz w:val="16"/>
-          <w:szCs w:val="16"/>
         </w:rPr>
         <w:t>without</w:t>
       </w:r>
@@ -6860,8 +6829,6 @@
       <w:r>
         <w:rPr>
           <w:color w:val="ED7D31" w:themeColor="accent2"/>
-          <w:sz w:val="16"/>
-          <w:szCs w:val="16"/>
         </w:rPr>
         <w:t>_h</w:t>
       </w:r>
@@ -6869,20 +6836,11 @@
       <w:r>
         <w:rPr>
           <w:color w:val="ED7D31" w:themeColor="accent2"/>
-          <w:sz w:val="16"/>
-          <w:szCs w:val="16"/>
         </w:rPr>
         <w:t xml:space="preserve"> </w:t>
       </w:r>
       <w:r>
-        <w:rPr>
-          <w:sz w:val="16"/>
-          <w:szCs w:val="16"/>
-        </w:rPr>
-        <w:t>%}</w:t>
-      </w:r>
-      <w:r>
-        <w:t xml:space="preserve">Bonds </w:t>
+        <w:t xml:space="preserve">%}Bonds </w:t>
       </w:r>
       <w:r>
         <w:t xml:space="preserve">and angles </w:t>
@@ -6893,70 +6851,40 @@
     </w:p>
     <w:p>
       <w:pPr>
-        <w:rPr>
-          <w:sz w:val="16"/>
-        </w:rPr>
-      </w:pPr>
-      <w:r>
-        <w:rPr>
-          <w:sz w:val="16"/>
-          <w:szCs w:val="16"/>
-        </w:rPr>
+        <w:pStyle w:val="tablefoot"/>
+      </w:pPr>
+      <w:r>
         <w:t>{%</w:t>
       </w:r>
       <w:r>
-        <w:rPr>
-          <w:sz w:val="16"/>
-          <w:szCs w:val="16"/>
-        </w:rPr>
         <w:t>r</w:t>
       </w:r>
       <w:r>
-        <w:rPr>
-          <w:sz w:val="16"/>
-          <w:szCs w:val="16"/>
-        </w:rPr>
         <w:t xml:space="preserve"> </w:t>
       </w:r>
       <w:r>
         <w:rPr>
           <w:color w:val="ED7D31" w:themeColor="accent2"/>
-          <w:sz w:val="16"/>
-          <w:szCs w:val="16"/>
         </w:rPr>
         <w:t xml:space="preserve">endif </w:t>
       </w:r>
       <w:proofErr w:type="gramStart"/>
       <w:r>
-        <w:rPr>
-          <w:sz w:val="16"/>
-          <w:szCs w:val="16"/>
-        </w:rPr>
         <w:t>%}</w:t>
       </w:r>
       <w:r>
-        <w:rPr>
-          <w:sz w:val="16"/>
-        </w:rPr>
         <w:t>{</w:t>
       </w:r>
       <w:proofErr w:type="gramEnd"/>
       <w:r>
-        <w:rPr>
-          <w:sz w:val="16"/>
-        </w:rPr>
         <w:t>%</w:t>
       </w:r>
       <w:r>
-        <w:rPr>
-          <w:sz w:val="16"/>
-        </w:rPr>
         <w:t xml:space="preserve"> </w:t>
       </w:r>
       <w:r>
         <w:rPr>
           <w:color w:val="00B050"/>
-          <w:sz w:val="16"/>
         </w:rPr>
         <w:t xml:space="preserve">if </w:t>
       </w:r>
@@ -6964,7 +6892,6 @@
       <w:r>
         <w:rPr>
           <w:color w:val="00B050"/>
-          <w:sz w:val="16"/>
         </w:rPr>
         <w:t>ba_symminfo</w:t>
       </w:r>
@@ -6972,18 +6899,17 @@
       <w:r>
         <w:rPr>
           <w:color w:val="00B050"/>
-          <w:sz w:val="16"/>
         </w:rPr>
         <w:t xml:space="preserve"> </w:t>
       </w:r>
       <w:r>
-        <w:rPr>
-          <w:sz w:val="16"/>
-        </w:rPr>
-        <w:t>%}</w:t>
-      </w:r>
-      <w:r>
-        <w:t xml:space="preserve">{{ </w:t>
+        <w:t>%}{{</w:t>
+      </w:r>
+      <w:r>
+        <w:t>r</w:t>
+      </w:r>
+      <w:r>
+        <w:t xml:space="preserve"> </w:t>
       </w:r>
       <w:proofErr w:type="spellStart"/>
       <w:r>
@@ -6994,38 +6920,24 @@
         <w:t xml:space="preserve"> </w:t>
       </w:r>
       <w:r>
-        <w:t>}}</w:t>
-      </w:r>
-      <w:r>
-        <w:rPr>
-          <w:sz w:val="16"/>
-        </w:rPr>
-        <w:t>{%</w:t>
-      </w:r>
-      <w:r>
-        <w:rPr>
-          <w:sz w:val="16"/>
-        </w:rPr>
+        <w:t>}}{%</w:t>
+      </w:r>
+      <w:r>
         <w:t xml:space="preserve"> </w:t>
       </w:r>
       <w:r>
         <w:rPr>
           <w:color w:val="00B050"/>
-          <w:sz w:val="16"/>
         </w:rPr>
         <w:t>endif</w:t>
       </w:r>
       <w:r>
         <w:rPr>
           <w:color w:val="00B050"/>
-          <w:sz w:val="16"/>
         </w:rPr>
         <w:t xml:space="preserve"> </w:t>
       </w:r>
       <w:r>
-        <w:rPr>
-          <w:sz w:val="16"/>
-        </w:rPr>
         <w:t>%}</w:t>
       </w:r>
     </w:p>
@@ -7117,7 +7029,7 @@
     </w:p>
     <w:p>
       <w:pPr>
-        <w:pStyle w:val="Heading2"/>
+        <w:pStyle w:val="berschrift2"/>
       </w:pPr>
       <w:r>
         <w:t>Table</w:t>
@@ -7168,7 +7080,7 @@
     </w:p>
     <w:tbl>
       <w:tblPr>
-        <w:tblStyle w:val="TableGrid"/>
+        <w:tblStyle w:val="Tabellenraster"/>
         <w:tblW w:w="0" w:type="auto"/>
         <w:tblLook w:val="04A0" w:firstRow="1" w:lastRow="0" w:firstColumn="1" w:lastColumn="0" w:noHBand="0" w:noVBand="1"/>
       </w:tblPr>
@@ -7414,94 +7326,56 @@
     </w:p>
     <w:p>
       <w:pPr>
-        <w:rPr>
-          <w:sz w:val="16"/>
-        </w:rPr>
-      </w:pPr>
-      <w:r>
-        <w:rPr>
-          <w:sz w:val="16"/>
-          <w:szCs w:val="16"/>
-        </w:rPr>
+        <w:pStyle w:val="tablefoot"/>
+      </w:pPr>
+      <w:r>
         <w:t>{%</w:t>
       </w:r>
       <w:r>
-        <w:rPr>
-          <w:sz w:val="16"/>
-          <w:szCs w:val="16"/>
-        </w:rPr>
         <w:t>r</w:t>
       </w:r>
       <w:r>
-        <w:rPr>
-          <w:sz w:val="16"/>
-          <w:szCs w:val="16"/>
-        </w:rPr>
         <w:t xml:space="preserve"> </w:t>
       </w:r>
       <w:r>
         <w:rPr>
           <w:color w:val="ED7D31" w:themeColor="accent2"/>
-          <w:sz w:val="16"/>
-          <w:szCs w:val="16"/>
         </w:rPr>
         <w:t xml:space="preserve">endif </w:t>
       </w:r>
       <w:proofErr w:type="gramStart"/>
       <w:r>
-        <w:rPr>
-          <w:sz w:val="16"/>
-          <w:szCs w:val="16"/>
-        </w:rPr>
         <w:t>%}</w:t>
       </w:r>
       <w:r>
-        <w:rPr>
-          <w:sz w:val="16"/>
-        </w:rPr>
         <w:t>{</w:t>
       </w:r>
       <w:proofErr w:type="gramEnd"/>
       <w:r>
-        <w:rPr>
-          <w:sz w:val="16"/>
-        </w:rPr>
         <w:t>%</w:t>
       </w:r>
       <w:r>
-        <w:rPr>
-          <w:sz w:val="16"/>
-        </w:rPr>
         <w:t xml:space="preserve"> </w:t>
       </w:r>
       <w:r>
-        <w:rPr>
-          <w:sz w:val="16"/>
-        </w:rPr>
         <w:t xml:space="preserve">if </w:t>
       </w:r>
       <w:proofErr w:type="spellStart"/>
       <w:r>
-        <w:rPr>
-          <w:sz w:val="16"/>
-        </w:rPr>
         <w:t>torsion_symminfo</w:t>
       </w:r>
       <w:proofErr w:type="spellEnd"/>
       <w:r>
-        <w:rPr>
-          <w:sz w:val="16"/>
-        </w:rPr>
         <w:t xml:space="preserve"> </w:t>
       </w:r>
       <w:r>
-        <w:rPr>
-          <w:sz w:val="16"/>
-        </w:rPr>
-        <w:t>%}</w:t>
-      </w:r>
-      <w:r>
-        <w:t xml:space="preserve">{{ </w:t>
+        <w:t>%}{{</w:t>
+      </w:r>
+      <w:r>
+        <w:t>r</w:t>
+      </w:r>
+      <w:r>
+        <w:t xml:space="preserve"> </w:t>
       </w:r>
       <w:proofErr w:type="spellStart"/>
       <w:r>
@@ -7512,36 +7386,18 @@
         <w:t xml:space="preserve"> </w:t>
       </w:r>
       <w:r>
-        <w:t>}}</w:t>
-      </w:r>
-      <w:r>
-        <w:rPr>
-          <w:sz w:val="16"/>
-        </w:rPr>
-        <w:t>{%</w:t>
-      </w:r>
-      <w:r>
-        <w:rPr>
-          <w:sz w:val="16"/>
-        </w:rPr>
+        <w:t>}}{%</w:t>
+      </w:r>
+      <w:r>
         <w:t xml:space="preserve"> </w:t>
       </w:r>
       <w:r>
-        <w:rPr>
-          <w:sz w:val="16"/>
-        </w:rPr>
         <w:t>endif</w:t>
       </w:r>
       <w:r>
-        <w:rPr>
-          <w:sz w:val="16"/>
-        </w:rPr>
         <w:t xml:space="preserve"> </w:t>
       </w:r>
       <w:r>
-        <w:rPr>
-          <w:sz w:val="16"/>
-        </w:rPr>
         <w:t>%}</w:t>
       </w:r>
     </w:p>
@@ -7595,6 +7451,11 @@
         </w:rPr>
         <w:t>}</w:t>
       </w:r>
+    </w:p>
+    <w:p>
+      <w:pPr>
+        <w:pStyle w:val="BodyText1"/>
+      </w:pPr>
     </w:p>
     <w:p>
       <w:pPr>
@@ -7645,7 +7506,7 @@
     </w:p>
     <w:p>
       <w:pPr>
-        <w:pStyle w:val="Heading2"/>
+        <w:pStyle w:val="berschrift2"/>
       </w:pPr>
       <w:r>
         <w:lastRenderedPageBreak/>
@@ -7683,7 +7544,7 @@
     </w:p>
     <w:tbl>
       <w:tblPr>
-        <w:tblStyle w:val="TableGrid"/>
+        <w:tblStyle w:val="Tabellenraster"/>
         <w:tblW w:w="0" w:type="auto"/>
         <w:tblLook w:val="04A0" w:firstRow="1" w:lastRow="0" w:firstColumn="1" w:lastColumn="0" w:noHBand="0" w:noVBand="1"/>
       </w:tblPr>
@@ -8095,59 +7956,36 @@
     </w:tbl>
     <w:p>
       <w:pPr>
-        <w:rPr>
-          <w:sz w:val="16"/>
-        </w:rPr>
-      </w:pPr>
-      <w:r>
-        <w:rPr>
-          <w:sz w:val="16"/>
-        </w:rPr>
+        <w:pStyle w:val="tablefoot"/>
+      </w:pPr>
+      <w:r>
         <w:t>{</w:t>
       </w:r>
       <w:r>
-        <w:rPr>
-          <w:sz w:val="16"/>
-        </w:rPr>
         <w:t>%</w:t>
       </w:r>
       <w:r>
-        <w:rPr>
-          <w:sz w:val="16"/>
-        </w:rPr>
-        <w:t>r</w:t>
-      </w:r>
-      <w:r>
-        <w:rPr>
-          <w:sz w:val="16"/>
-        </w:rPr>
         <w:t xml:space="preserve"> </w:t>
       </w:r>
       <w:r>
-        <w:rPr>
-          <w:sz w:val="16"/>
-        </w:rPr>
         <w:t xml:space="preserve">if </w:t>
       </w:r>
       <w:proofErr w:type="spellStart"/>
       <w:r>
         <w:rPr>
           <w:color w:val="70AD47" w:themeColor="accent6"/>
-          <w:sz w:val="16"/>
         </w:rPr>
         <w:t>hydrogen_sym</w:t>
       </w:r>
       <w:r>
         <w:rPr>
           <w:color w:val="70AD47" w:themeColor="accent6"/>
-          <w:sz w:val="16"/>
         </w:rPr>
         <w:t>m</w:t>
       </w:r>
       <w:r>
         <w:rPr>
           <w:color w:val="70AD47" w:themeColor="accent6"/>
-          <w:sz w:val="16"/>
         </w:rPr>
         <w:t>info</w:t>
       </w:r>
@@ -8155,126 +7993,98 @@
       <w:r>
         <w:rPr>
           <w:color w:val="70AD47" w:themeColor="accent6"/>
-          <w:sz w:val="16"/>
         </w:rPr>
         <w:t xml:space="preserve"> </w:t>
       </w:r>
-      <w:r>
-        <w:rPr>
-          <w:sz w:val="16"/>
-        </w:rPr>
+      <w:proofErr w:type="gramStart"/>
+      <w:r>
+        <w:t>%}{</w:t>
+      </w:r>
+      <w:proofErr w:type="gramEnd"/>
+      <w:r>
+        <w:t>{</w:t>
+      </w:r>
+      <w:r>
+        <w:t xml:space="preserve">r </w:t>
+      </w:r>
+      <w:proofErr w:type="spellStart"/>
+      <w:r>
+        <w:t>hydrogen_sy</w:t>
+      </w:r>
+      <w:r>
+        <w:t>m</w:t>
+      </w:r>
+      <w:r>
+        <w:t>minfo</w:t>
+      </w:r>
+      <w:proofErr w:type="spellEnd"/>
+      <w:r>
+        <w:t xml:space="preserve"> </w:t>
+      </w:r>
+      <w:r>
+        <w:t>}}{%</w:t>
+      </w:r>
+      <w:r>
+        <w:t xml:space="preserve"> </w:t>
+      </w:r>
+      <w:r>
+        <w:rPr>
+          <w:color w:val="70AD47" w:themeColor="accent6"/>
+        </w:rPr>
+        <w:t>endif</w:t>
+      </w:r>
+      <w:r>
+        <w:rPr>
+          <w:color w:val="70AD47" w:themeColor="accent6"/>
+        </w:rPr>
+        <w:t xml:space="preserve"> </w:t>
+      </w:r>
+      <w:r>
         <w:t>%}</w:t>
       </w:r>
     </w:p>
     <w:p>
       <w:pPr>
-        <w:pStyle w:val="tablefoot"/>
-      </w:pPr>
-      <w:r>
-        <w:t>{{</w:t>
-      </w:r>
-      <w:proofErr w:type="spellStart"/>
-      <w:r>
-        <w:t>hydrogen_sy</w:t>
-      </w:r>
-      <w:r>
-        <w:t>m</w:t>
-      </w:r>
-      <w:r>
-        <w:t>minfo</w:t>
-      </w:r>
-      <w:proofErr w:type="spellEnd"/>
-      <w:r>
-        <w:t>}}</w:t>
+        <w:rPr>
+          <w:sz w:val="16"/>
+        </w:rPr>
+      </w:pPr>
+      <w:r>
+        <w:rPr>
+          <w:szCs w:val="28"/>
+        </w:rPr>
+        <w:t>{%</w:t>
+      </w:r>
+      <w:r>
+        <w:rPr>
+          <w:szCs w:val="28"/>
+        </w:rPr>
+        <w:t xml:space="preserve">p </w:t>
+      </w:r>
+      <w:r>
+        <w:rPr>
+          <w:color w:val="FFC000" w:themeColor="accent4"/>
+          <w:szCs w:val="28"/>
+        </w:rPr>
+        <w:t>endif</w:t>
+      </w:r>
+      <w:r>
+        <w:rPr>
+          <w:color w:val="FFC000" w:themeColor="accent4"/>
+          <w:szCs w:val="28"/>
+        </w:rPr>
+        <w:t xml:space="preserve"> </w:t>
+      </w:r>
+      <w:r>
+        <w:rPr>
+          <w:szCs w:val="28"/>
+        </w:rPr>
+        <w:t>%}</w:t>
       </w:r>
     </w:p>
     <w:p>
       <w:pPr>
-        <w:rPr>
-          <w:sz w:val="16"/>
-        </w:rPr>
-      </w:pPr>
-      <w:r>
-        <w:rPr>
-          <w:sz w:val="16"/>
-        </w:rPr>
-        <w:t>{%</w:t>
-      </w:r>
-      <w:r>
-        <w:rPr>
-          <w:sz w:val="16"/>
-        </w:rPr>
-        <w:t>r</w:t>
-      </w:r>
-      <w:r>
-        <w:rPr>
-          <w:sz w:val="16"/>
-        </w:rPr>
-        <w:t xml:space="preserve"> </w:t>
-      </w:r>
-      <w:r>
-        <w:rPr>
-          <w:color w:val="70AD47" w:themeColor="accent6"/>
-          <w:sz w:val="16"/>
-        </w:rPr>
-        <w:t>endif</w:t>
-      </w:r>
-      <w:r>
-        <w:rPr>
-          <w:color w:val="70AD47" w:themeColor="accent6"/>
-          <w:sz w:val="16"/>
-        </w:rPr>
-        <w:t xml:space="preserve"> </w:t>
-      </w:r>
-      <w:r>
-        <w:rPr>
-          <w:sz w:val="16"/>
-        </w:rPr>
-        <w:t>%}</w:t>
-      </w:r>
-    </w:p>
-    <w:p>
-      <w:pPr>
-        <w:rPr>
-          <w:sz w:val="16"/>
-        </w:rPr>
-      </w:pPr>
-      <w:r>
-        <w:rPr>
-          <w:szCs w:val="28"/>
-        </w:rPr>
-        <w:t>{%</w:t>
-      </w:r>
-      <w:r>
-        <w:rPr>
-          <w:szCs w:val="28"/>
-        </w:rPr>
-        <w:t xml:space="preserve">p </w:t>
-      </w:r>
-      <w:r>
-        <w:rPr>
-          <w:color w:val="FFC000" w:themeColor="accent4"/>
-          <w:szCs w:val="28"/>
-        </w:rPr>
-        <w:t>endif</w:t>
-      </w:r>
-      <w:r>
-        <w:rPr>
-          <w:color w:val="FFC000" w:themeColor="accent4"/>
-          <w:szCs w:val="28"/>
-        </w:rPr>
-        <w:t xml:space="preserve"> </w:t>
-      </w:r>
-      <w:r>
-        <w:rPr>
-          <w:szCs w:val="28"/>
-        </w:rPr>
-        <w:t>%}</w:t>
-      </w:r>
-    </w:p>
-    <w:p>
-      <w:pPr>
-        <w:pStyle w:val="Heading2"/>
+        <w:pStyle w:val="berschrift2"/>
       </w:pPr>
       <w:r>
         <w:t>Bibliography</w:t>
@@ -9355,7 +9165,7 @@
     <w:lsdException w:name="Unresolved Mention" w:semiHidden="1" w:unhideWhenUsed="1"/>
     <w:lsdException w:name="Smart Link" w:semiHidden="1" w:unhideWhenUsed="1"/>
   </w:latentStyles>
-  <w:style w:type="paragraph" w:default="1" w:styleId="Normal">
+  <w:style w:type="paragraph" w:default="1" w:styleId="Standard">
     <w:name w:val="Normal"/>
     <w:qFormat/>
     <w:rsid w:val="005C783B"/>
@@ -9368,11 +9178,11 @@
       <w:lang w:val="en-US"/>
     </w:rPr>
   </w:style>
-  <w:style w:type="paragraph" w:styleId="Heading1">
+  <w:style w:type="paragraph" w:styleId="berschrift1">
     <w:name w:val="heading 1"/>
-    <w:basedOn w:val="Normal"/>
-    <w:next w:val="Normal"/>
-    <w:link w:val="Heading1Char"/>
+    <w:basedOn w:val="Standard"/>
+    <w:next w:val="Standard"/>
+    <w:link w:val="berschrift1Zchn"/>
     <w:uiPriority w:val="9"/>
     <w:qFormat/>
     <w:rsid w:val="00E1630C"/>
@@ -9390,11 +9200,11 @@
       <w:szCs w:val="32"/>
     </w:rPr>
   </w:style>
-  <w:style w:type="paragraph" w:styleId="Heading2">
+  <w:style w:type="paragraph" w:styleId="berschrift2">
     <w:name w:val="heading 2"/>
-    <w:basedOn w:val="Normal"/>
-    <w:next w:val="Normal"/>
-    <w:link w:val="Heading2Char"/>
+    <w:basedOn w:val="Standard"/>
+    <w:next w:val="Standard"/>
+    <w:link w:val="berschrift2Zchn"/>
     <w:uiPriority w:val="9"/>
     <w:unhideWhenUsed/>
     <w:qFormat/>
@@ -9413,11 +9223,11 @@
       <w:szCs w:val="26"/>
     </w:rPr>
   </w:style>
-  <w:style w:type="paragraph" w:styleId="Heading3">
+  <w:style w:type="paragraph" w:styleId="berschrift3">
     <w:name w:val="heading 3"/>
-    <w:basedOn w:val="Normal"/>
-    <w:next w:val="Normal"/>
-    <w:link w:val="Heading3Char"/>
+    <w:basedOn w:val="Standard"/>
+    <w:next w:val="Standard"/>
+    <w:link w:val="berschrift3Zchn"/>
     <w:uiPriority w:val="9"/>
     <w:unhideWhenUsed/>
     <w:qFormat/>
@@ -9435,13 +9245,13 @@
       <w:sz w:val="22"/>
     </w:rPr>
   </w:style>
-  <w:style w:type="character" w:default="1" w:styleId="DefaultParagraphFont">
+  <w:style w:type="character" w:default="1" w:styleId="Absatz-Standardschriftart">
     <w:name w:val="Default Paragraph Font"/>
     <w:uiPriority w:val="1"/>
     <w:semiHidden/>
     <w:unhideWhenUsed/>
   </w:style>
-  <w:style w:type="table" w:default="1" w:styleId="TableNormal">
+  <w:style w:type="table" w:default="1" w:styleId="NormaleTabelle">
     <w:name w:val="Normal Table"/>
     <w:uiPriority w:val="99"/>
     <w:semiHidden/>
@@ -9456,16 +9266,16 @@
       </w:tblCellMar>
     </w:tblPr>
   </w:style>
-  <w:style w:type="numbering" w:default="1" w:styleId="NoList">
+  <w:style w:type="numbering" w:default="1" w:styleId="KeineListe">
     <w:name w:val="No List"/>
     <w:uiPriority w:val="99"/>
     <w:semiHidden/>
     <w:unhideWhenUsed/>
   </w:style>
-  <w:style w:type="table" w:styleId="TableGrid">
+  <w:style w:type="table" w:styleId="Tabellenraster">
     <w:name w:val="Table Grid"/>
     <w:aliases w:val="DK"/>
-    <w:basedOn w:val="TableNormal"/>
+    <w:basedOn w:val="NormaleTabelle"/>
     <w:uiPriority w:val="39"/>
     <w:rsid w:val="0067390E"/>
     <w:rPr>
@@ -9494,10 +9304,10 @@
       </w:tcPr>
     </w:tblStylePr>
   </w:style>
-  <w:style w:type="character" w:customStyle="1" w:styleId="Heading1Char">
-    <w:name w:val="Heading 1 Char"/>
-    <w:basedOn w:val="DefaultParagraphFont"/>
-    <w:link w:val="Heading1"/>
+  <w:style w:type="character" w:customStyle="1" w:styleId="berschrift1Zchn">
+    <w:name w:val="Überschrift 1 Zchn"/>
+    <w:basedOn w:val="Absatz-Standardschriftart"/>
+    <w:link w:val="berschrift1"/>
     <w:uiPriority w:val="9"/>
     <w:rsid w:val="00E1630C"/>
     <w:rPr>
@@ -9508,10 +9318,10 @@
       <w:szCs w:val="32"/>
     </w:rPr>
   </w:style>
-  <w:style w:type="character" w:customStyle="1" w:styleId="Heading2Char">
-    <w:name w:val="Heading 2 Char"/>
-    <w:basedOn w:val="DefaultParagraphFont"/>
-    <w:link w:val="Heading2"/>
+  <w:style w:type="character" w:customStyle="1" w:styleId="berschrift2Zchn">
+    <w:name w:val="Überschrift 2 Zchn"/>
+    <w:basedOn w:val="Absatz-Standardschriftart"/>
+    <w:link w:val="berschrift2"/>
     <w:uiPriority w:val="9"/>
     <w:rsid w:val="003155A4"/>
     <w:rPr>
@@ -9521,11 +9331,11 @@
       <w:szCs w:val="26"/>
     </w:rPr>
   </w:style>
-  <w:style w:type="paragraph" w:styleId="Title">
+  <w:style w:type="paragraph" w:styleId="Titel">
     <w:name w:val="Title"/>
-    <w:basedOn w:val="Normal"/>
-    <w:next w:val="Normal"/>
-    <w:link w:val="TitleChar"/>
+    <w:basedOn w:val="Standard"/>
+    <w:next w:val="Standard"/>
+    <w:link w:val="TitelZchn"/>
     <w:uiPriority w:val="10"/>
     <w:qFormat/>
     <w:rsid w:val="00A86119"/>
@@ -9542,10 +9352,10 @@
       <w:szCs w:val="56"/>
     </w:rPr>
   </w:style>
-  <w:style w:type="character" w:customStyle="1" w:styleId="TitleChar">
-    <w:name w:val="Title Char"/>
-    <w:basedOn w:val="DefaultParagraphFont"/>
-    <w:link w:val="Title"/>
+  <w:style w:type="character" w:customStyle="1" w:styleId="TitelZchn">
+    <w:name w:val="Titel Zchn"/>
+    <w:basedOn w:val="Absatz-Standardschriftart"/>
+    <w:link w:val="Titel"/>
     <w:uiPriority w:val="10"/>
     <w:rsid w:val="00A86119"/>
     <w:rPr>
@@ -9557,9 +9367,9 @@
       <w:szCs w:val="56"/>
     </w:rPr>
   </w:style>
-  <w:style w:type="table" w:styleId="TableGridLight">
+  <w:style w:type="table" w:styleId="TabellemithellemGitternetz">
     <w:name w:val="Grid Table Light"/>
-    <w:basedOn w:val="TableNormal"/>
+    <w:basedOn w:val="NormaleTabelle"/>
     <w:uiPriority w:val="40"/>
     <w:rsid w:val="00A86119"/>
     <w:tblPr>
@@ -9573,9 +9383,9 @@
       </w:tblBorders>
     </w:tblPr>
   </w:style>
-  <w:style w:type="table" w:styleId="PlainTable4">
+  <w:style w:type="table" w:styleId="EinfacheTabelle4">
     <w:name w:val="Plain Table 4"/>
-    <w:basedOn w:val="TableNormal"/>
+    <w:basedOn w:val="NormaleTabelle"/>
     <w:uiPriority w:val="44"/>
     <w:rsid w:val="00A86119"/>
     <w:tblPr>
@@ -9619,9 +9429,9 @@
       </w:tcPr>
     </w:tblStylePr>
   </w:style>
-  <w:style w:type="paragraph" w:styleId="NoSpacing">
+  <w:style w:type="paragraph" w:styleId="KeinLeerraum">
     <w:name w:val="No Spacing"/>
-    <w:next w:val="Normal"/>
+    <w:next w:val="Standard"/>
     <w:uiPriority w:val="1"/>
     <w:qFormat/>
     <w:rsid w:val="00A86119"/>
@@ -9631,7 +9441,7 @@
   </w:style>
   <w:style w:type="character" w:customStyle="1" w:styleId="hochgestellt">
     <w:name w:val="hochgestellt"/>
-    <w:basedOn w:val="DefaultParagraphFont"/>
+    <w:basedOn w:val="Absatz-Standardschriftart"/>
     <w:uiPriority w:val="1"/>
     <w:qFormat/>
     <w:rsid w:val="006841D6"/>
@@ -9641,7 +9451,7 @@
   </w:style>
   <w:style w:type="character" w:customStyle="1" w:styleId="tiefgestellt">
     <w:name w:val="tiefgestellt"/>
-    <w:basedOn w:val="DefaultParagraphFont"/>
+    <w:basedOn w:val="Absatz-Standardschriftart"/>
     <w:uiPriority w:val="1"/>
     <w:qFormat/>
     <w:rsid w:val="00A86119"/>
@@ -9649,10 +9459,10 @@
       <w:vertAlign w:val="subscript"/>
     </w:rPr>
   </w:style>
-  <w:style w:type="character" w:customStyle="1" w:styleId="Heading3Char">
-    <w:name w:val="Heading 3 Char"/>
-    <w:basedOn w:val="DefaultParagraphFont"/>
-    <w:link w:val="Heading3"/>
+  <w:style w:type="character" w:customStyle="1" w:styleId="berschrift3Zchn">
+    <w:name w:val="Überschrift 3 Zchn"/>
+    <w:basedOn w:val="Absatz-Standardschriftart"/>
+    <w:link w:val="berschrift3"/>
     <w:uiPriority w:val="9"/>
     <w:rsid w:val="00AD1E84"/>
     <w:rPr>
@@ -9664,7 +9474,7 @@
   </w:style>
   <w:style w:type="paragraph" w:customStyle="1" w:styleId="BodyText1">
     <w:name w:val="Body Text1"/>
-    <w:basedOn w:val="Normal"/>
+    <w:basedOn w:val="Standard"/>
     <w:qFormat/>
     <w:rsid w:val="002D5F04"/>
     <w:pPr>
@@ -9712,10 +9522,10 @@
       <w:jc w:val="left"/>
     </w:pPr>
   </w:style>
-  <w:style w:type="paragraph" w:styleId="Caption">
+  <w:style w:type="paragraph" w:styleId="Beschriftung">
     <w:name w:val="caption"/>
-    <w:basedOn w:val="Normal"/>
-    <w:next w:val="Normal"/>
+    <w:basedOn w:val="Standard"/>
+    <w:next w:val="Standard"/>
     <w:uiPriority w:val="35"/>
     <w:unhideWhenUsed/>
     <w:qFormat/>
@@ -9733,7 +9543,7 @@
   </w:style>
   <w:style w:type="character" w:styleId="Hyperlink">
     <w:name w:val="Hyperlink"/>
-    <w:basedOn w:val="DefaultParagraphFont"/>
+    <w:basedOn w:val="Absatz-Standardschriftart"/>
     <w:uiPriority w:val="99"/>
     <w:unhideWhenUsed/>
     <w:rsid w:val="00EA79B1"/>
@@ -9742,9 +9552,9 @@
       <w:u w:val="single"/>
     </w:rPr>
   </w:style>
-  <w:style w:type="character" w:styleId="UnresolvedMention">
+  <w:style w:type="character" w:styleId="NichtaufgelsteErwhnung">
     <w:name w:val="Unresolved Mention"/>
-    <w:basedOn w:val="DefaultParagraphFont"/>
+    <w:basedOn w:val="Absatz-Standardschriftart"/>
     <w:uiPriority w:val="99"/>
     <w:semiHidden/>
     <w:unhideWhenUsed/>
@@ -9764,9 +9574,9 @@
       </w:numPr>
     </w:pPr>
   </w:style>
-  <w:style w:type="paragraph" w:styleId="ListParagraph">
+  <w:style w:type="paragraph" w:styleId="Listenabsatz">
     <w:name w:val="List Paragraph"/>
-    <w:basedOn w:val="Normal"/>
+    <w:basedOn w:val="Standard"/>
     <w:uiPriority w:val="34"/>
     <w:qFormat/>
     <w:rsid w:val="00AA33EB"/>
@@ -9777,7 +9587,7 @@
   </w:style>
   <w:style w:type="paragraph" w:customStyle="1" w:styleId="citation1">
     <w:name w:val="citation1"/>
-    <w:basedOn w:val="ListParagraph"/>
+    <w:basedOn w:val="Listenabsatz"/>
     <w:qFormat/>
     <w:rsid w:val="00370C19"/>
     <w:pPr>
@@ -9786,10 +9596,10 @@
       </w:numPr>
     </w:pPr>
   </w:style>
-  <w:style w:type="paragraph" w:styleId="Header">
+  <w:style w:type="paragraph" w:styleId="Kopfzeile">
     <w:name w:val="header"/>
-    <w:basedOn w:val="Normal"/>
-    <w:link w:val="HeaderChar"/>
+    <w:basedOn w:val="Standard"/>
+    <w:link w:val="KopfzeileZchn"/>
     <w:uiPriority w:val="99"/>
     <w:unhideWhenUsed/>
     <w:rsid w:val="00571AF1"/>
@@ -9801,10 +9611,10 @@
       <w:spacing w:line="240" w:lineRule="auto"/>
     </w:pPr>
   </w:style>
-  <w:style w:type="character" w:customStyle="1" w:styleId="HeaderChar">
-    <w:name w:val="Header Char"/>
-    <w:basedOn w:val="DefaultParagraphFont"/>
-    <w:link w:val="Header"/>
+  <w:style w:type="character" w:customStyle="1" w:styleId="KopfzeileZchn">
+    <w:name w:val="Kopfzeile Zchn"/>
+    <w:basedOn w:val="Absatz-Standardschriftart"/>
+    <w:link w:val="Kopfzeile"/>
     <w:uiPriority w:val="99"/>
     <w:rsid w:val="00571AF1"/>
     <w:rPr>
@@ -9812,10 +9622,10 @@
       <w:sz w:val="20"/>
     </w:rPr>
   </w:style>
-  <w:style w:type="paragraph" w:styleId="Footer">
+  <w:style w:type="paragraph" w:styleId="Fuzeile">
     <w:name w:val="footer"/>
-    <w:basedOn w:val="Normal"/>
-    <w:link w:val="FooterChar"/>
+    <w:basedOn w:val="Standard"/>
+    <w:link w:val="FuzeileZchn"/>
     <w:uiPriority w:val="99"/>
     <w:unhideWhenUsed/>
     <w:rsid w:val="00571AF1"/>
@@ -9827,10 +9637,10 @@
       <w:spacing w:line="240" w:lineRule="auto"/>
     </w:pPr>
   </w:style>
-  <w:style w:type="character" w:customStyle="1" w:styleId="FooterChar">
-    <w:name w:val="Footer Char"/>
-    <w:basedOn w:val="DefaultParagraphFont"/>
-    <w:link w:val="Footer"/>
+  <w:style w:type="character" w:customStyle="1" w:styleId="FuzeileZchn">
+    <w:name w:val="Fußzeile Zchn"/>
+    <w:basedOn w:val="Absatz-Standardschriftart"/>
+    <w:link w:val="Fuzeile"/>
     <w:uiPriority w:val="99"/>
     <w:rsid w:val="00571AF1"/>
     <w:rPr>
@@ -9838,7 +9648,7 @@
       <w:sz w:val="20"/>
     </w:rPr>
   </w:style>
-  <w:style w:type="paragraph" w:styleId="Revision">
+  <w:style w:type="paragraph" w:styleId="berarbeitung">
     <w:name w:val="Revision"/>
     <w:hidden/>
     <w:uiPriority w:val="99"/>

</xml_diff>

<commit_message>
Hydrogen atoms for template (#86)
* adding hydrogen_atoms attribute for automated text

* basic xml to html converter

* Hydrogen text works

* version 139

* Refactoring

* Combinations of formats added to the xsl style sheet

* Tiny changes
</commit_message>
<xml_diff>
--- a/finalcif/template/template_text.docx
+++ b/finalcif/template/template_text.docx
@@ -1178,58 +1178,29 @@
         <w:pStyle w:val="BodyText1"/>
       </w:pPr>
       <w:r>
-        <w:t xml:space="preserve">The hydrogen atoms were refined </w:t>
+        <w:t>{{</w:t>
+      </w:r>
+      <w:r>
+        <w:t>r</w:t>
+      </w:r>
+      <w:r>
+        <w:t xml:space="preserve"> </w:t>
       </w:r>
       <w:proofErr w:type="spellStart"/>
       <w:r>
-        <w:t>isotropically</w:t>
+        <w:t>hydrogen_</w:t>
+      </w:r>
+      <w:proofErr w:type="gramStart"/>
+      <w:r>
+        <w:t>atoms</w:t>
       </w:r>
       <w:proofErr w:type="spellEnd"/>
       <w:r>
-        <w:t xml:space="preserve"> on calculated positions using a riding model with their </w:t>
-      </w:r>
-      <w:proofErr w:type="spellStart"/>
-      <w:r>
-        <w:rPr>
-          <w:i/>
-        </w:rPr>
-        <w:t>U</w:t>
-      </w:r>
-      <w:r>
-        <w:rPr>
-          <w:vertAlign w:val="subscript"/>
-        </w:rPr>
-        <w:t>iso</w:t>
-      </w:r>
-      <w:proofErr w:type="spellEnd"/>
-      <w:r>
-        <w:t xml:space="preserve"> values constrained to 1.5 times the </w:t>
-      </w:r>
-      <w:proofErr w:type="spellStart"/>
-      <w:r>
-        <w:rPr>
-          <w:i/>
-        </w:rPr>
-        <w:t>U</w:t>
-      </w:r>
-      <w:r>
-        <w:rPr>
-          <w:vertAlign w:val="subscript"/>
-        </w:rPr>
-        <w:t>eq</w:t>
-      </w:r>
-      <w:proofErr w:type="spellEnd"/>
-      <w:r>
-        <w:t xml:space="preserve"> of their pivot atoms for terminal sp</w:t>
-      </w:r>
-      <w:r>
-        <w:rPr>
-          <w:vertAlign w:val="superscript"/>
-        </w:rPr>
-        <w:t>3</w:t>
-      </w:r>
-      <w:r>
-        <w:t xml:space="preserve"> carbon atoms and 1.2 times for all other carbon atoms.</w:t>
+        <w:t xml:space="preserve"> }</w:t>
+      </w:r>
+      <w:proofErr w:type="gramEnd"/>
+      <w:r>
+        <w:t>}</w:t>
       </w:r>
       <w:r>
         <w:t xml:space="preserve"> </w:t>

</xml_diff>

<commit_message>
Add picometers for displacement parameters
</commit_message>
<xml_diff>
--- a/finalcif/template/template_text.docx
+++ b/finalcif/template/template_text.docx
@@ -4930,11 +4930,45 @@
       </w:r>
       <w:proofErr w:type="spellStart"/>
       <w:r>
-        <w:t>Ueq</w:t>
+        <w:rPr>
+          <w:i/>
+          <w:iCs/>
+        </w:rPr>
+        <w:t>U</w:t>
+      </w:r>
+      <w:r>
+        <w:rPr>
+          <w:i/>
+          <w:iCs/>
+          <w:vertAlign w:val="subscript"/>
+        </w:rPr>
+        <w:t>eq</w:t>
       </w:r>
       <w:proofErr w:type="spellEnd"/>
       <w:r>
-        <w:t> [Å</w:t>
+        <w:t> [</w:t>
+      </w:r>
+      <w:r>
+        <w:rPr>
+          <w:rFonts w:cstheme="minorHAnsi"/>
+        </w:rPr>
+        <w:t>{{</w:t>
+      </w:r>
+      <w:proofErr w:type="spellStart"/>
+      <w:r>
+        <w:rPr>
+          <w:rFonts w:cstheme="minorHAnsi"/>
+          <w:sz w:val="16"/>
+          <w:szCs w:val="21"/>
+        </w:rPr>
+        <w:t>dist_unit</w:t>
+      </w:r>
+      <w:proofErr w:type="spellEnd"/>
+      <w:r>
+        <w:rPr>
+          <w:rFonts w:cstheme="minorHAnsi"/>
+        </w:rPr>
+        <w:t>}}</w:t>
       </w:r>
       <w:r>
         <w:rPr>
@@ -5526,7 +5560,32 @@
         <w:fldChar w:fldCharType="end"/>
       </w:r>
       <w:r>
-        <w:t xml:space="preserve"> Anisotropic displacement parameters (Å</w:t>
+        <w:t xml:space="preserve"> Anisotropic displacement parameters </w:t>
+      </w:r>
+      <w:r>
+        <w:t>[</w:t>
+      </w:r>
+      <w:r>
+        <w:rPr>
+          <w:rFonts w:cstheme="minorHAnsi"/>
+        </w:rPr>
+        <w:t>{{</w:t>
+      </w:r>
+      <w:proofErr w:type="spellStart"/>
+      <w:r>
+        <w:rPr>
+          <w:rFonts w:cstheme="minorHAnsi"/>
+          <w:sz w:val="16"/>
+          <w:szCs w:val="21"/>
+        </w:rPr>
+        <w:t>dist_unit</w:t>
+      </w:r>
+      <w:proofErr w:type="spellEnd"/>
+      <w:r>
+        <w:rPr>
+          <w:rFonts w:cstheme="minorHAnsi"/>
+        </w:rPr>
+        <w:t>}}</w:t>
       </w:r>
       <w:r>
         <w:rPr>
@@ -5535,7 +5594,10 @@
         <w:t>2</w:t>
       </w:r>
       <w:r>
-        <w:t xml:space="preserve">) for </w:t>
+        <w:t>]</w:t>
+      </w:r>
+      <w:r>
+        <w:t xml:space="preserve"> for </w:t>
       </w:r>
       <w:proofErr w:type="gramStart"/>
       <w:r>
@@ -6408,7 +6470,25 @@
                 <w:rFonts w:cstheme="minorHAnsi"/>
                 <w:b/>
               </w:rPr>
-              <w:t>Å</w:t>
+              <w:t>{{</w:t>
+            </w:r>
+            <w:proofErr w:type="spellStart"/>
+            <w:r>
+              <w:rPr>
+                <w:rFonts w:cstheme="minorHAnsi"/>
+                <w:b/>
+                <w:sz w:val="16"/>
+                <w:szCs w:val="21"/>
+              </w:rPr>
+              <w:t>dist_unit</w:t>
+            </w:r>
+            <w:proofErr w:type="spellEnd"/>
+            <w:r>
+              <w:rPr>
+                <w:rFonts w:cstheme="minorHAnsi"/>
+                <w:b/>
+              </w:rPr>
+              <w:t>}}</w:t>
             </w:r>
             <w:r>
               <w:rPr>
@@ -7480,7 +7560,6 @@
         <w:pStyle w:val="berschrift2"/>
       </w:pPr>
       <w:r>
-        <w:lastRenderedPageBreak/>
         <w:t xml:space="preserve">Table </w:t>
       </w:r>
       <w:r>
@@ -7521,9 +7600,9 @@
       </w:tblPr>
       <w:tblGrid>
         <w:gridCol w:w="2268"/>
-        <w:gridCol w:w="1417"/>
-        <w:gridCol w:w="1417"/>
-        <w:gridCol w:w="1417"/>
+        <w:gridCol w:w="1593"/>
+        <w:gridCol w:w="2059"/>
+        <w:gridCol w:w="2059"/>
         <w:gridCol w:w="1417"/>
       </w:tblGrid>
       <w:tr>
@@ -7578,60 +7657,108 @@
                 <w:rFonts w:cstheme="minorHAnsi"/>
                 <w:b/>
               </w:rPr>
-              <w:t>Å</w:t>
-            </w:r>
+              <w:t>{{</w:t>
+            </w:r>
+            <w:proofErr w:type="spellStart"/>
             <w:r>
               <w:rPr>
                 <w:rFonts w:cstheme="minorHAnsi"/>
                 <w:b/>
               </w:rPr>
-              <w:t>]</w:t>
-            </w:r>
-          </w:p>
-        </w:tc>
-        <w:tc>
-          <w:tcPr>
-            <w:tcW w:w="1417" w:type="dxa"/>
-          </w:tcPr>
-          <w:p>
-            <w:r>
-              <w:rPr>
-                <w:b/>
-              </w:rPr>
-              <w:t>d(H⋯A) [</w:t>
-            </w:r>
+              <w:t>dist_unit</w:t>
+            </w:r>
+            <w:proofErr w:type="spellEnd"/>
             <w:r>
               <w:rPr>
                 <w:rFonts w:cstheme="minorHAnsi"/>
                 <w:b/>
               </w:rPr>
-              <w:t>Å</w:t>
-            </w:r>
-            <w:r>
-              <w:rPr>
-                <w:b/>
-              </w:rPr>
-              <w:t>]</w:t>
-            </w:r>
-          </w:p>
-        </w:tc>
-        <w:tc>
-          <w:tcPr>
-            <w:tcW w:w="1417" w:type="dxa"/>
-          </w:tcPr>
-          <w:p>
-            <w:r>
-              <w:rPr>
-                <w:b/>
-              </w:rPr>
-              <w:t>d(D⋯A) [</w:t>
+              <w:t>}}</w:t>
             </w:r>
             <w:r>
               <w:rPr>
                 <w:rFonts w:cstheme="minorHAnsi"/>
                 <w:b/>
               </w:rPr>
-              <w:t>Å</w:t>
+              <w:t>]</w:t>
+            </w:r>
+          </w:p>
+        </w:tc>
+        <w:tc>
+          <w:tcPr>
+            <w:tcW w:w="1417" w:type="dxa"/>
+          </w:tcPr>
+          <w:p>
+            <w:r>
+              <w:rPr>
+                <w:b/>
+              </w:rPr>
+              <w:t>d(H⋯A) [</w:t>
+            </w:r>
+            <w:r>
+              <w:rPr>
+                <w:rFonts w:cstheme="minorHAnsi"/>
+                <w:b/>
+              </w:rPr>
+              <w:t>{{</w:t>
+            </w:r>
+            <w:proofErr w:type="spellStart"/>
+            <w:r>
+              <w:rPr>
+                <w:rFonts w:cstheme="minorHAnsi"/>
+                <w:b/>
+              </w:rPr>
+              <w:t>dist_unit</w:t>
+            </w:r>
+            <w:proofErr w:type="spellEnd"/>
+            <w:r>
+              <w:rPr>
+                <w:rFonts w:cstheme="minorHAnsi"/>
+                <w:b/>
+              </w:rPr>
+              <w:t>}}</w:t>
+            </w:r>
+            <w:r>
+              <w:rPr>
+                <w:b/>
+              </w:rPr>
+              <w:t>]</w:t>
+            </w:r>
+          </w:p>
+        </w:tc>
+        <w:tc>
+          <w:tcPr>
+            <w:tcW w:w="1417" w:type="dxa"/>
+          </w:tcPr>
+          <w:p>
+            <w:r>
+              <w:rPr>
+                <w:b/>
+              </w:rPr>
+              <w:t>d(D⋯A) [</w:t>
+            </w:r>
+            <w:r>
+              <w:rPr>
+                <w:rFonts w:cstheme="minorHAnsi"/>
+                <w:b/>
+              </w:rPr>
+              <w:t>{{</w:t>
+            </w:r>
+            <w:proofErr w:type="spellStart"/>
+            <w:r>
+              <w:rPr>
+                <w:rFonts w:cstheme="minorHAnsi"/>
+                <w:b/>
+              </w:rPr>
+              <w:t>dist_unit</w:t>
+            </w:r>
+            <w:proofErr w:type="spellEnd"/>
+            <w:r>
+              <w:rPr>
+                <w:rFonts w:cstheme="minorHAnsi"/>
+                <w:b/>
+              </w:rPr>
+              <w:t>}}</w:t>
             </w:r>
             <w:r>
               <w:rPr>

</xml_diff>

<commit_message>
87 generate the report using picometers pm instead of angströms (#89)
* Add picometers for displacement parameters

* Fixed state of options during startup

* Fix test

* Also support Angstrom to nanometers

* Fix last missing units

* Nanometer unit works
* Max resolution in pm works

* Update templated_report.py

* Add saveguard against opening of metadata CIF files insetad of importing them

* Rename Import button for templates to "Import Template" so that it can't be confused with the metadata import button.

* Update appwindow.py

* report.rst aktualisieren

* Update documentation

* Update index.rst

* Improved help introduction

* example reports

* Improved templates

* Create report_default.docx

* New default template for Jinja-only version

* Update templated_report.py

* Remove non-template report

* Fixed test issues

* Tiny report changes

* Update of changelog and options docu
</commit_message>
<xml_diff>
--- a/finalcif/template/template_text.docx
+++ b/finalcif/template/template_text.docx
@@ -41,40 +41,75 @@
       <w:r>
         <w:t>}}</w:t>
       </w:r>
-      <w:r>
-        <w:t>{%</w:t>
-      </w:r>
-      <w:r>
-        <w:t xml:space="preserve"> </w:t>
-      </w:r>
-      <w:r>
-        <w:t>endif</w:t>
-      </w:r>
-      <w:r>
-        <w:t xml:space="preserve"> </w:t>
-      </w:r>
-      <w:r>
-        <w:t>%}</w:t>
-      </w:r>
     </w:p>
     <w:p>
       <w:pPr>
-        <w:pStyle w:val="BodyText1"/>
+        <w:pStyle w:val="Figure"/>
       </w:pPr>
       <w:r>
-        <w:t xml:space="preserve">A </w:t>
-      </w:r>
-    </w:p>
-    <w:p>
-      <w:pPr>
-        <w:pStyle w:val="BodyText1"/>
-      </w:pPr>
-      <w:r>
-        <w:t xml:space="preserve">{%- </w:t>
+        <w:t xml:space="preserve">{% endif </w:t>
+      </w:r>
+      <w:proofErr w:type="gramStart"/>
+      <w:r>
+        <w:t>%}</w:t>
+      </w:r>
+      <w:r>
+        <w:t>{</w:t>
+      </w:r>
+      <w:proofErr w:type="gramEnd"/>
+      <w:r>
+        <w:t xml:space="preserve">% if </w:t>
+      </w:r>
+      <w:proofErr w:type="spellStart"/>
+      <w:r>
+        <w:t>crystallization_method</w:t>
+      </w:r>
+      <w:proofErr w:type="spellEnd"/>
+      <w:r>
+        <w:t xml:space="preserve"> </w:t>
+      </w:r>
+      <w:r>
+        <w:t>%}</w:t>
+      </w:r>
+      <w:r>
+        <w:t>{{</w:t>
+      </w:r>
+      <w:r>
+        <w:t xml:space="preserve"> </w:t>
+      </w:r>
+      <w:bookmarkStart w:id="0" w:name="_Hlk165020446"/>
+      <w:proofErr w:type="spellStart"/>
+      <w:r>
+        <w:rPr>
+          <w:sz w:val="14"/>
+        </w:rPr>
+        <w:t>crystallization_method</w:t>
+      </w:r>
+      <w:proofErr w:type="spellEnd"/>
+      <w:r>
+        <w:rPr>
+          <w:sz w:val="14"/>
+        </w:rPr>
+        <w:t xml:space="preserve"> </w:t>
+      </w:r>
+      <w:bookmarkEnd w:id="0"/>
+      <w:r>
+        <w:t>}}.</w:t>
+      </w:r>
+      <w:r>
+        <w:t xml:space="preserve"> {% endif %}</w:t>
+      </w:r>
+      <w:r>
+        <w:t>A</w:t>
+      </w:r>
+      <w:r>
+        <w:t xml:space="preserve">{% </w:t>
       </w:r>
       <w:r>
         <w:rPr>
           <w:color w:val="2F5496" w:themeColor="accent1" w:themeShade="BF"/>
+          <w:sz w:val="16"/>
+          <w:szCs w:val="20"/>
         </w:rPr>
         <w:t xml:space="preserve">if </w:t>
       </w:r>
@@ -82,6 +117,8 @@
       <w:r>
         <w:rPr>
           <w:color w:val="2F5496" w:themeColor="accent1" w:themeShade="BF"/>
+          <w:sz w:val="16"/>
+          <w:szCs w:val="20"/>
         </w:rPr>
         <w:t>crystal_colour</w:t>
       </w:r>
@@ -89,6 +126,8 @@
       <w:r>
         <w:rPr>
           <w:color w:val="2F5496" w:themeColor="accent1" w:themeShade="BF"/>
+          <w:sz w:val="16"/>
+          <w:szCs w:val="20"/>
         </w:rPr>
         <w:t xml:space="preserve"> and </w:t>
       </w:r>
@@ -96,99 +135,74 @@
       <w:r>
         <w:rPr>
           <w:color w:val="2F5496" w:themeColor="accent1" w:themeShade="BF"/>
+          <w:sz w:val="16"/>
+          <w:szCs w:val="20"/>
         </w:rPr>
         <w:t>crystal_shape</w:t>
       </w:r>
       <w:proofErr w:type="spellEnd"/>
       <w:r>
+        <w:t xml:space="preserve"> %} </w:t>
+      </w:r>
+      <w:r>
+        <w:t>{{</w:t>
+      </w:r>
+      <w:proofErr w:type="spellStart"/>
+      <w:r>
+        <w:t>crystal_colour</w:t>
+      </w:r>
+      <w:proofErr w:type="spellEnd"/>
+      <w:r>
+        <w:t>}},</w:t>
+      </w:r>
+      <w:r>
         <w:t xml:space="preserve"> </w:t>
       </w:r>
       <w:r>
+        <w:t>{{</w:t>
+      </w:r>
+      <w:proofErr w:type="spellStart"/>
+      <w:r>
+        <w:t>crystal_shape</w:t>
+      </w:r>
+      <w:proofErr w:type="spellEnd"/>
+      <w:r>
+        <w:t>}}</w:t>
+      </w:r>
+      <w:r>
         <w:t>-</w:t>
       </w:r>
       <w:r>
-        <w:t>%}</w:t>
-      </w:r>
-    </w:p>
-    <w:p>
-      <w:pPr>
-        <w:pStyle w:val="BodyText1"/>
-      </w:pPr>
-      <w:r>
-        <w:t>{{</w:t>
+        <w:t>shaped</w:t>
+      </w:r>
+      <w:r>
+        <w:t xml:space="preserve">{% </w:t>
+      </w:r>
+      <w:r>
+        <w:rPr>
+          <w:color w:val="2F5496" w:themeColor="accent1" w:themeShade="BF"/>
+          <w:sz w:val="16"/>
+          <w:szCs w:val="20"/>
+        </w:rPr>
+        <w:t>endif</w:t>
+      </w:r>
+      <w:r>
+        <w:rPr>
+          <w:sz w:val="16"/>
+          <w:szCs w:val="20"/>
+        </w:rPr>
+        <w:t xml:space="preserve"> </w:t>
+      </w:r>
+      <w:r>
+        <w:t xml:space="preserve">%} </w:t>
+      </w:r>
+      <w:r>
+        <w:t>crystal was mounted on</w:t>
+      </w:r>
+      <w:r>
+        <w:t xml:space="preserve"> {% if </w:t>
       </w:r>
       <w:proofErr w:type="spellStart"/>
-      <w:r>
-        <w:t>crystal_colour</w:t>
-      </w:r>
-      <w:proofErr w:type="spellEnd"/>
-      <w:r>
-        <w:t>}}</w:t>
-      </w:r>
-      <w:r>
-        <w:t>,</w:t>
-      </w:r>
-      <w:r>
-        <w:t xml:space="preserve"> {{</w:t>
-      </w:r>
-      <w:proofErr w:type="spellStart"/>
-      <w:r>
-        <w:t>crystal_shape</w:t>
-      </w:r>
-      <w:proofErr w:type="spellEnd"/>
-      <w:r>
-        <w:t>}}</w:t>
-      </w:r>
-      <w:r>
-        <w:t>-</w:t>
-      </w:r>
-      <w:r>
-        <w:t xml:space="preserve">shaped </w:t>
-      </w:r>
-    </w:p>
-    <w:p>
-      <w:pPr>
-        <w:pStyle w:val="BodyText1"/>
-      </w:pPr>
-      <w:r>
-        <w:t xml:space="preserve">{%- </w:t>
-      </w:r>
-      <w:r>
-        <w:rPr>
-          <w:color w:val="2F5496" w:themeColor="accent1" w:themeShade="BF"/>
-        </w:rPr>
-        <w:t>endif</w:t>
-      </w:r>
-      <w:r>
-        <w:t xml:space="preserve"> -%}</w:t>
-      </w:r>
-    </w:p>
-    <w:p>
-      <w:pPr>
-        <w:pStyle w:val="BodyText1"/>
-      </w:pPr>
-      <w:r>
-        <w:t xml:space="preserve">crystal </w:t>
-      </w:r>
-      <w:r>
-        <w:t xml:space="preserve">was </w:t>
-      </w:r>
-      <w:r>
-        <w:t>mounted on</w:t>
-      </w:r>
-      <w:r>
-        <w:t xml:space="preserve"> </w:t>
-      </w:r>
-    </w:p>
-    <w:p>
-      <w:pPr>
-        <w:pStyle w:val="BodyText1"/>
-      </w:pPr>
-      <w:r>
-        <w:t xml:space="preserve">{%- if </w:t>
-      </w:r>
-      <w:proofErr w:type="spellStart"/>
-      <w:proofErr w:type="gramStart"/>
       <w:r>
         <w:rPr>
           <w:sz w:val="13"/>
@@ -205,7 +219,6 @@
         <w:t>._</w:t>
       </w:r>
       <w:proofErr w:type="spellStart"/>
-      <w:proofErr w:type="gramEnd"/>
       <w:r>
         <w:rPr>
           <w:sz w:val="13"/>
@@ -215,19 +228,10 @@
       </w:r>
       <w:proofErr w:type="spellEnd"/>
       <w:r>
-        <w:t xml:space="preserve"> -%}</w:t>
-      </w:r>
-    </w:p>
-    <w:p>
-      <w:pPr>
-        <w:pStyle w:val="BodyText1"/>
-      </w:pPr>
-      <w:r>
-        <w:t xml:space="preserve">a </w:t>
-      </w:r>
-      <w:proofErr w:type="gramStart"/>
-      <w:r>
-        <w:t>{{</w:t>
+        <w:t xml:space="preserve"> %}</w:t>
+      </w:r>
+      <w:r>
+        <w:t>a {{</w:t>
       </w:r>
       <w:r>
         <w:t xml:space="preserve"> </w:t>
@@ -241,7 +245,6 @@
         <w:t>cif</w:t>
       </w:r>
       <w:proofErr w:type="spellEnd"/>
-      <w:proofErr w:type="gramEnd"/>
       <w:r>
         <w:rPr>
           <w:sz w:val="13"/>
@@ -266,10 +269,7 @@
         <w:t xml:space="preserve"> </w:t>
       </w:r>
       <w:r>
-        <w:t>}}</w:t>
-      </w:r>
-      <w:r>
-        <w:t xml:space="preserve"> with </w:t>
+        <w:t xml:space="preserve">}} with </w:t>
       </w:r>
       <w:proofErr w:type="spellStart"/>
       <w:r>
@@ -277,120 +277,11 @@
       </w:r>
       <w:proofErr w:type="spellEnd"/>
       <w:r>
-        <w:t xml:space="preserve"> oil</w:t>
-      </w:r>
-      <w:r>
-        <w:t>.</w:t>
-      </w:r>
-      <w:r>
-        <w:t xml:space="preserve"> </w:t>
-      </w:r>
-    </w:p>
-    <w:p>
-      <w:pPr>
-        <w:pStyle w:val="BodyText1"/>
-      </w:pPr>
-      <w:r>
-        <w:t>{%- else -%}</w:t>
-      </w:r>
-    </w:p>
-    <w:p>
-      <w:pPr>
-        <w:pStyle w:val="BodyText1"/>
-      </w:pPr>
-      <w:r>
-        <w:t xml:space="preserve">the goniometer. </w:t>
-      </w:r>
-    </w:p>
-    <w:p>
-      <w:pPr>
-        <w:pStyle w:val="BodyText1"/>
-      </w:pPr>
-      <w:r>
-        <w:t>{%- endif -%}</w:t>
-      </w:r>
-    </w:p>
-    <w:p>
-      <w:pPr>
-        <w:pStyle w:val="BodyText1"/>
-      </w:pPr>
-      <w:r>
-        <w:t xml:space="preserve">{%- if </w:t>
-      </w:r>
-      <w:proofErr w:type="spellStart"/>
-      <w:r>
-        <w:t>crystallization_method</w:t>
-      </w:r>
-      <w:proofErr w:type="spellEnd"/>
-      <w:r>
-        <w:t xml:space="preserve"> </w:t>
-      </w:r>
-      <w:r>
-        <w:t>-</w:t>
-      </w:r>
-      <w:r>
-        <w:t>%}</w:t>
-      </w:r>
-    </w:p>
-    <w:p>
-      <w:pPr>
-        <w:pStyle w:val="BodyText1"/>
-      </w:pPr>
-      <w:proofErr w:type="gramStart"/>
-      <w:r>
-        <w:t>{{</w:t>
-      </w:r>
-      <w:r>
-        <w:t xml:space="preserve"> </w:t>
-      </w:r>
-      <w:bookmarkStart w:id="0" w:name="_Hlk165020446"/>
-      <w:proofErr w:type="spellStart"/>
-      <w:r>
-        <w:rPr>
-          <w:sz w:val="14"/>
-        </w:rPr>
-        <w:t>crystallization</w:t>
-      </w:r>
-      <w:proofErr w:type="gramEnd"/>
-      <w:r>
-        <w:rPr>
-          <w:sz w:val="14"/>
-        </w:rPr>
-        <w:t>_method</w:t>
-      </w:r>
-      <w:proofErr w:type="spellEnd"/>
-      <w:r>
-        <w:rPr>
-          <w:sz w:val="14"/>
-        </w:rPr>
-        <w:t xml:space="preserve"> </w:t>
-      </w:r>
-      <w:bookmarkEnd w:id="0"/>
-      <w:r>
-        <w:t>}}.</w:t>
-      </w:r>
-      <w:r>
-        <w:t xml:space="preserve"> </w:t>
-      </w:r>
-    </w:p>
-    <w:p>
-      <w:pPr>
-        <w:pStyle w:val="BodyText1"/>
-      </w:pPr>
-      <w:r>
-        <w:t xml:space="preserve">{%- endif </w:t>
-      </w:r>
-      <w:r>
-        <w:t>-</w:t>
-      </w:r>
-      <w:r>
-        <w:t>%}</w:t>
-      </w:r>
-    </w:p>
-    <w:p>
-      <w:pPr>
-        <w:pStyle w:val="BodyText1"/>
-      </w:pPr>
+        <w:t xml:space="preserve"> oil.</w:t>
+      </w:r>
+      <w:r>
+        <w:t xml:space="preserve">{% else %}the goniometer.{% endif %} </w:t>
+      </w:r>
       <w:r>
         <w:t>D</w:t>
       </w:r>
@@ -768,10 +659,15 @@
         <w:t> </w:t>
       </w:r>
       <w:r>
-        <w:rPr>
-          <w:rFonts w:ascii="Cambria Math" w:hAnsi="Cambria Math" w:cs="Cambria Math"/>
-        </w:rPr>
-        <w:t>Å</w:t>
+        <w:t>{{</w:t>
+      </w:r>
+      <w:proofErr w:type="spellStart"/>
+      <w:r>
+        <w:t>dist_unit</w:t>
+      </w:r>
+      <w:proofErr w:type="spellEnd"/>
+      <w:r>
+        <w:t>}}</w:t>
       </w:r>
       <w:r>
         <w:t>)</w:t>
@@ -856,12 +752,6 @@
         <w:rPr>
           <w:vertAlign w:val="superscript"/>
         </w:rPr>
-        <w:t xml:space="preserve"> </w:t>
-      </w:r>
-      <w:r>
-        <w:rPr>
-          <w:vertAlign w:val="superscript"/>
-        </w:rPr>
         <w:t>[</w:t>
       </w:r>
       <w:r>
@@ -1084,16 +974,20 @@
         <w:t>]</w:t>
       </w:r>
       <w:r>
-        <w:t xml:space="preserve"> All non-hydrogen atoms were refined with anisotropic displacement parameters.</w:t>
-      </w:r>
-      <w:r>
-        <w:t xml:space="preserve"> </w:t>
-      </w:r>
-    </w:p>
-    <w:p>
-      <w:pPr>
-        <w:pStyle w:val="BodyText1"/>
-      </w:pPr>
+        <w:t xml:space="preserve"> {{</w:t>
+      </w:r>
+      <w:proofErr w:type="spellStart"/>
+      <w:r>
+        <w:rPr>
+          <w:sz w:val="13"/>
+          <w:szCs w:val="16"/>
+        </w:rPr>
+        <w:t>atoms_refinement</w:t>
+      </w:r>
+      <w:proofErr w:type="spellEnd"/>
+      <w:r>
+        <w:t>}}</w:t>
+      </w:r>
       <w:r>
         <w:t>{</w:t>
       </w:r>
@@ -1103,13 +997,6 @@
           <w:szCs w:val="18"/>
         </w:rPr>
         <w:t>%</w:t>
-      </w:r>
-      <w:r>
-        <w:rPr>
-          <w:sz w:val="15"/>
-          <w:szCs w:val="18"/>
-        </w:rPr>
-        <w:t>-</w:t>
       </w:r>
       <w:r>
         <w:rPr>
@@ -1135,104 +1022,78 @@
         <w:t xml:space="preserve"> </w:t>
       </w:r>
       <w:proofErr w:type="spellStart"/>
-      <w:proofErr w:type="gramStart"/>
       <w:r>
         <w:rPr>
           <w:color w:val="70AD47" w:themeColor="accent6"/>
           <w:sz w:val="15"/>
           <w:szCs w:val="18"/>
         </w:rPr>
-        <w:t>cif.hydrogen</w:t>
-      </w:r>
-      <w:proofErr w:type="gramEnd"/>
+        <w:t>cif.hydrogen_atoms_present</w:t>
+      </w:r>
+      <w:proofErr w:type="spellEnd"/>
       <w:r>
         <w:rPr>
           <w:color w:val="70AD47" w:themeColor="accent6"/>
           <w:sz w:val="15"/>
           <w:szCs w:val="18"/>
         </w:rPr>
-        <w:t>_atoms_present</w:t>
+        <w:t xml:space="preserve"> -</w:t>
+      </w:r>
+      <w:r>
+        <w:rPr>
+          <w:sz w:val="15"/>
+          <w:szCs w:val="18"/>
+        </w:rPr>
+        <w:t>%</w:t>
+      </w:r>
+      <w:r>
+        <w:t>}</w:t>
+      </w:r>
+      <w:r>
+        <w:t>{{</w:t>
+      </w:r>
+      <w:r>
+        <w:t>r</w:t>
+      </w:r>
+      <w:r>
+        <w:t xml:space="preserve"> </w:t>
+      </w:r>
+      <w:proofErr w:type="spellStart"/>
+      <w:r>
+        <w:rPr>
+          <w:sz w:val="13"/>
+          <w:szCs w:val="16"/>
+        </w:rPr>
+        <w:t>hydrogen_atoms</w:t>
       </w:r>
       <w:proofErr w:type="spellEnd"/>
+      <w:r>
+        <w:t xml:space="preserve"> }}</w:t>
+      </w:r>
+      <w:r>
+        <w:t>{</w:t>
+      </w:r>
+      <w:r>
+        <w:rPr>
+          <w:sz w:val="15"/>
+          <w:szCs w:val="18"/>
+        </w:rPr>
+        <w:t>%</w:t>
+      </w:r>
+      <w:r>
+        <w:rPr>
+          <w:sz w:val="15"/>
+          <w:szCs w:val="18"/>
+        </w:rPr>
+        <w:t xml:space="preserve"> </w:t>
+      </w:r>
       <w:r>
         <w:rPr>
           <w:color w:val="70AD47" w:themeColor="accent6"/>
           <w:sz w:val="15"/>
           <w:szCs w:val="18"/>
         </w:rPr>
-        <w:t xml:space="preserve"> -</w:t>
-      </w:r>
-      <w:r>
-        <w:rPr>
-          <w:sz w:val="15"/>
-          <w:szCs w:val="18"/>
-        </w:rPr>
-        <w:t>%</w:t>
-      </w:r>
-      <w:r>
-        <w:t>}</w:t>
-      </w:r>
-    </w:p>
-    <w:p>
-      <w:pPr>
-        <w:pStyle w:val="BodyText1"/>
-      </w:pPr>
-      <w:r>
-        <w:t>{{</w:t>
-      </w:r>
-      <w:r>
-        <w:t>r</w:t>
-      </w:r>
-      <w:r>
-        <w:t xml:space="preserve"> </w:t>
-      </w:r>
-      <w:proofErr w:type="spellStart"/>
-      <w:r>
-        <w:t>hydrogen_</w:t>
-      </w:r>
-      <w:proofErr w:type="gramStart"/>
-      <w:r>
-        <w:t>atoms</w:t>
-      </w:r>
-      <w:proofErr w:type="spellEnd"/>
-      <w:r>
-        <w:t xml:space="preserve"> }</w:t>
-      </w:r>
-      <w:proofErr w:type="gramEnd"/>
-      <w:r>
-        <w:t>}</w:t>
-      </w:r>
-      <w:r>
-        <w:t xml:space="preserve"> </w:t>
-      </w:r>
-    </w:p>
-    <w:p>
-      <w:pPr>
-        <w:pStyle w:val="BodyText1"/>
-      </w:pPr>
-      <w:r>
-        <w:t>{</w:t>
-      </w:r>
-      <w:r>
-        <w:rPr>
-          <w:sz w:val="15"/>
-          <w:szCs w:val="18"/>
-        </w:rPr>
-        <w:t>%</w:t>
-      </w:r>
-      <w:r>
-        <w:rPr>
-          <w:sz w:val="15"/>
-          <w:szCs w:val="18"/>
-        </w:rPr>
-        <w:t>-</w:t>
-      </w:r>
-      <w:r>
-        <w:rPr>
-          <w:sz w:val="15"/>
-          <w:szCs w:val="18"/>
-        </w:rPr>
-        <w:t xml:space="preserve"> </w:t>
+        <w:t>endif</w:t>
       </w:r>
       <w:r>
         <w:rPr>
@@ -1240,7 +1101,7 @@
           <w:sz w:val="15"/>
           <w:szCs w:val="18"/>
         </w:rPr>
-        <w:t>endif</w:t>
+        <w:t xml:space="preserve"> </w:t>
       </w:r>
       <w:r>
         <w:rPr>
@@ -1248,37 +1109,179 @@
           <w:sz w:val="15"/>
           <w:szCs w:val="18"/>
         </w:rPr>
-        <w:t xml:space="preserve"> </w:t>
-      </w:r>
-      <w:r>
-        <w:rPr>
-          <w:color w:val="70AD47" w:themeColor="accent6"/>
+        <w:t>-</w:t>
+      </w:r>
+      <w:r>
+        <w:rPr>
           <w:sz w:val="15"/>
           <w:szCs w:val="18"/>
         </w:rPr>
-        <w:t>-</w:t>
+        <w:t>%</w:t>
+      </w:r>
+      <w:r>
+        <w:t>}</w:t>
+      </w:r>
+      <w:r>
+        <w:t>{%</w:t>
       </w:r>
       <w:r>
         <w:rPr>
           <w:sz w:val="15"/>
           <w:szCs w:val="18"/>
         </w:rPr>
+        <w:t xml:space="preserve"> </w:t>
+      </w:r>
+      <w:r>
+        <w:rPr>
+          <w:color w:val="ED7D31" w:themeColor="accent2"/>
+          <w:sz w:val="15"/>
+          <w:szCs w:val="18"/>
+        </w:rPr>
+        <w:t xml:space="preserve">if </w:t>
+      </w:r>
+      <w:proofErr w:type="spellStart"/>
+      <w:r>
+        <w:rPr>
+          <w:color w:val="ED7D31" w:themeColor="accent2"/>
+          <w:sz w:val="15"/>
+          <w:szCs w:val="18"/>
+        </w:rPr>
+        <w:t>cif.</w:t>
+      </w:r>
+      <w:r>
+        <w:rPr>
+          <w:color w:val="ED7D31" w:themeColor="accent2"/>
+          <w:sz w:val="15"/>
+          <w:szCs w:val="18"/>
+        </w:rPr>
+        <w:t>disorder_present</w:t>
+      </w:r>
+      <w:proofErr w:type="spellEnd"/>
+      <w:r>
+        <w:rPr>
+          <w:sz w:val="15"/>
+          <w:szCs w:val="18"/>
+        </w:rPr>
+        <w:t xml:space="preserve"> </w:t>
+      </w:r>
+      <w:r>
+        <w:t xml:space="preserve">%}{{ </w:t>
+      </w:r>
+      <w:proofErr w:type="spellStart"/>
+      <w:r>
+        <w:t>disorder_descr</w:t>
+      </w:r>
+      <w:proofErr w:type="spellEnd"/>
+      <w:r>
+        <w:t xml:space="preserve"> }}</w:t>
+      </w:r>
+      <w:r>
+        <w:t>{%</w:t>
+      </w:r>
+      <w:r>
+        <w:rPr>
+          <w:sz w:val="15"/>
+          <w:szCs w:val="18"/>
+        </w:rPr>
+        <w:t xml:space="preserve"> if </w:t>
+      </w:r>
+      <w:proofErr w:type="spellStart"/>
+      <w:r>
+        <w:rPr>
+          <w:sz w:val="15"/>
+          <w:szCs w:val="18"/>
+        </w:rPr>
+        <w:t>cif.dsr_used</w:t>
+      </w:r>
+      <w:proofErr w:type="spellEnd"/>
+      <w:r>
+        <w:rPr>
+          <w:sz w:val="15"/>
+          <w:szCs w:val="18"/>
+        </w:rPr>
+        <w:t xml:space="preserve"> </w:t>
+      </w:r>
+      <w:r>
+        <w:t>%}</w:t>
+      </w:r>
+      <w:r>
+        <w:rPr>
+          <w:vertAlign w:val="superscript"/>
+        </w:rPr>
+        <w:t>[</w:t>
+      </w:r>
+      <w:r>
+        <w:rPr>
+          <w:vertAlign w:val="superscript"/>
+        </w:rPr>
+        <w:t xml:space="preserve">{{ </w:t>
+      </w:r>
+      <w:proofErr w:type="spellStart"/>
+      <w:r>
+        <w:rPr>
+          <w:vertAlign w:val="superscript"/>
+        </w:rPr>
+        <w:t>literature.dsr|ref_num</w:t>
+      </w:r>
+      <w:proofErr w:type="spellEnd"/>
+      <w:r>
+        <w:rPr>
+          <w:vertAlign w:val="superscript"/>
+        </w:rPr>
+        <w:t xml:space="preserve"> }}</w:t>
+      </w:r>
+      <w:r>
+        <w:rPr>
+          <w:vertAlign w:val="superscript"/>
+        </w:rPr>
+        <w:t>]</w:t>
+      </w:r>
+      <w:r>
+        <w:t xml:space="preserve"> {</w:t>
+      </w:r>
+      <w:r>
         <w:t>%</w:t>
       </w:r>
       <w:r>
-        <w:t>}</w:t>
-      </w:r>
-    </w:p>
-    <w:p>
-      <w:pPr>
-        <w:pStyle w:val="BodyText1"/>
-      </w:pPr>
-      <w:r>
-        <w:t xml:space="preserve">Crystallographic data for the structures reported in this paper have been deposited with the Cambridge Crystallographic Data </w:t>
-      </w:r>
-      <w:proofErr w:type="gramStart"/>
-      <w:r>
-        <w:t>Centre.</w:t>
+        <w:rPr>
+          <w:sz w:val="15"/>
+          <w:szCs w:val="18"/>
+        </w:rPr>
+        <w:t>endif</w:t>
+      </w:r>
+      <w:r>
+        <w:t>%}</w:t>
+      </w:r>
+      <w:r>
+        <w:t>{%</w:t>
+      </w:r>
+      <w:r>
+        <w:rPr>
+          <w:sz w:val="15"/>
+          <w:szCs w:val="18"/>
+        </w:rPr>
+        <w:t xml:space="preserve"> </w:t>
+      </w:r>
+      <w:r>
+        <w:rPr>
+          <w:color w:val="ED7D31" w:themeColor="accent2"/>
+          <w:sz w:val="15"/>
+          <w:szCs w:val="18"/>
+        </w:rPr>
+        <w:t>endif</w:t>
+      </w:r>
+      <w:r>
+        <w:rPr>
+          <w:sz w:val="15"/>
+          <w:szCs w:val="18"/>
+        </w:rPr>
+        <w:t xml:space="preserve"> </w:t>
+      </w:r>
+      <w:r>
+        <w:t>%}</w:t>
+      </w:r>
+      <w:r>
+        <w:t>Crystallographic data for the structures reported in this paper have been deposited with the Cambridge Crystallographic Data Centre.</w:t>
       </w:r>
       <w:r>
         <w:rPr>
@@ -1286,7 +1289,6 @@
         </w:rPr>
         <w:t>[</w:t>
       </w:r>
-      <w:proofErr w:type="gramEnd"/>
       <w:r>
         <w:rPr>
           <w:vertAlign w:val="superscript"/>
@@ -2197,7 +2199,21 @@
               <w:t>a</w:t>
             </w:r>
             <w:r>
-              <w:t xml:space="preserve"> [Å]</w:t>
+              <w:t xml:space="preserve"> [</w:t>
+            </w:r>
+            <w:r>
+              <w:t>{{</w:t>
+            </w:r>
+            <w:proofErr w:type="spellStart"/>
+            <w:r>
+              <w:t>dist_unit</w:t>
+            </w:r>
+            <w:proofErr w:type="spellEnd"/>
+            <w:r>
+              <w:t>}}</w:t>
+            </w:r>
+            <w:r>
+              <w:t>]</w:t>
             </w:r>
           </w:p>
         </w:tc>
@@ -2270,7 +2286,21 @@
               <w:t>b</w:t>
             </w:r>
             <w:r>
-              <w:t xml:space="preserve"> [Å]</w:t>
+              <w:t xml:space="preserve"> [</w:t>
+            </w:r>
+            <w:r>
+              <w:t>{{</w:t>
+            </w:r>
+            <w:proofErr w:type="spellStart"/>
+            <w:r>
+              <w:t>dist_unit</w:t>
+            </w:r>
+            <w:proofErr w:type="spellEnd"/>
+            <w:r>
+              <w:t>}}</w:t>
+            </w:r>
+            <w:r>
+              <w:t>]</w:t>
             </w:r>
           </w:p>
         </w:tc>
@@ -2343,7 +2373,21 @@
               <w:t>c</w:t>
             </w:r>
             <w:r>
-              <w:t xml:space="preserve"> [Å]</w:t>
+              <w:t xml:space="preserve"> [</w:t>
+            </w:r>
+            <w:r>
+              <w:t>{{</w:t>
+            </w:r>
+            <w:proofErr w:type="spellStart"/>
+            <w:r>
+              <w:t>dist_unit</w:t>
+            </w:r>
+            <w:proofErr w:type="spellEnd"/>
+            <w:r>
+              <w:t>}}</w:t>
+            </w:r>
+            <w:r>
+              <w:t>]</w:t>
             </w:r>
           </w:p>
         </w:tc>
@@ -2671,7 +2715,21 @@
               <w:pStyle w:val="tabletext"/>
             </w:pPr>
             <w:r>
-              <w:t>Volume [Å</w:t>
+              <w:t>Volume [</w:t>
+            </w:r>
+            <w:r>
+              <w:t>{{</w:t>
+            </w:r>
+            <w:proofErr w:type="spellStart"/>
+            <w:r>
+              <w:t>vol</w:t>
+            </w:r>
+            <w:r>
+              <w:t>_unit</w:t>
+            </w:r>
+            <w:proofErr w:type="spellEnd"/>
+            <w:r>
+              <w:t>}}</w:t>
             </w:r>
             <w:r>
               <w:rPr>
@@ -3373,7 +3431,21 @@
               <w:rPr>
                 <w:rFonts w:cstheme="minorHAnsi"/>
               </w:rPr>
-              <w:t>Å</w:t>
+              <w:t>{{</w:t>
+            </w:r>
+            <w:proofErr w:type="spellStart"/>
+            <w:r>
+              <w:rPr>
+                <w:rFonts w:cstheme="minorHAnsi"/>
+              </w:rPr>
+              <w:t>dist_unit</w:t>
+            </w:r>
+            <w:proofErr w:type="spellEnd"/>
+            <w:r>
+              <w:rPr>
+                <w:rFonts w:cstheme="minorHAnsi"/>
+              </w:rPr>
+              <w:t>}}</w:t>
             </w:r>
             <w:r>
               <w:t>)</w:t>
@@ -3988,6 +4060,158 @@
             </w:r>
             <w:r>
               <w:t>}}</w:t>
+            </w:r>
+          </w:p>
+        </w:tc>
+      </w:tr>
+      <w:tr>
+        <w:trPr>
+          <w:trHeight w:val="153"/>
+        </w:trPr>
+        <w:tc>
+          <w:tcPr>
+            <w:tcW w:w="2267" w:type="dxa"/>
+          </w:tcPr>
+          <w:p>
+            <w:pPr>
+              <w:pStyle w:val="tabletext"/>
+            </w:pPr>
+            <w:r>
+              <w:t xml:space="preserve">Absorption correction </w:t>
+            </w:r>
+            <w:proofErr w:type="spellStart"/>
+            <w:r>
+              <w:t>T</w:t>
+            </w:r>
+            <w:r>
+              <w:rPr>
+                <w:vertAlign w:val="subscript"/>
+              </w:rPr>
+              <w:t>min</w:t>
+            </w:r>
+            <w:proofErr w:type="spellEnd"/>
+            <w:r>
+              <w:t>/</w:t>
+            </w:r>
+            <w:proofErr w:type="spellStart"/>
+            <w:r>
+              <w:t>T</w:t>
+            </w:r>
+            <w:r>
+              <w:rPr>
+                <w:vertAlign w:val="subscript"/>
+              </w:rPr>
+              <w:t>max</w:t>
+            </w:r>
+            <w:proofErr w:type="spellEnd"/>
+            <w:r>
+              <w:t xml:space="preserve"> (method)</w:t>
+            </w:r>
+          </w:p>
+        </w:tc>
+        <w:tc>
+          <w:tcPr>
+            <w:tcW w:w="2267" w:type="dxa"/>
+          </w:tcPr>
+          <w:p>
+            <w:pPr>
+              <w:pStyle w:val="tabletext"/>
+            </w:pPr>
+            <w:proofErr w:type="gramStart"/>
+            <w:r>
+              <w:t xml:space="preserve">{{ </w:t>
+            </w:r>
+            <w:proofErr w:type="spellStart"/>
+            <w:r>
+              <w:rPr>
+                <w:sz w:val="15"/>
+                <w:szCs w:val="18"/>
+              </w:rPr>
+              <w:t>t</w:t>
+            </w:r>
+            <w:proofErr w:type="gramEnd"/>
+            <w:r>
+              <w:rPr>
+                <w:sz w:val="15"/>
+                <w:szCs w:val="18"/>
+              </w:rPr>
+              <w:t>_min</w:t>
+            </w:r>
+            <w:proofErr w:type="spellEnd"/>
+            <w:r>
+              <w:rPr>
+                <w:sz w:val="15"/>
+                <w:szCs w:val="18"/>
+              </w:rPr>
+              <w:t xml:space="preserve"> </w:t>
+            </w:r>
+            <w:r>
+              <w:t xml:space="preserve">}} / {{ </w:t>
+            </w:r>
+            <w:proofErr w:type="spellStart"/>
+            <w:r>
+              <w:rPr>
+                <w:sz w:val="15"/>
+                <w:szCs w:val="18"/>
+              </w:rPr>
+              <w:t>t_m</w:t>
+            </w:r>
+            <w:r>
+              <w:rPr>
+                <w:sz w:val="15"/>
+                <w:szCs w:val="18"/>
+              </w:rPr>
+              <w:t>ax</w:t>
+            </w:r>
+            <w:proofErr w:type="spellEnd"/>
+            <w:r>
+              <w:rPr>
+                <w:sz w:val="15"/>
+                <w:szCs w:val="18"/>
+              </w:rPr>
+              <w:t xml:space="preserve"> </w:t>
+            </w:r>
+            <w:r>
+              <w:t>}}</w:t>
+            </w:r>
+          </w:p>
+          <w:p>
+            <w:pPr>
+              <w:pStyle w:val="BodyText1"/>
+            </w:pPr>
+            <w:r>
+              <w:t>(</w:t>
+            </w:r>
+            <w:proofErr w:type="gramStart"/>
+            <w:r>
+              <w:t>{{</w:t>
+            </w:r>
+            <w:r>
+              <w:rPr>
+                <w:sz w:val="15"/>
+                <w:szCs w:val="18"/>
+              </w:rPr>
+              <w:t xml:space="preserve"> </w:t>
+            </w:r>
+            <w:proofErr w:type="spellStart"/>
+            <w:r>
+              <w:rPr>
+                <w:sz w:val="15"/>
+                <w:szCs w:val="18"/>
+              </w:rPr>
+              <w:t>abstype</w:t>
+            </w:r>
+            <w:proofErr w:type="spellEnd"/>
+            <w:proofErr w:type="gramEnd"/>
+            <w:r>
+              <w:rPr>
+                <w:sz w:val="15"/>
+                <w:szCs w:val="18"/>
+              </w:rPr>
+              <w:t xml:space="preserve"> </w:t>
+            </w:r>
+            <w:r>
+              <w:t>}})</w:t>
             </w:r>
           </w:p>
         </w:tc>
@@ -4860,7 +5084,16 @@
         <w:t>p</w:t>
       </w:r>
       <w:r>
-        <w:t xml:space="preserve"> endif %}</w:t>
+        <w:t xml:space="preserve"> </w:t>
+      </w:r>
+      <w:r>
+        <w:rPr>
+          <w:color w:val="00B050"/>
+        </w:rPr>
+        <w:t xml:space="preserve">endif </w:t>
+      </w:r>
+      <w:r>
+        <w:t>%}</w:t>
       </w:r>
     </w:p>
     <w:p>
@@ -4930,11 +5163,45 @@
       </w:r>
       <w:proofErr w:type="spellStart"/>
       <w:r>
-        <w:t>Ueq</w:t>
+        <w:rPr>
+          <w:i/>
+          <w:iCs/>
+        </w:rPr>
+        <w:t>U</w:t>
+      </w:r>
+      <w:r>
+        <w:rPr>
+          <w:i/>
+          <w:iCs/>
+          <w:vertAlign w:val="subscript"/>
+        </w:rPr>
+        <w:t>eq</w:t>
       </w:r>
       <w:proofErr w:type="spellEnd"/>
       <w:r>
-        <w:t> [Å</w:t>
+        <w:t> [</w:t>
+      </w:r>
+      <w:r>
+        <w:rPr>
+          <w:rFonts w:cstheme="minorHAnsi"/>
+        </w:rPr>
+        <w:t>{{</w:t>
+      </w:r>
+      <w:proofErr w:type="spellStart"/>
+      <w:r>
+        <w:rPr>
+          <w:rFonts w:cstheme="minorHAnsi"/>
+          <w:sz w:val="16"/>
+          <w:szCs w:val="21"/>
+        </w:rPr>
+        <w:t>dist_unit</w:t>
+      </w:r>
+      <w:proofErr w:type="spellEnd"/>
+      <w:r>
+        <w:rPr>
+          <w:rFonts w:cstheme="minorHAnsi"/>
+        </w:rPr>
+        <w:t>}}</w:t>
       </w:r>
       <w:r>
         <w:rPr>
@@ -5483,14 +5750,51 @@
         <w:t xml:space="preserve"> </w:t>
       </w:r>
       <w:r>
+        <w:rPr>
+          <w:color w:val="00B050"/>
+        </w:rPr>
         <w:t xml:space="preserve">if </w:t>
       </w:r>
       <w:proofErr w:type="spellStart"/>
       <w:r>
+        <w:rPr>
+          <w:color w:val="00B050"/>
+        </w:rPr>
         <w:t>displacement_parameters</w:t>
       </w:r>
       <w:proofErr w:type="spellEnd"/>
       <w:r>
+        <w:rPr>
+          <w:color w:val="00B050"/>
+        </w:rPr>
+        <w:t xml:space="preserve"> </w:t>
+      </w:r>
+      <w:r>
+        <w:rPr>
+          <w:color w:val="00B050"/>
+        </w:rPr>
+        <w:t xml:space="preserve">and </w:t>
+      </w:r>
+      <w:proofErr w:type="spellStart"/>
+      <w:proofErr w:type="gramStart"/>
+      <w:r>
+        <w:rPr>
+          <w:color w:val="00B050"/>
+        </w:rPr>
+        <w:t>options.report</w:t>
+      </w:r>
+      <w:proofErr w:type="gramEnd"/>
+      <w:r>
+        <w:rPr>
+          <w:color w:val="00B050"/>
+        </w:rPr>
+        <w:t>_adp</w:t>
+      </w:r>
+      <w:proofErr w:type="spellEnd"/>
+      <w:r>
+        <w:rPr>
+          <w:color w:val="000000" w:themeColor="text1"/>
+        </w:rPr>
         <w:t xml:space="preserve"> </w:t>
       </w:r>
       <w:r>
@@ -5526,7 +5830,32 @@
         <w:fldChar w:fldCharType="end"/>
       </w:r>
       <w:r>
-        <w:t xml:space="preserve"> Anisotropic displacement parameters (Å</w:t>
+        <w:t xml:space="preserve"> Anisotropic displacement parameters </w:t>
+      </w:r>
+      <w:r>
+        <w:t>[</w:t>
+      </w:r>
+      <w:r>
+        <w:rPr>
+          <w:rFonts w:cstheme="minorHAnsi"/>
+        </w:rPr>
+        <w:t>{{</w:t>
+      </w:r>
+      <w:proofErr w:type="spellStart"/>
+      <w:r>
+        <w:rPr>
+          <w:rFonts w:cstheme="minorHAnsi"/>
+          <w:sz w:val="16"/>
+          <w:szCs w:val="21"/>
+        </w:rPr>
+        <w:t>dist_unit</w:t>
+      </w:r>
+      <w:proofErr w:type="spellEnd"/>
+      <w:r>
+        <w:rPr>
+          <w:rFonts w:cstheme="minorHAnsi"/>
+        </w:rPr>
+        <w:t>}}</w:t>
       </w:r>
       <w:r>
         <w:rPr>
@@ -5535,7 +5864,10 @@
         <w:t>2</w:t>
       </w:r>
       <w:r>
-        <w:t xml:space="preserve">) for </w:t>
+        <w:t>]</w:t>
+      </w:r>
+      <w:r>
+        <w:t xml:space="preserve"> for </w:t>
       </w:r>
       <w:proofErr w:type="gramStart"/>
       <w:r>
@@ -6408,7 +6740,25 @@
                 <w:rFonts w:cstheme="minorHAnsi"/>
                 <w:b/>
               </w:rPr>
-              <w:t>Å</w:t>
+              <w:t>{{</w:t>
+            </w:r>
+            <w:proofErr w:type="spellStart"/>
+            <w:r>
+              <w:rPr>
+                <w:rFonts w:cstheme="minorHAnsi"/>
+                <w:b/>
+                <w:sz w:val="16"/>
+                <w:szCs w:val="21"/>
+              </w:rPr>
+              <w:t>dist_unit</w:t>
+            </w:r>
+            <w:proofErr w:type="spellEnd"/>
+            <w:r>
+              <w:rPr>
+                <w:rFonts w:cstheme="minorHAnsi"/>
+                <w:b/>
+              </w:rPr>
+              <w:t>}}</w:t>
             </w:r>
             <w:r>
               <w:rPr>
@@ -7480,7 +7830,6 @@
         <w:pStyle w:val="berschrift2"/>
       </w:pPr>
       <w:r>
-        <w:lastRenderedPageBreak/>
         <w:t xml:space="preserve">Table </w:t>
       </w:r>
       <w:r>
@@ -7521,9 +7870,9 @@
       </w:tblPr>
       <w:tblGrid>
         <w:gridCol w:w="2268"/>
-        <w:gridCol w:w="1417"/>
-        <w:gridCol w:w="1417"/>
-        <w:gridCol w:w="1417"/>
+        <w:gridCol w:w="1593"/>
+        <w:gridCol w:w="2059"/>
+        <w:gridCol w:w="2059"/>
         <w:gridCol w:w="1417"/>
       </w:tblGrid>
       <w:tr>
@@ -7546,92 +7895,156 @@
                 <w:rFonts w:cstheme="minorHAnsi"/>
                 <w:b/>
               </w:rPr>
-              <w:t>Å</w:t>
-            </w:r>
-            <w:r>
-              <w:rPr>
-                <w:b/>
-              </w:rPr>
-              <w:t>]</w:t>
-            </w:r>
-          </w:p>
-        </w:tc>
-        <w:tc>
-          <w:tcPr>
-            <w:tcW w:w="1417" w:type="dxa"/>
-          </w:tcPr>
-          <w:p>
-            <w:pPr>
-              <w:rPr>
-                <w:rFonts w:cstheme="minorHAnsi"/>
-              </w:rPr>
-            </w:pPr>
+              <w:t>{{</w:t>
+            </w:r>
+            <w:proofErr w:type="spellStart"/>
             <w:r>
               <w:rPr>
                 <w:rFonts w:cstheme="minorHAnsi"/>
                 <w:b/>
               </w:rPr>
-              <w:t>d(D–H) [</w:t>
-            </w:r>
+              <w:t>dist_unit</w:t>
+            </w:r>
+            <w:proofErr w:type="spellEnd"/>
             <w:r>
               <w:rPr>
                 <w:rFonts w:cstheme="minorHAnsi"/>
                 <w:b/>
               </w:rPr>
-              <w:t>Å</w:t>
-            </w:r>
+              <w:t>}}</w:t>
+            </w:r>
+            <w:r>
+              <w:rPr>
+                <w:b/>
+              </w:rPr>
+              <w:t>]</w:t>
+            </w:r>
+          </w:p>
+        </w:tc>
+        <w:tc>
+          <w:tcPr>
+            <w:tcW w:w="1417" w:type="dxa"/>
+          </w:tcPr>
+          <w:p>
+            <w:pPr>
+              <w:rPr>
+                <w:rFonts w:cstheme="minorHAnsi"/>
+              </w:rPr>
+            </w:pPr>
             <w:r>
               <w:rPr>
                 <w:rFonts w:cstheme="minorHAnsi"/>
                 <w:b/>
               </w:rPr>
-              <w:t>]</w:t>
-            </w:r>
-          </w:p>
-        </w:tc>
-        <w:tc>
-          <w:tcPr>
-            <w:tcW w:w="1417" w:type="dxa"/>
-          </w:tcPr>
-          <w:p>
-            <w:r>
-              <w:rPr>
-                <w:b/>
-              </w:rPr>
-              <w:t>d(H⋯A) [</w:t>
+              <w:t>d(D–H) [</w:t>
             </w:r>
             <w:r>
               <w:rPr>
                 <w:rFonts w:cstheme="minorHAnsi"/>
                 <w:b/>
               </w:rPr>
-              <w:t>Å</w:t>
-            </w:r>
-            <w:r>
-              <w:rPr>
-                <w:b/>
-              </w:rPr>
-              <w:t>]</w:t>
-            </w:r>
-          </w:p>
-        </w:tc>
-        <w:tc>
-          <w:tcPr>
-            <w:tcW w:w="1417" w:type="dxa"/>
-          </w:tcPr>
-          <w:p>
-            <w:r>
-              <w:rPr>
-                <w:b/>
-              </w:rPr>
-              <w:t>d(D⋯A) [</w:t>
-            </w:r>
+              <w:t>{{</w:t>
+            </w:r>
+            <w:proofErr w:type="spellStart"/>
             <w:r>
               <w:rPr>
                 <w:rFonts w:cstheme="minorHAnsi"/>
                 <w:b/>
               </w:rPr>
-              <w:t>Å</w:t>
+              <w:t>dist_unit</w:t>
+            </w:r>
+            <w:proofErr w:type="spellEnd"/>
+            <w:r>
+              <w:rPr>
+                <w:rFonts w:cstheme="minorHAnsi"/>
+                <w:b/>
+              </w:rPr>
+              <w:t>}}</w:t>
+            </w:r>
+            <w:r>
+              <w:rPr>
+                <w:rFonts w:cstheme="minorHAnsi"/>
+                <w:b/>
+              </w:rPr>
+              <w:t>]</w:t>
+            </w:r>
+          </w:p>
+        </w:tc>
+        <w:tc>
+          <w:tcPr>
+            <w:tcW w:w="1417" w:type="dxa"/>
+          </w:tcPr>
+          <w:p>
+            <w:r>
+              <w:rPr>
+                <w:b/>
+              </w:rPr>
+              <w:t>d(H⋯A) [</w:t>
+            </w:r>
+            <w:r>
+              <w:rPr>
+                <w:rFonts w:cstheme="minorHAnsi"/>
+                <w:b/>
+              </w:rPr>
+              <w:t>{{</w:t>
+            </w:r>
+            <w:proofErr w:type="spellStart"/>
+            <w:r>
+              <w:rPr>
+                <w:rFonts w:cstheme="minorHAnsi"/>
+                <w:b/>
+              </w:rPr>
+              <w:t>dist_unit</w:t>
+            </w:r>
+            <w:proofErr w:type="spellEnd"/>
+            <w:r>
+              <w:rPr>
+                <w:rFonts w:cstheme="minorHAnsi"/>
+                <w:b/>
+              </w:rPr>
+              <w:t>}}</w:t>
+            </w:r>
+            <w:r>
+              <w:rPr>
+                <w:b/>
+              </w:rPr>
+              <w:t>]</w:t>
+            </w:r>
+          </w:p>
+        </w:tc>
+        <w:tc>
+          <w:tcPr>
+            <w:tcW w:w="1417" w:type="dxa"/>
+          </w:tcPr>
+          <w:p>
+            <w:r>
+              <w:rPr>
+                <w:b/>
+              </w:rPr>
+              <w:t>d(D⋯A) [</w:t>
+            </w:r>
+            <w:r>
+              <w:rPr>
+                <w:rFonts w:cstheme="minorHAnsi"/>
+                <w:b/>
+              </w:rPr>
+              <w:t>{{</w:t>
+            </w:r>
+            <w:proofErr w:type="spellStart"/>
+            <w:r>
+              <w:rPr>
+                <w:rFonts w:cstheme="minorHAnsi"/>
+                <w:b/>
+              </w:rPr>
+              <w:t>dist_unit</w:t>
+            </w:r>
+            <w:proofErr w:type="spellEnd"/>
+            <w:r>
+              <w:rPr>
+                <w:rFonts w:cstheme="minorHAnsi"/>
+                <w:b/>
+              </w:rPr>
+              <w:t>}}</w:t>
             </w:r>
             <w:r>
               <w:rPr>

</xml_diff>